<commit_message>
Refacto + fix bug suppression de tous les critères + modification rapport
</commit_message>
<xml_diff>
--- a/RAPPORT.docx
+++ b/RAPPORT.docx
@@ -322,8 +322,6 @@
           <w:sz w:val="32"/>
         </w:rPr>
       </w:pPr>
-      <w:bookmarkStart w:id="0" w:name="_GoBack"/>
-      <w:bookmarkEnd w:id="0"/>
     </w:p>
     <w:p>
       <w:pPr>
@@ -2234,9 +2232,7 @@
     </w:p>
     <w:p>
       <w:pPr>
-        <w:pStyle w:val="Paragraphedeliste"/>
-        <w:spacing w:line="360" w:lineRule="auto"/>
-        <w:ind w:left="360"/>
+        <w:spacing w:line="360" w:lineRule="auto"/>
         <w:rPr>
           <w:rFonts w:ascii="Arial" w:hAnsi="Arial" w:cs="Arial"/>
           <w:b/>
@@ -2250,7 +2246,7 @@
         <w:pStyle w:val="Paragraphedeliste"/>
         <w:numPr>
           <w:ilvl w:val="0"/>
-          <w:numId w:val="11"/>
+          <w:numId w:val="26"/>
         </w:numPr>
         <w:spacing w:line="360" w:lineRule="auto"/>
         <w:rPr>
@@ -4071,6 +4067,26 @@
           <w:szCs w:val="22"/>
         </w:rPr>
       </w:pPr>
+      <w:r>
+        <w:rPr>
+          <w:rFonts w:ascii="Arial" w:hAnsi="Arial" w:cs="Arial"/>
+          <w:sz w:val="22"/>
+          <w:szCs w:val="22"/>
+        </w:rPr>
+        <w:t>On peut aussi envoyé un mail aux créateurs de l’application en cliquant sur le bouton mail.</w:t>
+      </w:r>
+    </w:p>
+    <w:p>
+      <w:pPr>
+        <w:pStyle w:val="Paragraphedeliste"/>
+        <w:spacing w:line="360" w:lineRule="auto"/>
+        <w:ind w:left="360"/>
+        <w:rPr>
+          <w:rFonts w:ascii="Arial" w:hAnsi="Arial" w:cs="Arial"/>
+          <w:sz w:val="22"/>
+          <w:szCs w:val="22"/>
+        </w:rPr>
+      </w:pPr>
     </w:p>
     <w:p>
       <w:pPr>
@@ -4467,15 +4483,6 @@
     </w:p>
     <w:p>
       <w:pPr>
-        <w:spacing w:line="360" w:lineRule="auto"/>
-        <w:rPr>
-          <w:rFonts w:ascii="Arial" w:hAnsi="Arial" w:cs="Arial"/>
-          <w:sz w:val="32"/>
-        </w:rPr>
-      </w:pPr>
-    </w:p>
-    <w:p>
-      <w:pPr>
         <w:pStyle w:val="Paragraphedeliste"/>
         <w:numPr>
           <w:ilvl w:val="0"/>
@@ -5721,8 +5728,874 @@
     <w:p>
       <w:pPr>
         <w:pStyle w:val="Paragraphedeliste"/>
+        <w:numPr>
+          <w:ilvl w:val="0"/>
+          <w:numId w:val="3"/>
+        </w:numPr>
+        <w:spacing w:line="360" w:lineRule="auto"/>
+        <w:rPr>
+          <w:rFonts w:ascii="Arial" w:hAnsi="Arial" w:cs="Arial"/>
+          <w:b/>
+          <w:sz w:val="22"/>
+          <w:szCs w:val="22"/>
+        </w:rPr>
+      </w:pPr>
+      <w:r>
+        <w:rPr>
+          <w:rFonts w:ascii="Arial" w:hAnsi="Arial" w:cs="Arial"/>
+          <w:b/>
+          <w:sz w:val="22"/>
+          <w:szCs w:val="22"/>
+        </w:rPr>
+        <w:t>Personnalisation de la ListView :</w:t>
+      </w:r>
+    </w:p>
+    <w:p>
+      <w:pPr>
+        <w:spacing w:line="360" w:lineRule="auto"/>
+        <w:rPr>
+          <w:rFonts w:ascii="Arial" w:hAnsi="Arial" w:cs="Arial"/>
+          <w:sz w:val="22"/>
+          <w:szCs w:val="22"/>
+        </w:rPr>
+      </w:pPr>
+      <w:r>
+        <w:rPr>
+          <w:rFonts w:ascii="Arial" w:hAnsi="Arial" w:cs="Arial"/>
+          <w:sz w:val="22"/>
+          <w:szCs w:val="22"/>
+        </w:rPr>
+        <w:t xml:space="preserve">Afin de personnaliser la ListeView, on a crée une classe </w:t>
+      </w:r>
+      <w:r>
+        <w:rPr>
+          <w:rFonts w:ascii="Arial" w:hAnsi="Arial" w:cs="Arial"/>
+          <w:b/>
+          <w:sz w:val="22"/>
+          <w:szCs w:val="22"/>
+        </w:rPr>
+        <w:t>CustomAdapter</w:t>
+      </w:r>
+      <w:r>
+        <w:rPr>
+          <w:rFonts w:ascii="Arial" w:hAnsi="Arial" w:cs="Arial"/>
+          <w:b/>
+          <w:sz w:val="22"/>
+          <w:szCs w:val="22"/>
+        </w:rPr>
+        <w:t xml:space="preserve">, </w:t>
+      </w:r>
+      <w:r>
+        <w:rPr>
+          <w:rFonts w:ascii="Arial" w:hAnsi="Arial" w:cs="Arial"/>
+          <w:sz w:val="22"/>
+          <w:szCs w:val="22"/>
+        </w:rPr>
+        <w:t>cette dernière est utilisée dans deux FragmentList « </w:t>
+      </w:r>
+      <w:r>
+        <w:rPr>
+          <w:rFonts w:ascii="Arial" w:hAnsi="Arial" w:cs="Arial"/>
+          <w:b/>
+          <w:sz w:val="22"/>
+          <w:szCs w:val="22"/>
+        </w:rPr>
+        <w:t>MyDayFragment </w:t>
+      </w:r>
+      <w:r>
+        <w:rPr>
+          <w:rFonts w:ascii="Arial" w:hAnsi="Arial" w:cs="Arial"/>
+          <w:sz w:val="22"/>
+          <w:szCs w:val="22"/>
+        </w:rPr>
+        <w:t>» pour la liste des critère et « </w:t>
+      </w:r>
+      <w:r>
+        <w:rPr>
+          <w:rFonts w:ascii="Arial" w:hAnsi="Arial" w:cs="Arial"/>
+          <w:b/>
+          <w:sz w:val="22"/>
+          <w:szCs w:val="22"/>
+        </w:rPr>
+        <w:t>DaysHistoryFragment </w:t>
+      </w:r>
+      <w:r>
+        <w:rPr>
+          <w:rFonts w:ascii="Arial" w:hAnsi="Arial" w:cs="Arial"/>
+          <w:sz w:val="22"/>
+          <w:szCs w:val="22"/>
+        </w:rPr>
+        <w:t>» pour afficher l’historique journées.</w:t>
+      </w:r>
+    </w:p>
+    <w:p>
+      <w:pPr>
+        <w:spacing w:line="360" w:lineRule="auto"/>
+        <w:rPr>
+          <w:rFonts w:ascii="Arial" w:hAnsi="Arial" w:cs="Arial"/>
+          <w:sz w:val="22"/>
+          <w:szCs w:val="22"/>
+        </w:rPr>
+      </w:pPr>
+      <w:r>
+        <w:rPr>
+          <w:rFonts w:ascii="Arial" w:hAnsi="Arial" w:cs="Arial"/>
+          <w:sz w:val="22"/>
+          <w:szCs w:val="22"/>
+        </w:rPr>
+        <w:t>Cette classe a besoin en entrée :</w:t>
+      </w:r>
+    </w:p>
+    <w:p>
+      <w:pPr>
+        <w:pStyle w:val="Paragraphedeliste"/>
+        <w:numPr>
+          <w:ilvl w:val="0"/>
+          <w:numId w:val="27"/>
+        </w:numPr>
+        <w:spacing w:line="360" w:lineRule="auto"/>
+        <w:rPr>
+          <w:rFonts w:ascii="Arial" w:hAnsi="Arial" w:cs="Arial"/>
+          <w:sz w:val="22"/>
+          <w:szCs w:val="22"/>
+        </w:rPr>
+      </w:pPr>
+      <w:r>
+        <w:rPr>
+          <w:rFonts w:ascii="Arial" w:hAnsi="Arial" w:cs="Arial"/>
+          <w:sz w:val="22"/>
+          <w:szCs w:val="22"/>
+        </w:rPr>
+        <w:t>D</w:t>
+      </w:r>
+      <w:r>
+        <w:rPr>
+          <w:rFonts w:ascii="Arial" w:hAnsi="Arial" w:cs="Arial"/>
+          <w:sz w:val="22"/>
+          <w:szCs w:val="22"/>
+        </w:rPr>
+        <w:t xml:space="preserve">’une liste </w:t>
+      </w:r>
+      <w:r>
+        <w:rPr>
+          <w:rFonts w:ascii="Arial" w:hAnsi="Arial" w:cs="Arial"/>
+          <w:sz w:val="22"/>
+          <w:szCs w:val="22"/>
+        </w:rPr>
+        <w:t>Critères « </w:t>
+      </w:r>
+      <w:r>
+        <w:rPr>
+          <w:rFonts w:ascii="Arial" w:hAnsi="Arial" w:cs="Arial"/>
+          <w:b/>
+          <w:sz w:val="22"/>
+          <w:szCs w:val="22"/>
+        </w:rPr>
+        <w:t>CriteriaDay </w:t>
+      </w:r>
+      <w:r>
+        <w:rPr>
+          <w:rFonts w:ascii="Arial" w:hAnsi="Arial" w:cs="Arial"/>
+          <w:sz w:val="22"/>
+          <w:szCs w:val="22"/>
+        </w:rPr>
+        <w:t>»  ou journée « </w:t>
+      </w:r>
+      <w:r>
+        <w:rPr>
+          <w:rFonts w:ascii="Arial" w:hAnsi="Arial" w:cs="Arial"/>
+          <w:b/>
+          <w:sz w:val="22"/>
+          <w:szCs w:val="22"/>
+        </w:rPr>
+        <w:t>Day</w:t>
+      </w:r>
+      <w:r>
+        <w:rPr>
+          <w:rFonts w:ascii="Arial" w:hAnsi="Arial" w:cs="Arial"/>
+          <w:sz w:val="22"/>
+          <w:szCs w:val="22"/>
+        </w:rPr>
+        <w:t>» pour avoir le nom et la note.</w:t>
+      </w:r>
+    </w:p>
+    <w:p>
+      <w:pPr>
+        <w:pStyle w:val="Paragraphedeliste"/>
+        <w:numPr>
+          <w:ilvl w:val="0"/>
+          <w:numId w:val="27"/>
+        </w:numPr>
+        <w:spacing w:line="360" w:lineRule="auto"/>
+        <w:rPr>
+          <w:rFonts w:ascii="Arial" w:hAnsi="Arial" w:cs="Arial"/>
+          <w:sz w:val="22"/>
+          <w:szCs w:val="22"/>
+        </w:rPr>
+      </w:pPr>
+      <w:r>
+        <w:rPr>
+          <w:rFonts w:ascii="Arial" w:hAnsi="Arial" w:cs="Arial"/>
+          <w:sz w:val="22"/>
+          <w:szCs w:val="22"/>
+        </w:rPr>
+        <w:t>D’un type de liste « </w:t>
+      </w:r>
+      <w:r>
+        <w:rPr>
+          <w:rFonts w:ascii="Arial" w:hAnsi="Arial" w:cs="Arial"/>
+          <w:b/>
+          <w:sz w:val="22"/>
+          <w:szCs w:val="22"/>
+        </w:rPr>
+        <w:t>MyDayFragment </w:t>
+      </w:r>
+      <w:r>
+        <w:rPr>
+          <w:rFonts w:ascii="Arial" w:hAnsi="Arial" w:cs="Arial"/>
+          <w:sz w:val="22"/>
+          <w:szCs w:val="22"/>
+        </w:rPr>
+        <w:t>» ou « </w:t>
+      </w:r>
+      <w:r>
+        <w:rPr>
+          <w:rFonts w:ascii="Arial" w:hAnsi="Arial" w:cs="Arial"/>
+          <w:b/>
+          <w:sz w:val="22"/>
+          <w:szCs w:val="22"/>
+        </w:rPr>
+        <w:t>DaysHistoryFragment</w:t>
+      </w:r>
+      <w:r>
+        <w:rPr>
+          <w:rFonts w:ascii="Arial" w:hAnsi="Arial" w:cs="Arial"/>
+          <w:b/>
+          <w:sz w:val="22"/>
+          <w:szCs w:val="22"/>
+        </w:rPr>
+        <w:t xml:space="preserve"> </w:t>
+      </w:r>
+      <w:r>
+        <w:rPr>
+          <w:rFonts w:ascii="Arial" w:hAnsi="Arial" w:cs="Arial"/>
+          <w:sz w:val="22"/>
+          <w:szCs w:val="22"/>
+        </w:rPr>
+        <w:t xml:space="preserve">pour l’affichage de l’activité lors du clique. </w:t>
+      </w:r>
+    </w:p>
+    <w:p>
+      <w:pPr>
+        <w:pStyle w:val="Paragraphedeliste"/>
+        <w:numPr>
+          <w:ilvl w:val="0"/>
+          <w:numId w:val="27"/>
+        </w:numPr>
+        <w:spacing w:line="360" w:lineRule="auto"/>
+        <w:rPr>
+          <w:rFonts w:ascii="Arial" w:hAnsi="Arial" w:cs="Arial"/>
+          <w:sz w:val="22"/>
+          <w:szCs w:val="22"/>
+        </w:rPr>
+      </w:pPr>
+      <w:r>
+        <w:rPr>
+          <w:rFonts w:ascii="Arial" w:hAnsi="Arial" w:cs="Arial"/>
+          <w:sz w:val="22"/>
+          <w:szCs w:val="22"/>
+        </w:rPr>
+        <w:t>Du FragmentList pour récupérer l’activité parente et l’utilisé pour l’affichage de la nouvelle activité.</w:t>
+      </w:r>
+    </w:p>
+    <w:p>
+      <w:pPr>
+        <w:spacing w:line="360" w:lineRule="auto"/>
+        <w:rPr>
+          <w:rFonts w:ascii="Arial" w:hAnsi="Arial" w:cs="Arial"/>
+          <w:b/>
+          <w:sz w:val="22"/>
+          <w:szCs w:val="22"/>
+        </w:rPr>
+      </w:pPr>
+      <w:r>
+        <w:rPr>
+          <w:rFonts w:ascii="Arial" w:hAnsi="Arial" w:cs="Arial"/>
+          <w:sz w:val="22"/>
+          <w:szCs w:val="22"/>
+        </w:rPr>
+        <w:t xml:space="preserve">Le </w:t>
+      </w:r>
+      <w:r>
+        <w:rPr>
+          <w:rFonts w:ascii="Arial" w:hAnsi="Arial" w:cs="Arial"/>
+          <w:sz w:val="22"/>
+          <w:szCs w:val="22"/>
+        </w:rPr>
+        <w:t xml:space="preserve">Layout </w:t>
+      </w:r>
+      <w:r>
+        <w:rPr>
+          <w:rFonts w:ascii="Arial" w:hAnsi="Arial" w:cs="Arial"/>
+          <w:b/>
+          <w:sz w:val="22"/>
+          <w:szCs w:val="22"/>
+        </w:rPr>
+        <w:t>Custom_a</w:t>
+      </w:r>
+      <w:r>
+        <w:rPr>
+          <w:rFonts w:ascii="Arial" w:hAnsi="Arial" w:cs="Arial"/>
+          <w:b/>
+          <w:sz w:val="22"/>
+          <w:szCs w:val="22"/>
+        </w:rPr>
+        <w:t>dapter</w:t>
+      </w:r>
+      <w:r>
+        <w:rPr>
+          <w:rFonts w:ascii="Arial" w:hAnsi="Arial" w:cs="Arial"/>
+          <w:b/>
+          <w:sz w:val="22"/>
+          <w:szCs w:val="22"/>
+        </w:rPr>
+        <w:t xml:space="preserve">.xml </w:t>
+      </w:r>
+      <w:r>
+        <w:rPr>
+          <w:rFonts w:ascii="Arial" w:hAnsi="Arial" w:cs="Arial"/>
+          <w:sz w:val="22"/>
+          <w:szCs w:val="22"/>
+        </w:rPr>
+        <w:t>contient </w:t>
+      </w:r>
+      <w:r>
+        <w:rPr>
+          <w:rFonts w:ascii="Arial" w:hAnsi="Arial" w:cs="Arial"/>
+          <w:b/>
+          <w:sz w:val="22"/>
+          <w:szCs w:val="22"/>
+        </w:rPr>
+        <w:t>:</w:t>
+      </w:r>
+    </w:p>
+    <w:p>
+      <w:pPr>
+        <w:pStyle w:val="Paragraphedeliste"/>
+        <w:numPr>
+          <w:ilvl w:val="0"/>
+          <w:numId w:val="28"/>
+        </w:numPr>
+        <w:spacing w:line="360" w:lineRule="auto"/>
+        <w:rPr>
+          <w:rFonts w:ascii="Arial" w:hAnsi="Arial" w:cs="Arial"/>
+          <w:sz w:val="22"/>
+          <w:szCs w:val="22"/>
+        </w:rPr>
+      </w:pPr>
+      <w:r>
+        <w:rPr>
+          <w:rFonts w:ascii="Arial" w:hAnsi="Arial" w:cs="Arial"/>
+          <w:sz w:val="22"/>
+          <w:szCs w:val="22"/>
+        </w:rPr>
+        <w:t>Une image : pour l’image on a choisit d’utiliser un smiley qui définisse la note</w:t>
+      </w:r>
+    </w:p>
+    <w:p>
+      <w:pPr>
+        <w:pStyle w:val="Paragraphedeliste"/>
+        <w:numPr>
+          <w:ilvl w:val="1"/>
+          <w:numId w:val="28"/>
+        </w:numPr>
+        <w:spacing w:line="360" w:lineRule="auto"/>
+        <w:rPr>
+          <w:rFonts w:ascii="Arial" w:hAnsi="Arial" w:cs="Arial"/>
+          <w:sz w:val="22"/>
+          <w:szCs w:val="22"/>
+        </w:rPr>
+      </w:pPr>
+      <w:r>
+        <w:rPr>
+          <w:rFonts w:ascii="Arial" w:hAnsi="Arial" w:cs="Arial"/>
+          <w:noProof/>
+          <w:sz w:val="22"/>
+          <w:szCs w:val="22"/>
+          <w:lang w:eastAsia="fr-FR"/>
+        </w:rPr>
+        <w:drawing>
+          <wp:inline distT="0" distB="0" distL="0" distR="0" wp14:anchorId="29470D3F" wp14:editId="35A412CE">
+            <wp:extent cx="431800" cy="431800"/>
+            <wp:effectExtent l="0" t="0" r="0" b="0"/>
+            <wp:docPr id="2" name="Image 2" descr="Macintosh HD:Users:abdelmadjidchaibi:NoteMyDay:app:src:main:res:drawable-v21:smiley1.png"/>
+            <wp:cNvGraphicFramePr>
+              <a:graphicFrameLocks xmlns:a="http://schemas.openxmlformats.org/drawingml/2006/main" noChangeAspect="1"/>
+            </wp:cNvGraphicFramePr>
+            <a:graphic xmlns:a="http://schemas.openxmlformats.org/drawingml/2006/main">
+              <a:graphicData uri="http://schemas.openxmlformats.org/drawingml/2006/picture">
+                <pic:pic xmlns:pic="http://schemas.openxmlformats.org/drawingml/2006/picture">
+                  <pic:nvPicPr>
+                    <pic:cNvPr id="0" name="Picture 1" descr="Macintosh HD:Users:abdelmadjidchaibi:NoteMyDay:app:src:main:res:drawable-v21:smiley1.png"/>
+                    <pic:cNvPicPr>
+                      <a:picLocks noChangeAspect="1" noChangeArrowheads="1"/>
+                    </pic:cNvPicPr>
+                  </pic:nvPicPr>
+                  <pic:blipFill>
+                    <a:blip r:embed="rId11">
+                      <a:extLst>
+                        <a:ext uri="{28A0092B-C50C-407E-A947-70E740481C1C}">
+                          <a14:useLocalDpi xmlns:a14="http://schemas.microsoft.com/office/drawing/2010/main" val="0"/>
+                        </a:ext>
+                      </a:extLst>
+                    </a:blip>
+                    <a:srcRect/>
+                    <a:stretch>
+                      <a:fillRect/>
+                    </a:stretch>
+                  </pic:blipFill>
+                  <pic:spPr bwMode="auto">
+                    <a:xfrm>
+                      <a:off x="0" y="0"/>
+                      <a:ext cx="431800" cy="431800"/>
+                    </a:xfrm>
+                    <a:prstGeom prst="rect">
+                      <a:avLst/>
+                    </a:prstGeom>
+                    <a:noFill/>
+                    <a:ln>
+                      <a:noFill/>
+                    </a:ln>
+                  </pic:spPr>
+                </pic:pic>
+              </a:graphicData>
+            </a:graphic>
+          </wp:inline>
+        </w:drawing>
+      </w:r>
+      <w:r>
+        <w:rPr>
+          <w:rFonts w:ascii="Arial" w:hAnsi="Arial" w:cs="Arial"/>
+          <w:sz w:val="22"/>
+          <w:szCs w:val="22"/>
+        </w:rPr>
+        <w:t xml:space="preserve"> si la note est inferieur à 1.</w:t>
+      </w:r>
+    </w:p>
+    <w:p>
+      <w:pPr>
+        <w:pStyle w:val="Paragraphedeliste"/>
+        <w:numPr>
+          <w:ilvl w:val="1"/>
+          <w:numId w:val="28"/>
+        </w:numPr>
+        <w:spacing w:line="360" w:lineRule="auto"/>
+        <w:rPr>
+          <w:rFonts w:ascii="Arial" w:hAnsi="Arial" w:cs="Arial"/>
+          <w:sz w:val="22"/>
+          <w:szCs w:val="22"/>
+        </w:rPr>
+      </w:pPr>
+      <w:r>
+        <w:rPr>
+          <w:rFonts w:ascii="Arial" w:hAnsi="Arial" w:cs="Arial"/>
+          <w:noProof/>
+          <w:sz w:val="22"/>
+          <w:szCs w:val="22"/>
+          <w:lang w:eastAsia="fr-FR"/>
+        </w:rPr>
+        <w:drawing>
+          <wp:inline distT="0" distB="0" distL="0" distR="0" wp14:anchorId="7A36C3B6" wp14:editId="21FF1BC0">
+            <wp:extent cx="442595" cy="442595"/>
+            <wp:effectExtent l="0" t="0" r="0" b="0"/>
+            <wp:docPr id="5" name="Image 5" descr="Macintosh HD:Users:abdelmadjidchaibi:NoteMyDay:app:src:main:res:drawable-v21:smiley2.png"/>
+            <wp:cNvGraphicFramePr>
+              <a:graphicFrameLocks xmlns:a="http://schemas.openxmlformats.org/drawingml/2006/main" noChangeAspect="1"/>
+            </wp:cNvGraphicFramePr>
+            <a:graphic xmlns:a="http://schemas.openxmlformats.org/drawingml/2006/main">
+              <a:graphicData uri="http://schemas.openxmlformats.org/drawingml/2006/picture">
+                <pic:pic xmlns:pic="http://schemas.openxmlformats.org/drawingml/2006/picture">
+                  <pic:nvPicPr>
+                    <pic:cNvPr id="0" name="Picture 2" descr="Macintosh HD:Users:abdelmadjidchaibi:NoteMyDay:app:src:main:res:drawable-v21:smiley2.png"/>
+                    <pic:cNvPicPr>
+                      <a:picLocks noChangeAspect="1" noChangeArrowheads="1"/>
+                    </pic:cNvPicPr>
+                  </pic:nvPicPr>
+                  <pic:blipFill>
+                    <a:blip r:embed="rId12">
+                      <a:extLst>
+                        <a:ext uri="{28A0092B-C50C-407E-A947-70E740481C1C}">
+                          <a14:useLocalDpi xmlns:a14="http://schemas.microsoft.com/office/drawing/2010/main" val="0"/>
+                        </a:ext>
+                      </a:extLst>
+                    </a:blip>
+                    <a:srcRect/>
+                    <a:stretch>
+                      <a:fillRect/>
+                    </a:stretch>
+                  </pic:blipFill>
+                  <pic:spPr bwMode="auto">
+                    <a:xfrm>
+                      <a:off x="0" y="0"/>
+                      <a:ext cx="442595" cy="442595"/>
+                    </a:xfrm>
+                    <a:prstGeom prst="rect">
+                      <a:avLst/>
+                    </a:prstGeom>
+                    <a:noFill/>
+                    <a:ln>
+                      <a:noFill/>
+                    </a:ln>
+                  </pic:spPr>
+                </pic:pic>
+              </a:graphicData>
+            </a:graphic>
+          </wp:inline>
+        </w:drawing>
+      </w:r>
+      <w:r>
+        <w:rPr>
+          <w:rFonts w:ascii="Arial" w:hAnsi="Arial" w:cs="Arial"/>
+          <w:sz w:val="22"/>
+          <w:szCs w:val="22"/>
+        </w:rPr>
+        <w:t>si la note est entre 1 et 2.</w:t>
+      </w:r>
+    </w:p>
+    <w:p>
+      <w:pPr>
+        <w:pStyle w:val="Paragraphedeliste"/>
+        <w:numPr>
+          <w:ilvl w:val="1"/>
+          <w:numId w:val="28"/>
+        </w:numPr>
+        <w:spacing w:line="360" w:lineRule="auto"/>
+        <w:rPr>
+          <w:rFonts w:ascii="Arial" w:hAnsi="Arial" w:cs="Arial"/>
+          <w:sz w:val="22"/>
+          <w:szCs w:val="22"/>
+        </w:rPr>
+      </w:pPr>
+      <w:r>
+        <w:rPr>
+          <w:rFonts w:ascii="Arial" w:hAnsi="Arial" w:cs="Arial"/>
+          <w:noProof/>
+          <w:sz w:val="22"/>
+          <w:szCs w:val="22"/>
+          <w:lang w:eastAsia="fr-FR"/>
+        </w:rPr>
+        <w:drawing>
+          <wp:inline distT="0" distB="0" distL="0" distR="0" wp14:anchorId="07BF0B74" wp14:editId="472724E0">
+            <wp:extent cx="419100" cy="419100"/>
+            <wp:effectExtent l="0" t="0" r="0" b="12700"/>
+            <wp:docPr id="6" name="Image 6" descr="Macintosh HD:Users:abdelmadjidchaibi:NoteMyDay:app:src:main:res:drawable-v21:smiley3.png"/>
+            <wp:cNvGraphicFramePr>
+              <a:graphicFrameLocks xmlns:a="http://schemas.openxmlformats.org/drawingml/2006/main" noChangeAspect="1"/>
+            </wp:cNvGraphicFramePr>
+            <a:graphic xmlns:a="http://schemas.openxmlformats.org/drawingml/2006/main">
+              <a:graphicData uri="http://schemas.openxmlformats.org/drawingml/2006/picture">
+                <pic:pic xmlns:pic="http://schemas.openxmlformats.org/drawingml/2006/picture">
+                  <pic:nvPicPr>
+                    <pic:cNvPr id="0" name="Picture 3" descr="Macintosh HD:Users:abdelmadjidchaibi:NoteMyDay:app:src:main:res:drawable-v21:smiley3.png"/>
+                    <pic:cNvPicPr>
+                      <a:picLocks noChangeAspect="1" noChangeArrowheads="1"/>
+                    </pic:cNvPicPr>
+                  </pic:nvPicPr>
+                  <pic:blipFill>
+                    <a:blip r:embed="rId13">
+                      <a:extLst>
+                        <a:ext uri="{28A0092B-C50C-407E-A947-70E740481C1C}">
+                          <a14:useLocalDpi xmlns:a14="http://schemas.microsoft.com/office/drawing/2010/main" val="0"/>
+                        </a:ext>
+                      </a:extLst>
+                    </a:blip>
+                    <a:srcRect/>
+                    <a:stretch>
+                      <a:fillRect/>
+                    </a:stretch>
+                  </pic:blipFill>
+                  <pic:spPr bwMode="auto">
+                    <a:xfrm>
+                      <a:off x="0" y="0"/>
+                      <a:ext cx="419100" cy="419100"/>
+                    </a:xfrm>
+                    <a:prstGeom prst="rect">
+                      <a:avLst/>
+                    </a:prstGeom>
+                    <a:noFill/>
+                    <a:ln>
+                      <a:noFill/>
+                    </a:ln>
+                  </pic:spPr>
+                </pic:pic>
+              </a:graphicData>
+            </a:graphic>
+          </wp:inline>
+        </w:drawing>
+      </w:r>
+      <w:r>
+        <w:rPr>
+          <w:rFonts w:ascii="Arial" w:hAnsi="Arial" w:cs="Arial"/>
+          <w:sz w:val="22"/>
+          <w:szCs w:val="22"/>
+        </w:rPr>
+        <w:t>si la note est entre 2 et 3.</w:t>
+      </w:r>
+    </w:p>
+    <w:p>
+      <w:pPr>
+        <w:pStyle w:val="Paragraphedeliste"/>
+        <w:numPr>
+          <w:ilvl w:val="1"/>
+          <w:numId w:val="28"/>
+        </w:numPr>
+        <w:spacing w:line="360" w:lineRule="auto"/>
+        <w:rPr>
+          <w:rFonts w:ascii="Arial" w:hAnsi="Arial" w:cs="Arial"/>
+          <w:sz w:val="22"/>
+          <w:szCs w:val="22"/>
+        </w:rPr>
+      </w:pPr>
+      <w:r>
+        <w:rPr>
+          <w:rFonts w:ascii="Arial" w:hAnsi="Arial" w:cs="Arial"/>
+          <w:noProof/>
+          <w:sz w:val="22"/>
+          <w:szCs w:val="22"/>
+          <w:lang w:eastAsia="fr-FR"/>
+        </w:rPr>
+        <w:drawing>
+          <wp:inline distT="0" distB="0" distL="0" distR="0" wp14:anchorId="5C9CD8C6" wp14:editId="551CE74A">
+            <wp:extent cx="419100" cy="419100"/>
+            <wp:effectExtent l="0" t="0" r="0" b="12700"/>
+            <wp:docPr id="7" name="Image 7" descr="Macintosh HD:Users:abdelmadjidchaibi:NoteMyDay:app:src:main:res:drawable-v21:smiley4.png"/>
+            <wp:cNvGraphicFramePr>
+              <a:graphicFrameLocks xmlns:a="http://schemas.openxmlformats.org/drawingml/2006/main" noChangeAspect="1"/>
+            </wp:cNvGraphicFramePr>
+            <a:graphic xmlns:a="http://schemas.openxmlformats.org/drawingml/2006/main">
+              <a:graphicData uri="http://schemas.openxmlformats.org/drawingml/2006/picture">
+                <pic:pic xmlns:pic="http://schemas.openxmlformats.org/drawingml/2006/picture">
+                  <pic:nvPicPr>
+                    <pic:cNvPr id="0" name="Picture 4" descr="Macintosh HD:Users:abdelmadjidchaibi:NoteMyDay:app:src:main:res:drawable-v21:smiley4.png"/>
+                    <pic:cNvPicPr>
+                      <a:picLocks noChangeAspect="1" noChangeArrowheads="1"/>
+                    </pic:cNvPicPr>
+                  </pic:nvPicPr>
+                  <pic:blipFill>
+                    <a:blip r:embed="rId14">
+                      <a:extLst>
+                        <a:ext uri="{28A0092B-C50C-407E-A947-70E740481C1C}">
+                          <a14:useLocalDpi xmlns:a14="http://schemas.microsoft.com/office/drawing/2010/main" val="0"/>
+                        </a:ext>
+                      </a:extLst>
+                    </a:blip>
+                    <a:srcRect/>
+                    <a:stretch>
+                      <a:fillRect/>
+                    </a:stretch>
+                  </pic:blipFill>
+                  <pic:spPr bwMode="auto">
+                    <a:xfrm>
+                      <a:off x="0" y="0"/>
+                      <a:ext cx="419100" cy="419100"/>
+                    </a:xfrm>
+                    <a:prstGeom prst="rect">
+                      <a:avLst/>
+                    </a:prstGeom>
+                    <a:noFill/>
+                    <a:ln>
+                      <a:noFill/>
+                    </a:ln>
+                  </pic:spPr>
+                </pic:pic>
+              </a:graphicData>
+            </a:graphic>
+          </wp:inline>
+        </w:drawing>
+      </w:r>
+      <w:r>
+        <w:rPr>
+          <w:rFonts w:ascii="Arial" w:hAnsi="Arial" w:cs="Arial"/>
+          <w:sz w:val="22"/>
+          <w:szCs w:val="22"/>
+        </w:rPr>
+        <w:t xml:space="preserve"> </w:t>
+      </w:r>
+      <w:r>
+        <w:rPr>
+          <w:rFonts w:ascii="Arial" w:hAnsi="Arial" w:cs="Arial"/>
+          <w:sz w:val="22"/>
+          <w:szCs w:val="22"/>
+        </w:rPr>
+        <w:t>si la note est entre 3 et 4</w:t>
+      </w:r>
+      <w:r>
+        <w:rPr>
+          <w:rFonts w:ascii="Arial" w:hAnsi="Arial" w:cs="Arial"/>
+          <w:sz w:val="22"/>
+          <w:szCs w:val="22"/>
+        </w:rPr>
+        <w:t>.</w:t>
+      </w:r>
+    </w:p>
+    <w:p>
+      <w:pPr>
+        <w:pStyle w:val="Paragraphedeliste"/>
+        <w:numPr>
+          <w:ilvl w:val="1"/>
+          <w:numId w:val="28"/>
+        </w:numPr>
+        <w:spacing w:line="360" w:lineRule="auto"/>
+        <w:rPr>
+          <w:rFonts w:ascii="Arial" w:hAnsi="Arial" w:cs="Arial"/>
+          <w:sz w:val="22"/>
+          <w:szCs w:val="22"/>
+        </w:rPr>
+      </w:pPr>
+      <w:r>
+        <w:rPr>
+          <w:rFonts w:ascii="Arial" w:hAnsi="Arial" w:cs="Arial"/>
+          <w:noProof/>
+          <w:sz w:val="22"/>
+          <w:szCs w:val="22"/>
+          <w:lang w:eastAsia="fr-FR"/>
+        </w:rPr>
+        <w:drawing>
+          <wp:inline distT="0" distB="0" distL="0" distR="0" wp14:anchorId="5AAEC2EE" wp14:editId="6D9849A4">
+            <wp:extent cx="455295" cy="455295"/>
+            <wp:effectExtent l="0" t="0" r="0" b="1905"/>
+            <wp:docPr id="8" name="Image 8" descr="Macintosh HD:Users:abdelmadjidchaibi:NoteMyDay:app:src:main:res:drawable-v21:smiley5.png"/>
+            <wp:cNvGraphicFramePr>
+              <a:graphicFrameLocks xmlns:a="http://schemas.openxmlformats.org/drawingml/2006/main" noChangeAspect="1"/>
+            </wp:cNvGraphicFramePr>
+            <a:graphic xmlns:a="http://schemas.openxmlformats.org/drawingml/2006/main">
+              <a:graphicData uri="http://schemas.openxmlformats.org/drawingml/2006/picture">
+                <pic:pic xmlns:pic="http://schemas.openxmlformats.org/drawingml/2006/picture">
+                  <pic:nvPicPr>
+                    <pic:cNvPr id="0" name="Picture 5" descr="Macintosh HD:Users:abdelmadjidchaibi:NoteMyDay:app:src:main:res:drawable-v21:smiley5.png"/>
+                    <pic:cNvPicPr>
+                      <a:picLocks noChangeAspect="1" noChangeArrowheads="1"/>
+                    </pic:cNvPicPr>
+                  </pic:nvPicPr>
+                  <pic:blipFill>
+                    <a:blip r:embed="rId15">
+                      <a:extLst>
+                        <a:ext uri="{28A0092B-C50C-407E-A947-70E740481C1C}">
+                          <a14:useLocalDpi xmlns:a14="http://schemas.microsoft.com/office/drawing/2010/main" val="0"/>
+                        </a:ext>
+                      </a:extLst>
+                    </a:blip>
+                    <a:srcRect/>
+                    <a:stretch>
+                      <a:fillRect/>
+                    </a:stretch>
+                  </pic:blipFill>
+                  <pic:spPr bwMode="auto">
+                    <a:xfrm>
+                      <a:off x="0" y="0"/>
+                      <a:ext cx="455295" cy="455295"/>
+                    </a:xfrm>
+                    <a:prstGeom prst="rect">
+                      <a:avLst/>
+                    </a:prstGeom>
+                    <a:noFill/>
+                    <a:ln>
+                      <a:noFill/>
+                    </a:ln>
+                  </pic:spPr>
+                </pic:pic>
+              </a:graphicData>
+            </a:graphic>
+          </wp:inline>
+        </w:drawing>
+      </w:r>
+      <w:r>
+        <w:rPr>
+          <w:rFonts w:ascii="Arial" w:hAnsi="Arial" w:cs="Arial"/>
+          <w:sz w:val="22"/>
+          <w:szCs w:val="22"/>
+        </w:rPr>
+        <w:t xml:space="preserve"> </w:t>
+      </w:r>
+      <w:r>
+        <w:rPr>
+          <w:rFonts w:ascii="Arial" w:hAnsi="Arial" w:cs="Arial"/>
+          <w:sz w:val="22"/>
+          <w:szCs w:val="22"/>
+        </w:rPr>
+        <w:t>si la note est entre 4 et 5</w:t>
+      </w:r>
+      <w:r>
+        <w:rPr>
+          <w:rFonts w:ascii="Arial" w:hAnsi="Arial" w:cs="Arial"/>
+          <w:sz w:val="22"/>
+          <w:szCs w:val="22"/>
+        </w:rPr>
+        <w:t>.</w:t>
+      </w:r>
+    </w:p>
+    <w:p>
+      <w:pPr>
+        <w:pStyle w:val="Paragraphedeliste"/>
         <w:spacing w:line="360" w:lineRule="auto"/>
         <w:ind w:left="1440"/>
+        <w:rPr>
+          <w:rFonts w:ascii="Arial" w:hAnsi="Arial" w:cs="Arial"/>
+          <w:sz w:val="22"/>
+          <w:szCs w:val="22"/>
+        </w:rPr>
+      </w:pPr>
+      <w:bookmarkStart w:id="0" w:name="_GoBack"/>
+      <w:bookmarkEnd w:id="0"/>
+    </w:p>
+    <w:p>
+      <w:pPr>
+        <w:pStyle w:val="Paragraphedeliste"/>
+        <w:numPr>
+          <w:ilvl w:val="0"/>
+          <w:numId w:val="28"/>
+        </w:numPr>
+        <w:spacing w:line="360" w:lineRule="auto"/>
+        <w:rPr>
+          <w:rFonts w:ascii="Arial" w:hAnsi="Arial" w:cs="Arial"/>
+          <w:sz w:val="22"/>
+          <w:szCs w:val="22"/>
+        </w:rPr>
+      </w:pPr>
+      <w:r>
+        <w:rPr>
+          <w:rFonts w:ascii="Arial" w:hAnsi="Arial" w:cs="Arial"/>
+          <w:sz w:val="22"/>
+          <w:szCs w:val="22"/>
+        </w:rPr>
+        <w:t>Un TextView : le nom du critère ou la date de la journée.</w:t>
+      </w:r>
+    </w:p>
+    <w:p>
+      <w:pPr>
+        <w:spacing w:line="360" w:lineRule="auto"/>
+        <w:rPr>
+          <w:rFonts w:ascii="Arial" w:hAnsi="Arial" w:cs="Arial"/>
+          <w:sz w:val="22"/>
+          <w:szCs w:val="22"/>
+        </w:rPr>
+      </w:pPr>
+    </w:p>
+    <w:p>
+      <w:pPr>
+        <w:spacing w:line="360" w:lineRule="auto"/>
+        <w:rPr>
+          <w:rFonts w:ascii="Arial" w:hAnsi="Arial" w:cs="Arial"/>
+          <w:sz w:val="22"/>
+          <w:szCs w:val="22"/>
+        </w:rPr>
+      </w:pPr>
+    </w:p>
+    <w:p>
+      <w:pPr>
+        <w:pStyle w:val="Paragraphedeliste"/>
+        <w:spacing w:line="360" w:lineRule="auto"/>
+        <w:ind w:left="360"/>
         <w:rPr>
           <w:rFonts w:ascii="Arial" w:hAnsi="Arial" w:cs="Arial"/>
           <w:b/>
@@ -5921,9 +6794,9 @@
   </w:abstractNum>
   <w:abstractNum w:abstractNumId="1">
     <w:nsid w:val="0D49577D"/>
-    <w:multiLevelType w:val="hybridMultilevel"/>
-    <w:tmpl w:val="65644482"/>
-    <w:lvl w:ilvl="0" w:tplc="0409000F">
+    <w:multiLevelType w:val="multilevel"/>
+    <w:tmpl w:val="D25A6336"/>
+    <w:lvl w:ilvl="0">
       <w:start w:val="1"/>
       <w:numFmt w:val="decimal"/>
       <w:lvlText w:val="%1."/>
@@ -5931,8 +6804,11 @@
       <w:pPr>
         <w:ind w:left="360" w:hanging="360"/>
       </w:pPr>
-    </w:lvl>
-    <w:lvl w:ilvl="1" w:tplc="04090019">
+      <w:rPr>
+        <w:rFonts w:hint="default"/>
+      </w:rPr>
+    </w:lvl>
+    <w:lvl w:ilvl="1">
       <w:start w:val="1"/>
       <w:numFmt w:val="lowerLetter"/>
       <w:lvlText w:val="%2."/>
@@ -5940,8 +6816,11 @@
       <w:pPr>
         <w:ind w:left="1080" w:hanging="360"/>
       </w:pPr>
-    </w:lvl>
-    <w:lvl w:ilvl="2" w:tplc="0409001B">
+      <w:rPr>
+        <w:rFonts w:hint="default"/>
+      </w:rPr>
+    </w:lvl>
+    <w:lvl w:ilvl="2">
       <w:start w:val="1"/>
       <w:numFmt w:val="lowerRoman"/>
       <w:lvlText w:val="%3."/>
@@ -5949,8 +6828,11 @@
       <w:pPr>
         <w:ind w:left="1800" w:hanging="180"/>
       </w:pPr>
-    </w:lvl>
-    <w:lvl w:ilvl="3" w:tplc="0409000F" w:tentative="1">
+      <w:rPr>
+        <w:rFonts w:hint="default"/>
+      </w:rPr>
+    </w:lvl>
+    <w:lvl w:ilvl="3">
       <w:start w:val="1"/>
       <w:numFmt w:val="decimal"/>
       <w:lvlText w:val="%4."/>
@@ -5958,8 +6840,11 @@
       <w:pPr>
         <w:ind w:left="2520" w:hanging="360"/>
       </w:pPr>
-    </w:lvl>
-    <w:lvl w:ilvl="4" w:tplc="04090019" w:tentative="1">
+      <w:rPr>
+        <w:rFonts w:hint="default"/>
+      </w:rPr>
+    </w:lvl>
+    <w:lvl w:ilvl="4">
       <w:start w:val="1"/>
       <w:numFmt w:val="lowerLetter"/>
       <w:lvlText w:val="%5."/>
@@ -5967,8 +6852,11 @@
       <w:pPr>
         <w:ind w:left="3240" w:hanging="360"/>
       </w:pPr>
-    </w:lvl>
-    <w:lvl w:ilvl="5" w:tplc="0409001B" w:tentative="1">
+      <w:rPr>
+        <w:rFonts w:hint="default"/>
+      </w:rPr>
+    </w:lvl>
+    <w:lvl w:ilvl="5">
       <w:start w:val="1"/>
       <w:numFmt w:val="lowerRoman"/>
       <w:lvlText w:val="%6."/>
@@ -5976,8 +6864,11 @@
       <w:pPr>
         <w:ind w:left="3960" w:hanging="180"/>
       </w:pPr>
-    </w:lvl>
-    <w:lvl w:ilvl="6" w:tplc="0409000F" w:tentative="1">
+      <w:rPr>
+        <w:rFonts w:hint="default"/>
+      </w:rPr>
+    </w:lvl>
+    <w:lvl w:ilvl="6">
       <w:start w:val="1"/>
       <w:numFmt w:val="decimal"/>
       <w:lvlText w:val="%7."/>
@@ -5985,8 +6876,11 @@
       <w:pPr>
         <w:ind w:left="4680" w:hanging="360"/>
       </w:pPr>
-    </w:lvl>
-    <w:lvl w:ilvl="7" w:tplc="04090019" w:tentative="1">
+      <w:rPr>
+        <w:rFonts w:hint="default"/>
+      </w:rPr>
+    </w:lvl>
+    <w:lvl w:ilvl="7">
       <w:start w:val="1"/>
       <w:numFmt w:val="lowerLetter"/>
       <w:lvlText w:val="%8."/>
@@ -5994,8 +6888,11 @@
       <w:pPr>
         <w:ind w:left="5400" w:hanging="360"/>
       </w:pPr>
-    </w:lvl>
-    <w:lvl w:ilvl="8" w:tplc="0409001B" w:tentative="1">
+      <w:rPr>
+        <w:rFonts w:hint="default"/>
+      </w:rPr>
+    </w:lvl>
+    <w:lvl w:ilvl="8">
       <w:start w:val="1"/>
       <w:numFmt w:val="lowerRoman"/>
       <w:lvlText w:val="%9."/>
@@ -6003,6 +6900,9 @@
       <w:pPr>
         <w:ind w:left="6120" w:hanging="180"/>
       </w:pPr>
+      <w:rPr>
+        <w:rFonts w:hint="default"/>
+      </w:rPr>
     </w:lvl>
   </w:abstractNum>
   <w:abstractNum w:abstractNumId="2">
@@ -6775,6 +7675,119 @@
     </w:lvl>
   </w:abstractNum>
   <w:abstractNum w:abstractNumId="10">
+    <w:nsid w:val="2CF56DF5"/>
+    <w:multiLevelType w:val="hybridMultilevel"/>
+    <w:tmpl w:val="4484EF74"/>
+    <w:lvl w:ilvl="0" w:tplc="040C0001">
+      <w:start w:val="1"/>
+      <w:numFmt w:val="bullet"/>
+      <w:lvlText w:val=""/>
+      <w:lvlJc w:val="left"/>
+      <w:pPr>
+        <w:ind w:left="720" w:hanging="360"/>
+      </w:pPr>
+      <w:rPr>
+        <w:rFonts w:ascii="Symbol" w:hAnsi="Symbol" w:hint="default"/>
+      </w:rPr>
+    </w:lvl>
+    <w:lvl w:ilvl="1" w:tplc="040C0003" w:tentative="1">
+      <w:start w:val="1"/>
+      <w:numFmt w:val="bullet"/>
+      <w:lvlText w:val="o"/>
+      <w:lvlJc w:val="left"/>
+      <w:pPr>
+        <w:ind w:left="1440" w:hanging="360"/>
+      </w:pPr>
+      <w:rPr>
+        <w:rFonts w:ascii="Courier New" w:hAnsi="Courier New" w:hint="default"/>
+      </w:rPr>
+    </w:lvl>
+    <w:lvl w:ilvl="2" w:tplc="040C0005" w:tentative="1">
+      <w:start w:val="1"/>
+      <w:numFmt w:val="bullet"/>
+      <w:lvlText w:val=""/>
+      <w:lvlJc w:val="left"/>
+      <w:pPr>
+        <w:ind w:left="2160" w:hanging="360"/>
+      </w:pPr>
+      <w:rPr>
+        <w:rFonts w:ascii="Wingdings" w:hAnsi="Wingdings" w:hint="default"/>
+      </w:rPr>
+    </w:lvl>
+    <w:lvl w:ilvl="3" w:tplc="040C0001" w:tentative="1">
+      <w:start w:val="1"/>
+      <w:numFmt w:val="bullet"/>
+      <w:lvlText w:val=""/>
+      <w:lvlJc w:val="left"/>
+      <w:pPr>
+        <w:ind w:left="2880" w:hanging="360"/>
+      </w:pPr>
+      <w:rPr>
+        <w:rFonts w:ascii="Symbol" w:hAnsi="Symbol" w:hint="default"/>
+      </w:rPr>
+    </w:lvl>
+    <w:lvl w:ilvl="4" w:tplc="040C0003" w:tentative="1">
+      <w:start w:val="1"/>
+      <w:numFmt w:val="bullet"/>
+      <w:lvlText w:val="o"/>
+      <w:lvlJc w:val="left"/>
+      <w:pPr>
+        <w:ind w:left="3600" w:hanging="360"/>
+      </w:pPr>
+      <w:rPr>
+        <w:rFonts w:ascii="Courier New" w:hAnsi="Courier New" w:hint="default"/>
+      </w:rPr>
+    </w:lvl>
+    <w:lvl w:ilvl="5" w:tplc="040C0005" w:tentative="1">
+      <w:start w:val="1"/>
+      <w:numFmt w:val="bullet"/>
+      <w:lvlText w:val=""/>
+      <w:lvlJc w:val="left"/>
+      <w:pPr>
+        <w:ind w:left="4320" w:hanging="360"/>
+      </w:pPr>
+      <w:rPr>
+        <w:rFonts w:ascii="Wingdings" w:hAnsi="Wingdings" w:hint="default"/>
+      </w:rPr>
+    </w:lvl>
+    <w:lvl w:ilvl="6" w:tplc="040C0001" w:tentative="1">
+      <w:start w:val="1"/>
+      <w:numFmt w:val="bullet"/>
+      <w:lvlText w:val=""/>
+      <w:lvlJc w:val="left"/>
+      <w:pPr>
+        <w:ind w:left="5040" w:hanging="360"/>
+      </w:pPr>
+      <w:rPr>
+        <w:rFonts w:ascii="Symbol" w:hAnsi="Symbol" w:hint="default"/>
+      </w:rPr>
+    </w:lvl>
+    <w:lvl w:ilvl="7" w:tplc="040C0003" w:tentative="1">
+      <w:start w:val="1"/>
+      <w:numFmt w:val="bullet"/>
+      <w:lvlText w:val="o"/>
+      <w:lvlJc w:val="left"/>
+      <w:pPr>
+        <w:ind w:left="5760" w:hanging="360"/>
+      </w:pPr>
+      <w:rPr>
+        <w:rFonts w:ascii="Courier New" w:hAnsi="Courier New" w:hint="default"/>
+      </w:rPr>
+    </w:lvl>
+    <w:lvl w:ilvl="8" w:tplc="040C0005" w:tentative="1">
+      <w:start w:val="1"/>
+      <w:numFmt w:val="bullet"/>
+      <w:lvlText w:val=""/>
+      <w:lvlJc w:val="left"/>
+      <w:pPr>
+        <w:ind w:left="6480" w:hanging="360"/>
+      </w:pPr>
+      <w:rPr>
+        <w:rFonts w:ascii="Wingdings" w:hAnsi="Wingdings" w:hint="default"/>
+      </w:rPr>
+    </w:lvl>
+  </w:abstractNum>
+  <w:abstractNum w:abstractNumId="11">
     <w:nsid w:val="301606CD"/>
     <w:multiLevelType w:val="multilevel"/>
     <w:tmpl w:val="0409001F"/>
@@ -6860,7 +7873,7 @@
       </w:pPr>
     </w:lvl>
   </w:abstractNum>
-  <w:abstractNum w:abstractNumId="11">
+  <w:abstractNum w:abstractNumId="12">
     <w:nsid w:val="38740433"/>
     <w:multiLevelType w:val="multilevel"/>
     <w:tmpl w:val="040C001F"/>
@@ -6870,7 +7883,7 @@
       <w:lvlText w:val="%1."/>
       <w:lvlJc w:val="left"/>
       <w:pPr>
-        <w:ind w:left="360" w:hanging="360"/>
+        <w:ind w:left="720" w:hanging="360"/>
       </w:pPr>
     </w:lvl>
     <w:lvl w:ilvl="1">
@@ -6879,7 +7892,7 @@
       <w:lvlText w:val="%1.%2."/>
       <w:lvlJc w:val="left"/>
       <w:pPr>
-        <w:ind w:left="792" w:hanging="432"/>
+        <w:ind w:left="1152" w:hanging="432"/>
       </w:pPr>
     </w:lvl>
     <w:lvl w:ilvl="2">
@@ -6888,7 +7901,7 @@
       <w:lvlText w:val="%1.%2.%3."/>
       <w:lvlJc w:val="left"/>
       <w:pPr>
-        <w:ind w:left="1224" w:hanging="504"/>
+        <w:ind w:left="1584" w:hanging="504"/>
       </w:pPr>
     </w:lvl>
     <w:lvl w:ilvl="3">
@@ -6897,7 +7910,7 @@
       <w:lvlText w:val="%1.%2.%3.%4."/>
       <w:lvlJc w:val="left"/>
       <w:pPr>
-        <w:ind w:left="1728" w:hanging="648"/>
+        <w:ind w:left="2088" w:hanging="648"/>
       </w:pPr>
     </w:lvl>
     <w:lvl w:ilvl="4">
@@ -6906,7 +7919,7 @@
       <w:lvlText w:val="%1.%2.%3.%4.%5."/>
       <w:lvlJc w:val="left"/>
       <w:pPr>
-        <w:ind w:left="2232" w:hanging="792"/>
+        <w:ind w:left="2592" w:hanging="792"/>
       </w:pPr>
     </w:lvl>
     <w:lvl w:ilvl="5">
@@ -6915,7 +7928,7 @@
       <w:lvlText w:val="%1.%2.%3.%4.%5.%6."/>
       <w:lvlJc w:val="left"/>
       <w:pPr>
-        <w:ind w:left="2736" w:hanging="936"/>
+        <w:ind w:left="3096" w:hanging="936"/>
       </w:pPr>
     </w:lvl>
     <w:lvl w:ilvl="6">
@@ -6924,7 +7937,7 @@
       <w:lvlText w:val="%1.%2.%3.%4.%5.%6.%7."/>
       <w:lvlJc w:val="left"/>
       <w:pPr>
-        <w:ind w:left="3240" w:hanging="1080"/>
+        <w:ind w:left="3600" w:hanging="1080"/>
       </w:pPr>
     </w:lvl>
     <w:lvl w:ilvl="7">
@@ -6933,7 +7946,7 @@
       <w:lvlText w:val="%1.%2.%3.%4.%5.%6.%7.%8."/>
       <w:lvlJc w:val="left"/>
       <w:pPr>
-        <w:ind w:left="3744" w:hanging="1224"/>
+        <w:ind w:left="4104" w:hanging="1224"/>
       </w:pPr>
     </w:lvl>
     <w:lvl w:ilvl="8">
@@ -6942,11 +7955,97 @@
       <w:lvlText w:val="%1.%2.%3.%4.%5.%6.%7.%8.%9."/>
       <w:lvlJc w:val="left"/>
       <w:pPr>
-        <w:ind w:left="4320" w:hanging="1440"/>
+        <w:ind w:left="4680" w:hanging="1440"/>
       </w:pPr>
     </w:lvl>
   </w:abstractNum>
-  <w:abstractNum w:abstractNumId="12">
+  <w:abstractNum w:abstractNumId="13">
+    <w:nsid w:val="3AFA47A5"/>
+    <w:multiLevelType w:val="multilevel"/>
+    <w:tmpl w:val="040C001F"/>
+    <w:lvl w:ilvl="0">
+      <w:start w:val="1"/>
+      <w:numFmt w:val="decimal"/>
+      <w:lvlText w:val="%1."/>
+      <w:lvlJc w:val="left"/>
+      <w:pPr>
+        <w:ind w:left="720" w:hanging="360"/>
+      </w:pPr>
+    </w:lvl>
+    <w:lvl w:ilvl="1">
+      <w:start w:val="1"/>
+      <w:numFmt w:val="decimal"/>
+      <w:lvlText w:val="%1.%2."/>
+      <w:lvlJc w:val="left"/>
+      <w:pPr>
+        <w:ind w:left="1152" w:hanging="432"/>
+      </w:pPr>
+    </w:lvl>
+    <w:lvl w:ilvl="2">
+      <w:start w:val="1"/>
+      <w:numFmt w:val="decimal"/>
+      <w:lvlText w:val="%1.%2.%3."/>
+      <w:lvlJc w:val="left"/>
+      <w:pPr>
+        <w:ind w:left="1584" w:hanging="504"/>
+      </w:pPr>
+    </w:lvl>
+    <w:lvl w:ilvl="3">
+      <w:start w:val="1"/>
+      <w:numFmt w:val="decimal"/>
+      <w:lvlText w:val="%1.%2.%3.%4."/>
+      <w:lvlJc w:val="left"/>
+      <w:pPr>
+        <w:ind w:left="2088" w:hanging="648"/>
+      </w:pPr>
+    </w:lvl>
+    <w:lvl w:ilvl="4">
+      <w:start w:val="1"/>
+      <w:numFmt w:val="decimal"/>
+      <w:lvlText w:val="%1.%2.%3.%4.%5."/>
+      <w:lvlJc w:val="left"/>
+      <w:pPr>
+        <w:ind w:left="2592" w:hanging="792"/>
+      </w:pPr>
+    </w:lvl>
+    <w:lvl w:ilvl="5">
+      <w:start w:val="1"/>
+      <w:numFmt w:val="decimal"/>
+      <w:lvlText w:val="%1.%2.%3.%4.%5.%6."/>
+      <w:lvlJc w:val="left"/>
+      <w:pPr>
+        <w:ind w:left="3096" w:hanging="936"/>
+      </w:pPr>
+    </w:lvl>
+    <w:lvl w:ilvl="6">
+      <w:start w:val="1"/>
+      <w:numFmt w:val="decimal"/>
+      <w:lvlText w:val="%1.%2.%3.%4.%5.%6.%7."/>
+      <w:lvlJc w:val="left"/>
+      <w:pPr>
+        <w:ind w:left="3600" w:hanging="1080"/>
+      </w:pPr>
+    </w:lvl>
+    <w:lvl w:ilvl="7">
+      <w:start w:val="1"/>
+      <w:numFmt w:val="decimal"/>
+      <w:lvlText w:val="%1.%2.%3.%4.%5.%6.%7.%8."/>
+      <w:lvlJc w:val="left"/>
+      <w:pPr>
+        <w:ind w:left="4104" w:hanging="1224"/>
+      </w:pPr>
+    </w:lvl>
+    <w:lvl w:ilvl="8">
+      <w:start w:val="1"/>
+      <w:numFmt w:val="decimal"/>
+      <w:lvlText w:val="%1.%2.%3.%4.%5.%6.%7.%8.%9."/>
+      <w:lvlJc w:val="left"/>
+      <w:pPr>
+        <w:ind w:left="4680" w:hanging="1440"/>
+      </w:pPr>
+    </w:lvl>
+  </w:abstractNum>
+  <w:abstractNum w:abstractNumId="14">
     <w:nsid w:val="40571C69"/>
     <w:multiLevelType w:val="hybridMultilevel"/>
     <w:tmpl w:val="24F8B116"/>
@@ -7059,7 +8158,7 @@
       </w:rPr>
     </w:lvl>
   </w:abstractNum>
-  <w:abstractNum w:abstractNumId="13">
+  <w:abstractNum w:abstractNumId="15">
     <w:nsid w:val="452A1634"/>
     <w:multiLevelType w:val="hybridMultilevel"/>
     <w:tmpl w:val="DE96CFCE"/>
@@ -7172,7 +8271,7 @@
       </w:rPr>
     </w:lvl>
   </w:abstractNum>
-  <w:abstractNum w:abstractNumId="14">
+  <w:abstractNum w:abstractNumId="16">
     <w:nsid w:val="54021DDE"/>
     <w:multiLevelType w:val="multilevel"/>
     <w:tmpl w:val="5DFCE182"/>
@@ -7285,7 +8384,7 @@
       </w:rPr>
     </w:lvl>
   </w:abstractNum>
-  <w:abstractNum w:abstractNumId="15">
+  <w:abstractNum w:abstractNumId="17">
     <w:nsid w:val="541B593C"/>
     <w:multiLevelType w:val="multilevel"/>
     <w:tmpl w:val="040C001F"/>
@@ -7371,7 +8470,7 @@
       </w:pPr>
     </w:lvl>
   </w:abstractNum>
-  <w:abstractNum w:abstractNumId="16">
+  <w:abstractNum w:abstractNumId="18">
     <w:nsid w:val="5B0E0095"/>
     <w:multiLevelType w:val="hybridMultilevel"/>
     <w:tmpl w:val="02724A28"/>
@@ -7484,7 +8583,7 @@
       </w:rPr>
     </w:lvl>
   </w:abstractNum>
-  <w:abstractNum w:abstractNumId="17">
+  <w:abstractNum w:abstractNumId="19">
     <w:nsid w:val="5B760EEA"/>
     <w:multiLevelType w:val="hybridMultilevel"/>
     <w:tmpl w:val="9476E740"/>
@@ -7597,7 +8696,7 @@
       </w:rPr>
     </w:lvl>
   </w:abstractNum>
-  <w:abstractNum w:abstractNumId="18">
+  <w:abstractNum w:abstractNumId="20">
     <w:nsid w:val="5D0F528A"/>
     <w:multiLevelType w:val="multilevel"/>
     <w:tmpl w:val="6A6E8FAE"/>
@@ -7683,7 +8782,7 @@
       </w:pPr>
     </w:lvl>
   </w:abstractNum>
-  <w:abstractNum w:abstractNumId="19">
+  <w:abstractNum w:abstractNumId="21">
     <w:nsid w:val="618335F3"/>
     <w:multiLevelType w:val="multilevel"/>
     <w:tmpl w:val="6A6E8FAE"/>
@@ -7769,7 +8868,120 @@
       </w:pPr>
     </w:lvl>
   </w:abstractNum>
-  <w:abstractNum w:abstractNumId="20">
+  <w:abstractNum w:abstractNumId="22">
+    <w:nsid w:val="69DF4BB6"/>
+    <w:multiLevelType w:val="hybridMultilevel"/>
+    <w:tmpl w:val="7DEE783C"/>
+    <w:lvl w:ilvl="0" w:tplc="040C0001">
+      <w:start w:val="1"/>
+      <w:numFmt w:val="bullet"/>
+      <w:lvlText w:val=""/>
+      <w:lvlJc w:val="left"/>
+      <w:pPr>
+        <w:ind w:left="720" w:hanging="360"/>
+      </w:pPr>
+      <w:rPr>
+        <w:rFonts w:ascii="Symbol" w:hAnsi="Symbol" w:hint="default"/>
+      </w:rPr>
+    </w:lvl>
+    <w:lvl w:ilvl="1" w:tplc="040C0003">
+      <w:start w:val="1"/>
+      <w:numFmt w:val="bullet"/>
+      <w:lvlText w:val="o"/>
+      <w:lvlJc w:val="left"/>
+      <w:pPr>
+        <w:ind w:left="1440" w:hanging="360"/>
+      </w:pPr>
+      <w:rPr>
+        <w:rFonts w:ascii="Courier New" w:hAnsi="Courier New" w:hint="default"/>
+      </w:rPr>
+    </w:lvl>
+    <w:lvl w:ilvl="2" w:tplc="040C0005" w:tentative="1">
+      <w:start w:val="1"/>
+      <w:numFmt w:val="bullet"/>
+      <w:lvlText w:val=""/>
+      <w:lvlJc w:val="left"/>
+      <w:pPr>
+        <w:ind w:left="2160" w:hanging="360"/>
+      </w:pPr>
+      <w:rPr>
+        <w:rFonts w:ascii="Wingdings" w:hAnsi="Wingdings" w:hint="default"/>
+      </w:rPr>
+    </w:lvl>
+    <w:lvl w:ilvl="3" w:tplc="040C0001" w:tentative="1">
+      <w:start w:val="1"/>
+      <w:numFmt w:val="bullet"/>
+      <w:lvlText w:val=""/>
+      <w:lvlJc w:val="left"/>
+      <w:pPr>
+        <w:ind w:left="2880" w:hanging="360"/>
+      </w:pPr>
+      <w:rPr>
+        <w:rFonts w:ascii="Symbol" w:hAnsi="Symbol" w:hint="default"/>
+      </w:rPr>
+    </w:lvl>
+    <w:lvl w:ilvl="4" w:tplc="040C0003" w:tentative="1">
+      <w:start w:val="1"/>
+      <w:numFmt w:val="bullet"/>
+      <w:lvlText w:val="o"/>
+      <w:lvlJc w:val="left"/>
+      <w:pPr>
+        <w:ind w:left="3600" w:hanging="360"/>
+      </w:pPr>
+      <w:rPr>
+        <w:rFonts w:ascii="Courier New" w:hAnsi="Courier New" w:hint="default"/>
+      </w:rPr>
+    </w:lvl>
+    <w:lvl w:ilvl="5" w:tplc="040C0005" w:tentative="1">
+      <w:start w:val="1"/>
+      <w:numFmt w:val="bullet"/>
+      <w:lvlText w:val=""/>
+      <w:lvlJc w:val="left"/>
+      <w:pPr>
+        <w:ind w:left="4320" w:hanging="360"/>
+      </w:pPr>
+      <w:rPr>
+        <w:rFonts w:ascii="Wingdings" w:hAnsi="Wingdings" w:hint="default"/>
+      </w:rPr>
+    </w:lvl>
+    <w:lvl w:ilvl="6" w:tplc="040C0001" w:tentative="1">
+      <w:start w:val="1"/>
+      <w:numFmt w:val="bullet"/>
+      <w:lvlText w:val=""/>
+      <w:lvlJc w:val="left"/>
+      <w:pPr>
+        <w:ind w:left="5040" w:hanging="360"/>
+      </w:pPr>
+      <w:rPr>
+        <w:rFonts w:ascii="Symbol" w:hAnsi="Symbol" w:hint="default"/>
+      </w:rPr>
+    </w:lvl>
+    <w:lvl w:ilvl="7" w:tplc="040C0003" w:tentative="1">
+      <w:start w:val="1"/>
+      <w:numFmt w:val="bullet"/>
+      <w:lvlText w:val="o"/>
+      <w:lvlJc w:val="left"/>
+      <w:pPr>
+        <w:ind w:left="5760" w:hanging="360"/>
+      </w:pPr>
+      <w:rPr>
+        <w:rFonts w:ascii="Courier New" w:hAnsi="Courier New" w:hint="default"/>
+      </w:rPr>
+    </w:lvl>
+    <w:lvl w:ilvl="8" w:tplc="040C0005" w:tentative="1">
+      <w:start w:val="1"/>
+      <w:numFmt w:val="bullet"/>
+      <w:lvlText w:val=""/>
+      <w:lvlJc w:val="left"/>
+      <w:pPr>
+        <w:ind w:left="6480" w:hanging="360"/>
+      </w:pPr>
+      <w:rPr>
+        <w:rFonts w:ascii="Wingdings" w:hAnsi="Wingdings" w:hint="default"/>
+      </w:rPr>
+    </w:lvl>
+  </w:abstractNum>
+  <w:abstractNum w:abstractNumId="23">
     <w:nsid w:val="69DF6322"/>
     <w:multiLevelType w:val="multilevel"/>
     <w:tmpl w:val="040C0029"/>
@@ -7900,7 +9112,7 @@
       </w:rPr>
     </w:lvl>
   </w:abstractNum>
-  <w:abstractNum w:abstractNumId="21">
+  <w:abstractNum w:abstractNumId="24">
     <w:nsid w:val="6A313649"/>
     <w:multiLevelType w:val="multilevel"/>
     <w:tmpl w:val="5DFCE182"/>
@@ -8013,7 +9225,7 @@
       </w:rPr>
     </w:lvl>
   </w:abstractNum>
-  <w:abstractNum w:abstractNumId="22">
+  <w:abstractNum w:abstractNumId="25">
     <w:nsid w:val="710A6864"/>
     <w:multiLevelType w:val="multilevel"/>
     <w:tmpl w:val="6A6E8FAE"/>
@@ -8099,7 +9311,7 @@
       </w:pPr>
     </w:lvl>
   </w:abstractNum>
-  <w:abstractNum w:abstractNumId="23">
+  <w:abstractNum w:abstractNumId="26">
     <w:nsid w:val="729D520F"/>
     <w:multiLevelType w:val="hybridMultilevel"/>
     <w:tmpl w:val="BD38AC88"/>
@@ -8212,23 +9424,109 @@
       </w:rPr>
     </w:lvl>
   </w:abstractNum>
+  <w:abstractNum w:abstractNumId="27">
+    <w:nsid w:val="7C1B730B"/>
+    <w:multiLevelType w:val="multilevel"/>
+    <w:tmpl w:val="65644482"/>
+    <w:lvl w:ilvl="0">
+      <w:start w:val="1"/>
+      <w:numFmt w:val="decimal"/>
+      <w:lvlText w:val="%1."/>
+      <w:lvlJc w:val="left"/>
+      <w:pPr>
+        <w:ind w:left="360" w:hanging="360"/>
+      </w:pPr>
+    </w:lvl>
+    <w:lvl w:ilvl="1">
+      <w:start w:val="1"/>
+      <w:numFmt w:val="lowerLetter"/>
+      <w:lvlText w:val="%2."/>
+      <w:lvlJc w:val="left"/>
+      <w:pPr>
+        <w:ind w:left="1080" w:hanging="360"/>
+      </w:pPr>
+    </w:lvl>
+    <w:lvl w:ilvl="2">
+      <w:start w:val="1"/>
+      <w:numFmt w:val="lowerRoman"/>
+      <w:lvlText w:val="%3."/>
+      <w:lvlJc w:val="right"/>
+      <w:pPr>
+        <w:ind w:left="1800" w:hanging="180"/>
+      </w:pPr>
+    </w:lvl>
+    <w:lvl w:ilvl="3">
+      <w:start w:val="1"/>
+      <w:numFmt w:val="decimal"/>
+      <w:lvlText w:val="%4."/>
+      <w:lvlJc w:val="left"/>
+      <w:pPr>
+        <w:ind w:left="2520" w:hanging="360"/>
+      </w:pPr>
+    </w:lvl>
+    <w:lvl w:ilvl="4">
+      <w:start w:val="1"/>
+      <w:numFmt w:val="lowerLetter"/>
+      <w:lvlText w:val="%5."/>
+      <w:lvlJc w:val="left"/>
+      <w:pPr>
+        <w:ind w:left="3240" w:hanging="360"/>
+      </w:pPr>
+    </w:lvl>
+    <w:lvl w:ilvl="5">
+      <w:start w:val="1"/>
+      <w:numFmt w:val="lowerRoman"/>
+      <w:lvlText w:val="%6."/>
+      <w:lvlJc w:val="right"/>
+      <w:pPr>
+        <w:ind w:left="3960" w:hanging="180"/>
+      </w:pPr>
+    </w:lvl>
+    <w:lvl w:ilvl="6">
+      <w:start w:val="1"/>
+      <w:numFmt w:val="decimal"/>
+      <w:lvlText w:val="%7."/>
+      <w:lvlJc w:val="left"/>
+      <w:pPr>
+        <w:ind w:left="4680" w:hanging="360"/>
+      </w:pPr>
+    </w:lvl>
+    <w:lvl w:ilvl="7">
+      <w:start w:val="1"/>
+      <w:numFmt w:val="lowerLetter"/>
+      <w:lvlText w:val="%8."/>
+      <w:lvlJc w:val="left"/>
+      <w:pPr>
+        <w:ind w:left="5400" w:hanging="360"/>
+      </w:pPr>
+    </w:lvl>
+    <w:lvl w:ilvl="8">
+      <w:start w:val="1"/>
+      <w:numFmt w:val="lowerRoman"/>
+      <w:lvlText w:val="%9."/>
+      <w:lvlJc w:val="right"/>
+      <w:pPr>
+        <w:ind w:left="6120" w:hanging="180"/>
+      </w:pPr>
+    </w:lvl>
+  </w:abstractNum>
   <w:num w:numId="1">
-    <w:abstractNumId w:val="13"/>
+    <w:abstractNumId w:val="15"/>
   </w:num>
   <w:num w:numId="2">
-    <w:abstractNumId w:val="12"/>
+    <w:abstractNumId w:val="14"/>
   </w:num>
   <w:num w:numId="3">
     <w:abstractNumId w:val="1"/>
   </w:num>
   <w:num w:numId="4">
-    <w:abstractNumId w:val="16"/>
+    <w:abstractNumId w:val="18"/>
   </w:num>
   <w:num w:numId="5">
     <w:abstractNumId w:val="9"/>
   </w:num>
   <w:num w:numId="6">
-    <w:abstractNumId w:val="17"/>
+    <w:abstractNumId w:val="19"/>
   </w:num>
   <w:num w:numId="7">
     <w:abstractNumId w:val="8"/>
@@ -8237,43 +9535,43 @@
     <w:abstractNumId w:val="3"/>
   </w:num>
   <w:num w:numId="9">
-    <w:abstractNumId w:val="10"/>
+    <w:abstractNumId w:val="11"/>
   </w:num>
   <w:num w:numId="10">
-    <w:abstractNumId w:val="23"/>
+    <w:abstractNumId w:val="26"/>
   </w:num>
   <w:num w:numId="11">
-    <w:abstractNumId w:val="11"/>
+    <w:abstractNumId w:val="12"/>
   </w:num>
   <w:num w:numId="12">
     <w:abstractNumId w:val="0"/>
   </w:num>
   <w:num w:numId="13">
-    <w:abstractNumId w:val="15"/>
+    <w:abstractNumId w:val="17"/>
   </w:num>
   <w:num w:numId="14">
     <w:abstractNumId w:val="4"/>
   </w:num>
   <w:num w:numId="15">
-    <w:abstractNumId w:val="19"/>
+    <w:abstractNumId w:val="21"/>
   </w:num>
   <w:num w:numId="16">
-    <w:abstractNumId w:val="20"/>
+    <w:abstractNumId w:val="23"/>
   </w:num>
   <w:num w:numId="17">
-    <w:abstractNumId w:val="22"/>
+    <w:abstractNumId w:val="25"/>
   </w:num>
   <w:num w:numId="18">
     <w:abstractNumId w:val="5"/>
   </w:num>
   <w:num w:numId="19">
-    <w:abstractNumId w:val="18"/>
+    <w:abstractNumId w:val="20"/>
   </w:num>
   <w:num w:numId="20">
-    <w:abstractNumId w:val="14"/>
+    <w:abstractNumId w:val="16"/>
   </w:num>
   <w:num w:numId="21">
-    <w:abstractNumId w:val="21"/>
+    <w:abstractNumId w:val="24"/>
   </w:num>
   <w:num w:numId="22">
     <w:abstractNumId w:val="6"/>
@@ -8283,6 +9581,18 @@
   </w:num>
   <w:num w:numId="24">
     <w:abstractNumId w:val="7"/>
+  </w:num>
+  <w:num w:numId="25">
+    <w:abstractNumId w:val="27"/>
+  </w:num>
+  <w:num w:numId="26">
+    <w:abstractNumId w:val="13"/>
+  </w:num>
+  <w:num w:numId="27">
+    <w:abstractNumId w:val="10"/>
+  </w:num>
+  <w:num w:numId="28">
+    <w:abstractNumId w:val="22"/>
   </w:num>
 </w:numbering>
 </file>

</xml_diff>

<commit_message>
modification rapport + modification code
</commit_message>
<xml_diff>
--- a/RAPPORT.docx
+++ b/RAPPORT.docx
@@ -142,9 +142,6 @@
             <w:alias w:val="Sous-titre"/>
             <w:tag w:val="Sous-titre"/>
             <w:id w:val="8081533"/>
-            <w:placeholder>
-              <w:docPart w:val="539DA2BD5FBE6C46A22E1A482FE5DE0B"/>
-            </w:placeholder>
             <w:text/>
           </w:sdtPr>
           <w:sdtEndPr/>
@@ -178,7 +175,7 @@
           <w:r>
             <w:rPr>
               <w:noProof/>
-              <w:lang w:eastAsia="fr-FR"/>
+              <w:lang w:val="en-US"/>
             </w:rPr>
             <mc:AlternateContent>
               <mc:Choice Requires="wpg">
@@ -1092,7 +1089,7 @@
           <w:r>
             <w:rPr>
               <w:noProof/>
-              <w:lang w:eastAsia="fr-FR"/>
+              <w:lang w:val="en-US"/>
             </w:rPr>
             <mc:AlternateContent>
               <mc:Choice Requires="wps">
@@ -1443,11 +1440,11 @@
     </w:p>
     <w:p>
       <w:pPr>
-        <w:pStyle w:val="Paragraphedeliste"/>
+        <w:pStyle w:val="ListParagraph"/>
         <w:spacing w:line="360" w:lineRule="auto"/>
         <w:ind w:left="360"/>
         <w:rPr>
-          <w:rStyle w:val="Rfrenceple"/>
+          <w:rStyle w:val="SubtleReference"/>
         </w:rPr>
       </w:pPr>
     </w:p>
@@ -1457,9 +1454,11 @@
           <w:rFonts w:asciiTheme="minorHAnsi" w:eastAsiaTheme="minorEastAsia" w:hAnsiTheme="minorHAnsi" w:cstheme="minorBidi"/>
           <w:b w:val="0"/>
           <w:bCs w:val="0"/>
+          <w:smallCaps/>
           <w:color w:val="auto"/>
           <w:sz w:val="24"/>
           <w:szCs w:val="24"/>
+          <w:u w:val="single"/>
           <w:lang w:eastAsia="en-US"/>
         </w:rPr>
         <w:id w:val="-1740862051"/>
@@ -1476,7 +1475,7 @@
       <w:sdtContent>
         <w:p>
           <w:pPr>
-            <w:pStyle w:val="En-ttedetabledesmatires"/>
+            <w:pStyle w:val="TOCHeading"/>
           </w:pPr>
           <w:r>
             <w:t>Table des matières</w:t>
@@ -1484,7 +1483,7 @@
         </w:p>
         <w:p>
           <w:pPr>
-            <w:pStyle w:val="TM1"/>
+            <w:pStyle w:val="TOC1"/>
             <w:tabs>
               <w:tab w:val="left" w:pos="432"/>
               <w:tab w:val="right" w:pos="8296"/>
@@ -1596,7 +1595,7 @@
         </w:p>
         <w:p>
           <w:pPr>
-            <w:pStyle w:val="TM1"/>
+            <w:pStyle w:val="TOC1"/>
             <w:tabs>
               <w:tab w:val="left" w:pos="432"/>
               <w:tab w:val="right" w:pos="8296"/>
@@ -1689,7 +1688,7 @@
         </w:p>
         <w:p>
           <w:pPr>
-            <w:pStyle w:val="TM1"/>
+            <w:pStyle w:val="TOC1"/>
             <w:tabs>
               <w:tab w:val="left" w:pos="432"/>
               <w:tab w:val="right" w:pos="8296"/>
@@ -1774,7 +1773,7 @@
         </w:p>
         <w:p>
           <w:pPr>
-            <w:pStyle w:val="TM1"/>
+            <w:pStyle w:val="TOC1"/>
             <w:tabs>
               <w:tab w:val="left" w:pos="432"/>
               <w:tab w:val="right" w:pos="8296"/>
@@ -1859,7 +1858,7 @@
         </w:p>
         <w:p>
           <w:pPr>
-            <w:pStyle w:val="TM1"/>
+            <w:pStyle w:val="TOC1"/>
             <w:tabs>
               <w:tab w:val="left" w:pos="624"/>
               <w:tab w:val="right" w:pos="8296"/>
@@ -1909,8 +1908,6 @@
             </w:rPr>
             <w:t>ivity </w:t>
           </w:r>
-          <w:bookmarkStart w:id="0" w:name="_GoBack"/>
-          <w:bookmarkEnd w:id="0"/>
           <w:r>
             <w:rPr>
               <w:noProof/>
@@ -1955,7 +1952,7 @@
         </w:p>
         <w:p>
           <w:pPr>
-            <w:pStyle w:val="TM1"/>
+            <w:pStyle w:val="TOC1"/>
             <w:tabs>
               <w:tab w:val="left" w:pos="817"/>
               <w:tab w:val="right" w:pos="8296"/>
@@ -2040,7 +2037,7 @@
         </w:p>
         <w:p>
           <w:pPr>
-            <w:pStyle w:val="TM1"/>
+            <w:pStyle w:val="TOC1"/>
             <w:tabs>
               <w:tab w:val="left" w:pos="624"/>
               <w:tab w:val="right" w:pos="8296"/>
@@ -2079,7 +2076,7 @@
               <w:noProof/>
               <w:spacing w:val="5"/>
             </w:rPr>
-            <w:t>MyDayFragment (FragmentList):</w:t>
+            <w:t>MyDayFragment (FragmentList)</w:t>
           </w:r>
           <w:r>
             <w:rPr>
@@ -2125,7 +2122,7 @@
         </w:p>
         <w:p>
           <w:pPr>
-            <w:pStyle w:val="TM1"/>
+            <w:pStyle w:val="TOC1"/>
             <w:tabs>
               <w:tab w:val="left" w:pos="624"/>
               <w:tab w:val="right" w:pos="8296"/>
@@ -2210,7 +2207,7 @@
         </w:p>
         <w:p>
           <w:pPr>
-            <w:pStyle w:val="TM1"/>
+            <w:pStyle w:val="TOC1"/>
             <w:tabs>
               <w:tab w:val="left" w:pos="624"/>
               <w:tab w:val="right" w:pos="8296"/>
@@ -2295,7 +2292,7 @@
         </w:p>
         <w:p>
           <w:pPr>
-            <w:pStyle w:val="TM1"/>
+            <w:pStyle w:val="TOC1"/>
             <w:tabs>
               <w:tab w:val="left" w:pos="624"/>
               <w:tab w:val="right" w:pos="8296"/>
@@ -2380,7 +2377,7 @@
         </w:p>
         <w:p>
           <w:pPr>
-            <w:pStyle w:val="TM1"/>
+            <w:pStyle w:val="TOC1"/>
             <w:tabs>
               <w:tab w:val="left" w:pos="624"/>
               <w:tab w:val="right" w:pos="8296"/>
@@ -2473,7 +2470,7 @@
         </w:p>
         <w:p>
           <w:pPr>
-            <w:pStyle w:val="TM1"/>
+            <w:pStyle w:val="TOC1"/>
             <w:tabs>
               <w:tab w:val="left" w:pos="624"/>
               <w:tab w:val="right" w:pos="8296"/>
@@ -2558,7 +2555,7 @@
         </w:p>
         <w:p>
           <w:pPr>
-            <w:pStyle w:val="TM1"/>
+            <w:pStyle w:val="TOC1"/>
             <w:tabs>
               <w:tab w:val="left" w:pos="624"/>
               <w:tab w:val="right" w:pos="8296"/>
@@ -2641,7 +2638,7 @@
         </w:p>
         <w:p>
           <w:pPr>
-            <w:pStyle w:val="TM1"/>
+            <w:pStyle w:val="TOC1"/>
             <w:tabs>
               <w:tab w:val="left" w:pos="432"/>
               <w:tab w:val="right" w:pos="8296"/>
@@ -2724,7 +2721,7 @@
         </w:p>
         <w:p>
           <w:pPr>
-            <w:pStyle w:val="TM1"/>
+            <w:pStyle w:val="TOC1"/>
             <w:tabs>
               <w:tab w:val="left" w:pos="432"/>
               <w:tab w:val="right" w:pos="8296"/>
@@ -2761,7 +2758,15 @@
               <w:noProof/>
               <w:spacing w:val="5"/>
             </w:rPr>
-            <w:t>Stockage (Base de données) :</w:t>
+            <w:t>Stockage (Base de donn</w:t>
+          </w:r>
+          <w:r>
+            <w:rPr>
+              <w:b w:val="0"/>
+              <w:noProof/>
+              <w:spacing w:val="5"/>
+            </w:rPr>
+            <w:t>ées) </w:t>
           </w:r>
           <w:r>
             <w:rPr>
@@ -2807,7 +2812,7 @@
         </w:p>
         <w:p>
           <w:pPr>
-            <w:pStyle w:val="TM1"/>
+            <w:pStyle w:val="TOC1"/>
             <w:tabs>
               <w:tab w:val="left" w:pos="432"/>
               <w:tab w:val="right" w:pos="8296"/>
@@ -2844,7 +2849,15 @@
               <w:noProof/>
               <w:spacing w:val="5"/>
             </w:rPr>
-            <w:t>Personnalisation de la ListView :</w:t>
+            <w:t>P</w:t>
+          </w:r>
+          <w:r>
+            <w:rPr>
+              <w:b w:val="0"/>
+              <w:noProof/>
+              <w:spacing w:val="5"/>
+            </w:rPr>
+            <w:t>ersonnalisation de la ListView </w:t>
           </w:r>
           <w:r>
             <w:rPr>
@@ -2890,7 +2903,7 @@
         </w:p>
         <w:p>
           <w:pPr>
-            <w:pStyle w:val="TM1"/>
+            <w:pStyle w:val="TOC1"/>
             <w:tabs>
               <w:tab w:val="left" w:pos="432"/>
               <w:tab w:val="right" w:pos="8296"/>
@@ -2927,7 +2940,7 @@
               <w:noProof/>
               <w:spacing w:val="5"/>
             </w:rPr>
-            <w:t>Test et correction de bugs :</w:t>
+            <w:t xml:space="preserve">Test et correction de bugs </w:t>
           </w:r>
           <w:r>
             <w:rPr>
@@ -2987,7 +3000,7 @@
     </w:sdt>
     <w:p>
       <w:pPr>
-        <w:pStyle w:val="Paragraphedeliste"/>
+        <w:pStyle w:val="ListParagraph"/>
         <w:spacing w:line="360" w:lineRule="auto"/>
         <w:ind w:left="360"/>
         <w:rPr>
@@ -3000,7 +3013,7 @@
     </w:p>
     <w:p>
       <w:pPr>
-        <w:pStyle w:val="Paragraphedeliste"/>
+        <w:pStyle w:val="ListParagraph"/>
         <w:spacing w:line="360" w:lineRule="auto"/>
         <w:ind w:left="360"/>
         <w:rPr>
@@ -3013,7 +3026,7 @@
     </w:p>
     <w:p>
       <w:pPr>
-        <w:pStyle w:val="Paragraphedeliste"/>
+        <w:pStyle w:val="ListParagraph"/>
         <w:spacing w:line="360" w:lineRule="auto"/>
         <w:ind w:left="360"/>
         <w:rPr>
@@ -3037,536 +3050,536 @@
     </w:p>
     <w:p>
       <w:pPr>
-        <w:pStyle w:val="Titre1"/>
-        <w:rPr>
-          <w:rStyle w:val="Titredulivre"/>
-        </w:rPr>
-      </w:pPr>
-      <w:bookmarkStart w:id="1" w:name="_Toc344387181"/>
-      <w:r>
-        <w:rPr>
-          <w:rStyle w:val="Titredulivre"/>
+        <w:pStyle w:val="Heading1"/>
+        <w:rPr>
+          <w:rStyle w:val="BookTitle"/>
+        </w:rPr>
+      </w:pPr>
+      <w:bookmarkStart w:id="0" w:name="_Toc344387181"/>
+      <w:r>
+        <w:rPr>
+          <w:rStyle w:val="BookTitle"/>
         </w:rPr>
         <w:t>INTRODUCTION</w:t>
       </w:r>
+      <w:bookmarkEnd w:id="0"/>
+    </w:p>
+    <w:p>
+      <w:pPr>
+        <w:spacing w:line="360" w:lineRule="auto"/>
+        <w:rPr>
+          <w:rFonts w:ascii="Arial" w:hAnsi="Arial" w:cs="Arial"/>
+          <w:b/>
+          <w:sz w:val="22"/>
+          <w:szCs w:val="22"/>
+        </w:rPr>
+      </w:pPr>
+    </w:p>
+    <w:p>
+      <w:pPr>
+        <w:spacing w:line="360" w:lineRule="auto"/>
+        <w:rPr>
+          <w:rFonts w:ascii="Arial" w:hAnsi="Arial" w:cs="Arial"/>
+          <w:sz w:val="22"/>
+          <w:szCs w:val="22"/>
+        </w:rPr>
+      </w:pPr>
+      <w:r>
+        <w:rPr>
+          <w:rFonts w:ascii="Arial" w:hAnsi="Arial" w:cs="Arial"/>
+          <w:sz w:val="22"/>
+          <w:szCs w:val="22"/>
+        </w:rPr>
+        <w:t>« </w:t>
+      </w:r>
+      <w:r>
+        <w:rPr>
+          <w:rFonts w:ascii="Arial" w:hAnsi="Arial" w:cs="Arial"/>
+          <w:i/>
+          <w:sz w:val="22"/>
+          <w:szCs w:val="22"/>
+        </w:rPr>
+        <w:t>Journal de bord pour noter sa journée </w:t>
+      </w:r>
+      <w:r>
+        <w:rPr>
+          <w:rFonts w:ascii="Arial" w:hAnsi="Arial" w:cs="Arial"/>
+          <w:sz w:val="22"/>
+          <w:szCs w:val="22"/>
+        </w:rPr>
+        <w:t>» est une application qui permet à l’utilisateur de noter ses journées su</w:t>
+      </w:r>
+      <w:r>
+        <w:rPr>
+          <w:rFonts w:ascii="Arial" w:hAnsi="Arial" w:cs="Arial"/>
+          <w:sz w:val="22"/>
+          <w:szCs w:val="22"/>
+        </w:rPr>
+        <w:t>r une base de critères (Santé, É</w:t>
+      </w:r>
+      <w:r>
+        <w:rPr>
+          <w:rFonts w:ascii="Arial" w:hAnsi="Arial" w:cs="Arial"/>
+          <w:sz w:val="22"/>
+          <w:szCs w:val="22"/>
+        </w:rPr>
+        <w:t>tudes, Nourriture, Sommeil, Sport, Famille, ect …) afin qu’il puisse</w:t>
+      </w:r>
+      <w:r>
+        <w:rPr>
+          <w:rFonts w:ascii="Arial" w:hAnsi="Arial" w:cs="Arial"/>
+          <w:sz w:val="22"/>
+          <w:szCs w:val="22"/>
+        </w:rPr>
+        <w:t xml:space="preserve"> identifier les critères négatif</w:t>
+      </w:r>
+      <w:r>
+        <w:rPr>
+          <w:rFonts w:ascii="Arial" w:hAnsi="Arial" w:cs="Arial"/>
+          <w:sz w:val="22"/>
+          <w:szCs w:val="22"/>
+        </w:rPr>
+        <w:t>s et pouvoir améliorer ses journée</w:t>
+      </w:r>
+      <w:r>
+        <w:rPr>
+          <w:rFonts w:ascii="Arial" w:hAnsi="Arial" w:cs="Arial"/>
+          <w:sz w:val="22"/>
+          <w:szCs w:val="22"/>
+        </w:rPr>
+        <w:t>s</w:t>
+      </w:r>
+      <w:r>
+        <w:rPr>
+          <w:rFonts w:ascii="Arial" w:hAnsi="Arial" w:cs="Arial"/>
+          <w:sz w:val="22"/>
+          <w:szCs w:val="22"/>
+        </w:rPr>
+        <w:t>.</w:t>
+      </w:r>
+    </w:p>
+    <w:p>
+      <w:pPr>
+        <w:spacing w:line="360" w:lineRule="auto"/>
+        <w:rPr>
+          <w:rFonts w:ascii="Arial" w:hAnsi="Arial" w:cs="Arial"/>
+          <w:sz w:val="22"/>
+          <w:szCs w:val="22"/>
+        </w:rPr>
+      </w:pPr>
+    </w:p>
+    <w:p>
+      <w:pPr>
+        <w:pStyle w:val="Heading1"/>
+        <w:rPr>
+          <w:rStyle w:val="BookTitle"/>
+        </w:rPr>
+      </w:pPr>
+      <w:bookmarkStart w:id="1" w:name="_Toc344387182"/>
+      <w:r>
+        <w:rPr>
+          <w:rStyle w:val="BookTitle"/>
+          <w:b/>
+        </w:rPr>
+        <w:t>I</w:t>
+      </w:r>
+      <w:r>
+        <w:rPr>
+          <w:rStyle w:val="BookTitle"/>
+        </w:rPr>
+        <w:t>NITIALISATION DU PROJET</w:t>
+      </w:r>
       <w:bookmarkEnd w:id="1"/>
-    </w:p>
-    <w:p>
-      <w:pPr>
-        <w:spacing w:line="360" w:lineRule="auto"/>
-        <w:rPr>
-          <w:rFonts w:ascii="Arial" w:hAnsi="Arial" w:cs="Arial"/>
-          <w:b/>
-          <w:sz w:val="22"/>
-          <w:szCs w:val="22"/>
-        </w:rPr>
-      </w:pPr>
-    </w:p>
-    <w:p>
-      <w:pPr>
-        <w:spacing w:line="360" w:lineRule="auto"/>
-        <w:rPr>
-          <w:rFonts w:ascii="Arial" w:hAnsi="Arial" w:cs="Arial"/>
-          <w:sz w:val="22"/>
-          <w:szCs w:val="22"/>
-        </w:rPr>
-      </w:pPr>
-      <w:r>
-        <w:rPr>
-          <w:rFonts w:ascii="Arial" w:hAnsi="Arial" w:cs="Arial"/>
-          <w:sz w:val="22"/>
-          <w:szCs w:val="22"/>
-        </w:rPr>
-        <w:t>« </w:t>
-      </w:r>
-      <w:r>
-        <w:rPr>
-          <w:rFonts w:ascii="Arial" w:hAnsi="Arial" w:cs="Arial"/>
+      <w:r>
+        <w:rPr>
+          <w:rStyle w:val="BookTitle"/>
+        </w:rPr>
+        <w:t xml:space="preserve"> </w:t>
+      </w:r>
+    </w:p>
+    <w:p>
+      <w:pPr>
+        <w:spacing w:line="360" w:lineRule="auto"/>
+        <w:rPr>
+          <w:rFonts w:ascii="Arial" w:hAnsi="Arial" w:cs="Arial"/>
+          <w:sz w:val="22"/>
+          <w:szCs w:val="22"/>
+        </w:rPr>
+      </w:pPr>
+    </w:p>
+    <w:p>
+      <w:pPr>
+        <w:spacing w:line="360" w:lineRule="auto"/>
+        <w:jc w:val="both"/>
+        <w:rPr>
+          <w:rFonts w:ascii="Arial" w:hAnsi="Arial" w:cs="Arial"/>
+          <w:sz w:val="22"/>
+          <w:szCs w:val="22"/>
+        </w:rPr>
+      </w:pPr>
+      <w:r>
+        <w:rPr>
+          <w:rFonts w:ascii="Arial" w:hAnsi="Arial" w:cs="Arial"/>
+          <w:sz w:val="22"/>
+          <w:szCs w:val="22"/>
+        </w:rPr>
+        <w:t>Pour notre application on a choisi d’utiliser «</w:t>
+      </w:r>
+      <w:r>
+        <w:rPr>
+          <w:rFonts w:ascii="Arial" w:hAnsi="Arial" w:cs="Arial"/>
+          <w:b/>
+          <w:sz w:val="22"/>
+          <w:szCs w:val="22"/>
+        </w:rPr>
+        <w:t> </w:t>
+      </w:r>
+      <w:r>
+        <w:rPr>
+          <w:rFonts w:ascii="Arial" w:hAnsi="Arial" w:cs="Arial"/>
+          <w:b/>
           <w:i/>
           <w:sz w:val="22"/>
           <w:szCs w:val="22"/>
         </w:rPr>
-        <w:t>Journal de bord pour noter sa journée </w:t>
-      </w:r>
-      <w:r>
-        <w:rPr>
-          <w:rFonts w:ascii="Arial" w:hAnsi="Arial" w:cs="Arial"/>
-          <w:sz w:val="22"/>
-          <w:szCs w:val="22"/>
-        </w:rPr>
-        <w:t>» est une application qui permet à l’utilisateur de noter ses journées su</w:t>
-      </w:r>
-      <w:r>
-        <w:rPr>
-          <w:rFonts w:ascii="Arial" w:hAnsi="Arial" w:cs="Arial"/>
-          <w:sz w:val="22"/>
-          <w:szCs w:val="22"/>
-        </w:rPr>
-        <w:t>r une base de critères (Santé, É</w:t>
-      </w:r>
-      <w:r>
-        <w:rPr>
-          <w:rFonts w:ascii="Arial" w:hAnsi="Arial" w:cs="Arial"/>
-          <w:sz w:val="22"/>
-          <w:szCs w:val="22"/>
-        </w:rPr>
-        <w:t>tudes, Nourriture, Sommeil, Sport, Famille, ect …) afin qu’il puisse</w:t>
-      </w:r>
-      <w:r>
-        <w:rPr>
-          <w:rFonts w:ascii="Arial" w:hAnsi="Arial" w:cs="Arial"/>
-          <w:sz w:val="22"/>
-          <w:szCs w:val="22"/>
-        </w:rPr>
-        <w:t xml:space="preserve"> identifier les critères négatif</w:t>
-      </w:r>
-      <w:r>
-        <w:rPr>
-          <w:rFonts w:ascii="Arial" w:hAnsi="Arial" w:cs="Arial"/>
-          <w:sz w:val="22"/>
-          <w:szCs w:val="22"/>
-        </w:rPr>
-        <w:t>s et pouvoir améliorer ses journée</w:t>
-      </w:r>
-      <w:r>
-        <w:rPr>
-          <w:rFonts w:ascii="Arial" w:hAnsi="Arial" w:cs="Arial"/>
-          <w:sz w:val="22"/>
-          <w:szCs w:val="22"/>
-        </w:rPr>
-        <w:t>s</w:t>
-      </w:r>
-      <w:r>
-        <w:rPr>
-          <w:rFonts w:ascii="Arial" w:hAnsi="Arial" w:cs="Arial"/>
-          <w:sz w:val="22"/>
-          <w:szCs w:val="22"/>
-        </w:rPr>
-        <w:t>.</w:t>
-      </w:r>
-    </w:p>
-    <w:p>
-      <w:pPr>
-        <w:spacing w:line="360" w:lineRule="auto"/>
-        <w:rPr>
-          <w:rFonts w:ascii="Arial" w:hAnsi="Arial" w:cs="Arial"/>
-          <w:sz w:val="22"/>
-          <w:szCs w:val="22"/>
-        </w:rPr>
-      </w:pPr>
-    </w:p>
-    <w:p>
-      <w:pPr>
-        <w:pStyle w:val="Titre1"/>
-        <w:rPr>
-          <w:rStyle w:val="Titredulivre"/>
-        </w:rPr>
-      </w:pPr>
-      <w:bookmarkStart w:id="2" w:name="_Toc344387182"/>
-      <w:r>
-        <w:rPr>
-          <w:rStyle w:val="Titredulivre"/>
-          <w:b/>
-        </w:rPr>
-        <w:t>I</w:t>
-      </w:r>
-      <w:r>
-        <w:rPr>
-          <w:rStyle w:val="Titredulivre"/>
-        </w:rPr>
-        <w:t>NITIALISATION DU PROJET</w:t>
+        <w:t>Navigation Drawer Activity</w:t>
+      </w:r>
+      <w:r>
+        <w:rPr>
+          <w:rFonts w:ascii="Arial" w:hAnsi="Arial" w:cs="Arial"/>
+          <w:b/>
+          <w:i/>
+          <w:sz w:val="22"/>
+          <w:szCs w:val="22"/>
+        </w:rPr>
+        <w:t> </w:t>
+      </w:r>
+      <w:r>
+        <w:rPr>
+          <w:rFonts w:ascii="Arial" w:hAnsi="Arial" w:cs="Arial"/>
+          <w:i/>
+          <w:sz w:val="22"/>
+          <w:szCs w:val="22"/>
+        </w:rPr>
+        <w:t xml:space="preserve">» </w:t>
+      </w:r>
+      <w:r>
+        <w:rPr>
+          <w:rFonts w:ascii="Arial" w:hAnsi="Arial" w:cs="Arial"/>
+          <w:sz w:val="22"/>
+          <w:szCs w:val="22"/>
+        </w:rPr>
+        <w:t>comme activité principale, cela nous a permis d’avoir un menu pour naviguer dans l’application.</w:t>
+      </w:r>
+    </w:p>
+    <w:p>
+      <w:pPr>
+        <w:spacing w:line="360" w:lineRule="auto"/>
+        <w:jc w:val="both"/>
+        <w:rPr>
+          <w:rFonts w:ascii="Arial" w:hAnsi="Arial" w:cs="Arial"/>
+          <w:sz w:val="22"/>
+          <w:szCs w:val="22"/>
+        </w:rPr>
+      </w:pPr>
+      <w:r>
+        <w:rPr>
+          <w:rFonts w:ascii="Arial" w:hAnsi="Arial" w:cs="Arial"/>
+          <w:sz w:val="22"/>
+          <w:szCs w:val="22"/>
+        </w:rPr>
+        <w:t>On a supprimé les éléments</w:t>
+      </w:r>
+      <w:r>
+        <w:rPr>
+          <w:rFonts w:ascii="Arial" w:hAnsi="Arial" w:cs="Arial"/>
+          <w:sz w:val="22"/>
+          <w:szCs w:val="22"/>
+        </w:rPr>
+        <w:t xml:space="preserve"> dont on a pas besoin dans notre application (</w:t>
+      </w:r>
+      <w:r>
+        <w:rPr>
+          <w:rFonts w:ascii="Arial" w:hAnsi="Arial" w:cs="Arial"/>
+          <w:sz w:val="22"/>
+          <w:szCs w:val="22"/>
+        </w:rPr>
+        <w:t>l’</w:t>
+      </w:r>
+      <w:r>
+        <w:rPr>
+          <w:rFonts w:ascii="Arial" w:hAnsi="Arial" w:cs="Arial"/>
+          <w:sz w:val="22"/>
+          <w:szCs w:val="22"/>
+        </w:rPr>
+        <w:t>item settings</w:t>
+      </w:r>
+      <w:r>
+        <w:rPr>
+          <w:rFonts w:ascii="Arial" w:hAnsi="Arial" w:cs="Arial"/>
+          <w:sz w:val="22"/>
+          <w:szCs w:val="22"/>
+        </w:rPr>
+        <w:t xml:space="preserve"> dans main.xml</w:t>
+      </w:r>
+      <w:r>
+        <w:rPr>
+          <w:rFonts w:ascii="Arial" w:hAnsi="Arial" w:cs="Arial"/>
+          <w:sz w:val="22"/>
+          <w:szCs w:val="22"/>
+        </w:rPr>
+        <w:t>,</w:t>
+      </w:r>
+      <w:r>
+        <w:rPr>
+          <w:rFonts w:ascii="Arial" w:hAnsi="Arial" w:cs="Arial"/>
+          <w:sz w:val="22"/>
+          <w:szCs w:val="22"/>
+        </w:rPr>
+        <w:t xml:space="preserve"> le FloatingActionButton dans app_bar_main.xml</w:t>
+      </w:r>
+      <w:r>
+        <w:rPr>
+          <w:rFonts w:ascii="Arial" w:hAnsi="Arial" w:cs="Arial"/>
+          <w:sz w:val="22"/>
+          <w:szCs w:val="22"/>
+        </w:rPr>
+        <w:t xml:space="preserve"> </w:t>
+      </w:r>
+    </w:p>
+    <w:p>
+      <w:pPr>
+        <w:spacing w:line="360" w:lineRule="auto"/>
+        <w:rPr>
+          <w:rFonts w:ascii="Arial" w:hAnsi="Arial" w:cs="Arial"/>
+          <w:sz w:val="22"/>
+          <w:szCs w:val="22"/>
+        </w:rPr>
+      </w:pPr>
+    </w:p>
+    <w:p>
+      <w:pPr>
+        <w:spacing w:line="360" w:lineRule="auto"/>
+        <w:rPr>
+          <w:rFonts w:ascii="Arial" w:hAnsi="Arial" w:cs="Arial"/>
+          <w:sz w:val="22"/>
+          <w:szCs w:val="22"/>
+        </w:rPr>
+      </w:pPr>
+    </w:p>
+    <w:p>
+      <w:pPr>
+        <w:spacing w:line="360" w:lineRule="auto"/>
+        <w:rPr>
+          <w:rFonts w:ascii="Arial" w:hAnsi="Arial" w:cs="Arial"/>
+          <w:sz w:val="22"/>
+          <w:szCs w:val="22"/>
+        </w:rPr>
+      </w:pPr>
+    </w:p>
+    <w:p>
+      <w:pPr>
+        <w:spacing w:line="360" w:lineRule="auto"/>
+        <w:rPr>
+          <w:rFonts w:ascii="Arial" w:hAnsi="Arial" w:cs="Arial"/>
+          <w:sz w:val="22"/>
+          <w:szCs w:val="22"/>
+        </w:rPr>
+      </w:pPr>
+    </w:p>
+    <w:p>
+      <w:pPr>
+        <w:spacing w:line="360" w:lineRule="auto"/>
+        <w:rPr>
+          <w:rFonts w:ascii="Arial" w:hAnsi="Arial" w:cs="Arial"/>
+          <w:sz w:val="22"/>
+          <w:szCs w:val="22"/>
+        </w:rPr>
+      </w:pPr>
+    </w:p>
+    <w:p>
+      <w:pPr>
+        <w:spacing w:line="360" w:lineRule="auto"/>
+        <w:rPr>
+          <w:rFonts w:ascii="Arial" w:hAnsi="Arial" w:cs="Arial"/>
+          <w:sz w:val="22"/>
+          <w:szCs w:val="22"/>
+        </w:rPr>
+      </w:pPr>
+    </w:p>
+    <w:p>
+      <w:pPr>
+        <w:spacing w:line="360" w:lineRule="auto"/>
+        <w:rPr>
+          <w:rFonts w:ascii="Arial" w:hAnsi="Arial" w:cs="Arial"/>
+          <w:sz w:val="22"/>
+          <w:szCs w:val="22"/>
+        </w:rPr>
+      </w:pPr>
+    </w:p>
+    <w:p>
+      <w:pPr>
+        <w:spacing w:line="360" w:lineRule="auto"/>
+        <w:rPr>
+          <w:rFonts w:ascii="Arial" w:hAnsi="Arial" w:cs="Arial"/>
+          <w:sz w:val="22"/>
+          <w:szCs w:val="22"/>
+        </w:rPr>
+      </w:pPr>
+    </w:p>
+    <w:p>
+      <w:pPr>
+        <w:spacing w:line="360" w:lineRule="auto"/>
+        <w:rPr>
+          <w:rFonts w:ascii="Arial" w:hAnsi="Arial" w:cs="Arial"/>
+          <w:sz w:val="22"/>
+          <w:szCs w:val="22"/>
+        </w:rPr>
+      </w:pPr>
+    </w:p>
+    <w:p>
+      <w:pPr>
+        <w:spacing w:line="360" w:lineRule="auto"/>
+        <w:rPr>
+          <w:rFonts w:ascii="Arial" w:hAnsi="Arial" w:cs="Arial"/>
+          <w:sz w:val="22"/>
+          <w:szCs w:val="22"/>
+        </w:rPr>
+      </w:pPr>
+    </w:p>
+    <w:p>
+      <w:pPr>
+        <w:spacing w:line="360" w:lineRule="auto"/>
+        <w:rPr>
+          <w:rFonts w:ascii="Arial" w:hAnsi="Arial" w:cs="Arial"/>
+          <w:sz w:val="22"/>
+          <w:szCs w:val="22"/>
+        </w:rPr>
+      </w:pPr>
+    </w:p>
+    <w:p>
+      <w:pPr>
+        <w:spacing w:line="360" w:lineRule="auto"/>
+        <w:rPr>
+          <w:rFonts w:ascii="Arial" w:hAnsi="Arial" w:cs="Arial"/>
+          <w:sz w:val="22"/>
+          <w:szCs w:val="22"/>
+        </w:rPr>
+      </w:pPr>
+    </w:p>
+    <w:p>
+      <w:pPr>
+        <w:spacing w:line="360" w:lineRule="auto"/>
+        <w:rPr>
+          <w:rFonts w:ascii="Arial" w:hAnsi="Arial" w:cs="Arial"/>
+          <w:sz w:val="22"/>
+          <w:szCs w:val="22"/>
+        </w:rPr>
+      </w:pPr>
+    </w:p>
+    <w:p>
+      <w:pPr>
+        <w:spacing w:line="360" w:lineRule="auto"/>
+        <w:rPr>
+          <w:rFonts w:ascii="Arial" w:hAnsi="Arial" w:cs="Arial"/>
+          <w:sz w:val="22"/>
+          <w:szCs w:val="22"/>
+        </w:rPr>
+      </w:pPr>
+    </w:p>
+    <w:p>
+      <w:pPr>
+        <w:spacing w:line="360" w:lineRule="auto"/>
+        <w:rPr>
+          <w:rFonts w:ascii="Arial" w:hAnsi="Arial" w:cs="Arial"/>
+          <w:sz w:val="22"/>
+          <w:szCs w:val="22"/>
+        </w:rPr>
+      </w:pPr>
+    </w:p>
+    <w:p>
+      <w:pPr>
+        <w:spacing w:line="360" w:lineRule="auto"/>
+        <w:rPr>
+          <w:rFonts w:ascii="Arial" w:hAnsi="Arial" w:cs="Arial"/>
+          <w:sz w:val="22"/>
+          <w:szCs w:val="22"/>
+        </w:rPr>
+      </w:pPr>
+    </w:p>
+    <w:p>
+      <w:pPr>
+        <w:spacing w:line="360" w:lineRule="auto"/>
+        <w:rPr>
+          <w:rFonts w:ascii="Arial" w:hAnsi="Arial" w:cs="Arial"/>
+          <w:sz w:val="22"/>
+          <w:szCs w:val="22"/>
+        </w:rPr>
+      </w:pPr>
+    </w:p>
+    <w:p>
+      <w:pPr>
+        <w:spacing w:line="360" w:lineRule="auto"/>
+        <w:rPr>
+          <w:rFonts w:ascii="Arial" w:hAnsi="Arial" w:cs="Arial"/>
+          <w:sz w:val="22"/>
+          <w:szCs w:val="22"/>
+        </w:rPr>
+      </w:pPr>
+    </w:p>
+    <w:p>
+      <w:pPr>
+        <w:spacing w:line="360" w:lineRule="auto"/>
+        <w:rPr>
+          <w:rFonts w:ascii="Arial" w:hAnsi="Arial" w:cs="Arial"/>
+          <w:sz w:val="22"/>
+          <w:szCs w:val="22"/>
+        </w:rPr>
+      </w:pPr>
+    </w:p>
+    <w:p>
+      <w:pPr>
+        <w:spacing w:line="360" w:lineRule="auto"/>
+        <w:rPr>
+          <w:rFonts w:ascii="Arial" w:hAnsi="Arial" w:cs="Arial"/>
+          <w:sz w:val="22"/>
+          <w:szCs w:val="22"/>
+        </w:rPr>
+      </w:pPr>
+    </w:p>
+    <w:p>
+      <w:pPr>
+        <w:spacing w:line="360" w:lineRule="auto"/>
+        <w:rPr>
+          <w:rFonts w:ascii="Arial" w:hAnsi="Arial" w:cs="Arial"/>
+          <w:sz w:val="22"/>
+          <w:szCs w:val="22"/>
+        </w:rPr>
+      </w:pPr>
+    </w:p>
+    <w:p>
+      <w:pPr>
+        <w:spacing w:line="360" w:lineRule="auto"/>
+        <w:rPr>
+          <w:rStyle w:val="BookTitle"/>
+        </w:rPr>
+      </w:pPr>
+    </w:p>
+    <w:p>
+      <w:pPr>
+        <w:pStyle w:val="Heading1"/>
+        <w:rPr>
+          <w:rStyle w:val="BookTitle"/>
+        </w:rPr>
+      </w:pPr>
+      <w:bookmarkStart w:id="2" w:name="_Toc344387183"/>
+      <w:r>
+        <w:rPr>
+          <w:rStyle w:val="BookTitle"/>
+        </w:rPr>
+        <w:t>ARCHITECTURE DE L’APPLICATION</w:t>
       </w:r>
       <w:bookmarkEnd w:id="2"/>
-      <w:r>
-        <w:rPr>
-          <w:rStyle w:val="Titredulivre"/>
-        </w:rPr>
-        <w:t xml:space="preserve"> </w:t>
-      </w:r>
-    </w:p>
-    <w:p>
-      <w:pPr>
-        <w:spacing w:line="360" w:lineRule="auto"/>
-        <w:rPr>
-          <w:rFonts w:ascii="Arial" w:hAnsi="Arial" w:cs="Arial"/>
-          <w:sz w:val="22"/>
-          <w:szCs w:val="22"/>
-        </w:rPr>
-      </w:pPr>
-    </w:p>
-    <w:p>
-      <w:pPr>
-        <w:spacing w:line="360" w:lineRule="auto"/>
-        <w:jc w:val="both"/>
-        <w:rPr>
-          <w:rFonts w:ascii="Arial" w:hAnsi="Arial" w:cs="Arial"/>
-          <w:sz w:val="22"/>
-          <w:szCs w:val="22"/>
-        </w:rPr>
-      </w:pPr>
-      <w:r>
-        <w:rPr>
-          <w:rFonts w:ascii="Arial" w:hAnsi="Arial" w:cs="Arial"/>
-          <w:sz w:val="22"/>
-          <w:szCs w:val="22"/>
-        </w:rPr>
-        <w:t>Pour notre application on a choisi d’utiliser «</w:t>
-      </w:r>
-      <w:r>
-        <w:rPr>
-          <w:rFonts w:ascii="Arial" w:hAnsi="Arial" w:cs="Arial"/>
-          <w:b/>
-          <w:sz w:val="22"/>
-          <w:szCs w:val="22"/>
-        </w:rPr>
-        <w:t> </w:t>
-      </w:r>
-      <w:r>
-        <w:rPr>
-          <w:rFonts w:ascii="Arial" w:hAnsi="Arial" w:cs="Arial"/>
-          <w:b/>
-          <w:i/>
-          <w:sz w:val="22"/>
-          <w:szCs w:val="22"/>
-        </w:rPr>
-        <w:t>Navigation Drawer Activity</w:t>
-      </w:r>
-      <w:r>
-        <w:rPr>
-          <w:rFonts w:ascii="Arial" w:hAnsi="Arial" w:cs="Arial"/>
-          <w:b/>
-          <w:i/>
-          <w:sz w:val="22"/>
-          <w:szCs w:val="22"/>
-        </w:rPr>
-        <w:t> </w:t>
-      </w:r>
-      <w:r>
-        <w:rPr>
-          <w:rFonts w:ascii="Arial" w:hAnsi="Arial" w:cs="Arial"/>
-          <w:i/>
-          <w:sz w:val="22"/>
-          <w:szCs w:val="22"/>
-        </w:rPr>
-        <w:t xml:space="preserve">» </w:t>
-      </w:r>
-      <w:r>
-        <w:rPr>
-          <w:rFonts w:ascii="Arial" w:hAnsi="Arial" w:cs="Arial"/>
-          <w:sz w:val="22"/>
-          <w:szCs w:val="22"/>
-        </w:rPr>
-        <w:t>comme activité principale, cela nous a permis d’avoir un menu pour naviguer dans l’application.</w:t>
-      </w:r>
-    </w:p>
-    <w:p>
-      <w:pPr>
-        <w:spacing w:line="360" w:lineRule="auto"/>
-        <w:jc w:val="both"/>
-        <w:rPr>
-          <w:rFonts w:ascii="Arial" w:hAnsi="Arial" w:cs="Arial"/>
-          <w:sz w:val="22"/>
-          <w:szCs w:val="22"/>
-        </w:rPr>
-      </w:pPr>
-      <w:r>
-        <w:rPr>
-          <w:rFonts w:ascii="Arial" w:hAnsi="Arial" w:cs="Arial"/>
-          <w:sz w:val="22"/>
-          <w:szCs w:val="22"/>
-        </w:rPr>
-        <w:t>On a supprimé les éléments</w:t>
-      </w:r>
-      <w:r>
-        <w:rPr>
-          <w:rFonts w:ascii="Arial" w:hAnsi="Arial" w:cs="Arial"/>
-          <w:sz w:val="22"/>
-          <w:szCs w:val="22"/>
-        </w:rPr>
-        <w:t xml:space="preserve"> dont on a pas besoin dans notre application (</w:t>
-      </w:r>
-      <w:r>
-        <w:rPr>
-          <w:rFonts w:ascii="Arial" w:hAnsi="Arial" w:cs="Arial"/>
-          <w:sz w:val="22"/>
-          <w:szCs w:val="22"/>
-        </w:rPr>
-        <w:t>l’</w:t>
-      </w:r>
-      <w:r>
-        <w:rPr>
-          <w:rFonts w:ascii="Arial" w:hAnsi="Arial" w:cs="Arial"/>
-          <w:sz w:val="22"/>
-          <w:szCs w:val="22"/>
-        </w:rPr>
-        <w:t>item settings</w:t>
-      </w:r>
-      <w:r>
-        <w:rPr>
-          <w:rFonts w:ascii="Arial" w:hAnsi="Arial" w:cs="Arial"/>
-          <w:sz w:val="22"/>
-          <w:szCs w:val="22"/>
-        </w:rPr>
-        <w:t xml:space="preserve"> dans main.xml</w:t>
-      </w:r>
-      <w:r>
-        <w:rPr>
-          <w:rFonts w:ascii="Arial" w:hAnsi="Arial" w:cs="Arial"/>
-          <w:sz w:val="22"/>
-          <w:szCs w:val="22"/>
-        </w:rPr>
-        <w:t>,</w:t>
-      </w:r>
-      <w:r>
-        <w:rPr>
-          <w:rFonts w:ascii="Arial" w:hAnsi="Arial" w:cs="Arial"/>
-          <w:sz w:val="22"/>
-          <w:szCs w:val="22"/>
-        </w:rPr>
-        <w:t xml:space="preserve"> le FloatingActionButton dans app_bar_main.xml</w:t>
-      </w:r>
-      <w:r>
-        <w:rPr>
-          <w:rFonts w:ascii="Arial" w:hAnsi="Arial" w:cs="Arial"/>
-          <w:sz w:val="22"/>
-          <w:szCs w:val="22"/>
-        </w:rPr>
-        <w:t xml:space="preserve"> </w:t>
-      </w:r>
-    </w:p>
-    <w:p>
-      <w:pPr>
-        <w:spacing w:line="360" w:lineRule="auto"/>
-        <w:rPr>
-          <w:rFonts w:ascii="Arial" w:hAnsi="Arial" w:cs="Arial"/>
-          <w:sz w:val="22"/>
-          <w:szCs w:val="22"/>
-        </w:rPr>
-      </w:pPr>
-    </w:p>
-    <w:p>
-      <w:pPr>
-        <w:spacing w:line="360" w:lineRule="auto"/>
-        <w:rPr>
-          <w:rFonts w:ascii="Arial" w:hAnsi="Arial" w:cs="Arial"/>
-          <w:sz w:val="22"/>
-          <w:szCs w:val="22"/>
-        </w:rPr>
-      </w:pPr>
-    </w:p>
-    <w:p>
-      <w:pPr>
-        <w:spacing w:line="360" w:lineRule="auto"/>
-        <w:rPr>
-          <w:rFonts w:ascii="Arial" w:hAnsi="Arial" w:cs="Arial"/>
-          <w:sz w:val="22"/>
-          <w:szCs w:val="22"/>
-        </w:rPr>
-      </w:pPr>
-    </w:p>
-    <w:p>
-      <w:pPr>
-        <w:spacing w:line="360" w:lineRule="auto"/>
-        <w:rPr>
-          <w:rFonts w:ascii="Arial" w:hAnsi="Arial" w:cs="Arial"/>
-          <w:sz w:val="22"/>
-          <w:szCs w:val="22"/>
-        </w:rPr>
-      </w:pPr>
-    </w:p>
-    <w:p>
-      <w:pPr>
-        <w:spacing w:line="360" w:lineRule="auto"/>
-        <w:rPr>
-          <w:rFonts w:ascii="Arial" w:hAnsi="Arial" w:cs="Arial"/>
-          <w:sz w:val="22"/>
-          <w:szCs w:val="22"/>
-        </w:rPr>
-      </w:pPr>
-    </w:p>
-    <w:p>
-      <w:pPr>
-        <w:spacing w:line="360" w:lineRule="auto"/>
-        <w:rPr>
-          <w:rFonts w:ascii="Arial" w:hAnsi="Arial" w:cs="Arial"/>
-          <w:sz w:val="22"/>
-          <w:szCs w:val="22"/>
-        </w:rPr>
-      </w:pPr>
-    </w:p>
-    <w:p>
-      <w:pPr>
-        <w:spacing w:line="360" w:lineRule="auto"/>
-        <w:rPr>
-          <w:rFonts w:ascii="Arial" w:hAnsi="Arial" w:cs="Arial"/>
-          <w:sz w:val="22"/>
-          <w:szCs w:val="22"/>
-        </w:rPr>
-      </w:pPr>
-    </w:p>
-    <w:p>
-      <w:pPr>
-        <w:spacing w:line="360" w:lineRule="auto"/>
-        <w:rPr>
-          <w:rFonts w:ascii="Arial" w:hAnsi="Arial" w:cs="Arial"/>
-          <w:sz w:val="22"/>
-          <w:szCs w:val="22"/>
-        </w:rPr>
-      </w:pPr>
-    </w:p>
-    <w:p>
-      <w:pPr>
-        <w:spacing w:line="360" w:lineRule="auto"/>
-        <w:rPr>
-          <w:rFonts w:ascii="Arial" w:hAnsi="Arial" w:cs="Arial"/>
-          <w:sz w:val="22"/>
-          <w:szCs w:val="22"/>
-        </w:rPr>
-      </w:pPr>
-    </w:p>
-    <w:p>
-      <w:pPr>
-        <w:spacing w:line="360" w:lineRule="auto"/>
-        <w:rPr>
-          <w:rFonts w:ascii="Arial" w:hAnsi="Arial" w:cs="Arial"/>
-          <w:sz w:val="22"/>
-          <w:szCs w:val="22"/>
-        </w:rPr>
-      </w:pPr>
-    </w:p>
-    <w:p>
-      <w:pPr>
-        <w:spacing w:line="360" w:lineRule="auto"/>
-        <w:rPr>
-          <w:rFonts w:ascii="Arial" w:hAnsi="Arial" w:cs="Arial"/>
-          <w:sz w:val="22"/>
-          <w:szCs w:val="22"/>
-        </w:rPr>
-      </w:pPr>
-    </w:p>
-    <w:p>
-      <w:pPr>
-        <w:spacing w:line="360" w:lineRule="auto"/>
-        <w:rPr>
-          <w:rFonts w:ascii="Arial" w:hAnsi="Arial" w:cs="Arial"/>
-          <w:sz w:val="22"/>
-          <w:szCs w:val="22"/>
-        </w:rPr>
-      </w:pPr>
-    </w:p>
-    <w:p>
-      <w:pPr>
-        <w:spacing w:line="360" w:lineRule="auto"/>
-        <w:rPr>
-          <w:rFonts w:ascii="Arial" w:hAnsi="Arial" w:cs="Arial"/>
-          <w:sz w:val="22"/>
-          <w:szCs w:val="22"/>
-        </w:rPr>
-      </w:pPr>
-    </w:p>
-    <w:p>
-      <w:pPr>
-        <w:spacing w:line="360" w:lineRule="auto"/>
-        <w:rPr>
-          <w:rFonts w:ascii="Arial" w:hAnsi="Arial" w:cs="Arial"/>
-          <w:sz w:val="22"/>
-          <w:szCs w:val="22"/>
-        </w:rPr>
-      </w:pPr>
-    </w:p>
-    <w:p>
-      <w:pPr>
-        <w:spacing w:line="360" w:lineRule="auto"/>
-        <w:rPr>
-          <w:rFonts w:ascii="Arial" w:hAnsi="Arial" w:cs="Arial"/>
-          <w:sz w:val="22"/>
-          <w:szCs w:val="22"/>
-        </w:rPr>
-      </w:pPr>
-    </w:p>
-    <w:p>
-      <w:pPr>
-        <w:spacing w:line="360" w:lineRule="auto"/>
-        <w:rPr>
-          <w:rFonts w:ascii="Arial" w:hAnsi="Arial" w:cs="Arial"/>
-          <w:sz w:val="22"/>
-          <w:szCs w:val="22"/>
-        </w:rPr>
-      </w:pPr>
-    </w:p>
-    <w:p>
-      <w:pPr>
-        <w:spacing w:line="360" w:lineRule="auto"/>
-        <w:rPr>
-          <w:rFonts w:ascii="Arial" w:hAnsi="Arial" w:cs="Arial"/>
-          <w:sz w:val="22"/>
-          <w:szCs w:val="22"/>
-        </w:rPr>
-      </w:pPr>
-    </w:p>
-    <w:p>
-      <w:pPr>
-        <w:spacing w:line="360" w:lineRule="auto"/>
-        <w:rPr>
-          <w:rFonts w:ascii="Arial" w:hAnsi="Arial" w:cs="Arial"/>
-          <w:sz w:val="22"/>
-          <w:szCs w:val="22"/>
-        </w:rPr>
-      </w:pPr>
-    </w:p>
-    <w:p>
-      <w:pPr>
-        <w:spacing w:line="360" w:lineRule="auto"/>
-        <w:rPr>
-          <w:rFonts w:ascii="Arial" w:hAnsi="Arial" w:cs="Arial"/>
-          <w:sz w:val="22"/>
-          <w:szCs w:val="22"/>
-        </w:rPr>
-      </w:pPr>
-    </w:p>
-    <w:p>
-      <w:pPr>
-        <w:spacing w:line="360" w:lineRule="auto"/>
-        <w:rPr>
-          <w:rFonts w:ascii="Arial" w:hAnsi="Arial" w:cs="Arial"/>
-          <w:sz w:val="22"/>
-          <w:szCs w:val="22"/>
-        </w:rPr>
-      </w:pPr>
-    </w:p>
-    <w:p>
-      <w:pPr>
-        <w:spacing w:line="360" w:lineRule="auto"/>
-        <w:rPr>
-          <w:rFonts w:ascii="Arial" w:hAnsi="Arial" w:cs="Arial"/>
-          <w:sz w:val="22"/>
-          <w:szCs w:val="22"/>
-        </w:rPr>
-      </w:pPr>
-    </w:p>
-    <w:p>
-      <w:pPr>
-        <w:spacing w:line="360" w:lineRule="auto"/>
-        <w:rPr>
-          <w:rStyle w:val="Titredulivre"/>
-        </w:rPr>
-      </w:pPr>
-    </w:p>
-    <w:p>
-      <w:pPr>
-        <w:pStyle w:val="Titre1"/>
-        <w:rPr>
-          <w:rStyle w:val="Titredulivre"/>
-        </w:rPr>
-      </w:pPr>
-      <w:bookmarkStart w:id="3" w:name="_Toc344387183"/>
-      <w:r>
-        <w:rPr>
-          <w:rStyle w:val="Titredulivre"/>
-        </w:rPr>
-        <w:t>ARCHITECTURE DE L’APPLICATION</w:t>
-      </w:r>
-      <w:bookmarkEnd w:id="3"/>
     </w:p>
     <w:p>
       <w:pPr>
@@ -3606,7 +3619,7 @@
           <w:noProof/>
           <w:sz w:val="22"/>
           <w:szCs w:val="22"/>
-          <w:lang w:eastAsia="fr-FR"/>
+          <w:lang w:val="en-US"/>
         </w:rPr>
         <w:drawing>
           <wp:anchor distT="0" distB="0" distL="114300" distR="114300" simplePos="0" relativeHeight="251659264" behindDoc="1" locked="0" layoutInCell="1" allowOverlap="1" wp14:anchorId="455F8440" wp14:editId="578F6672">
@@ -4039,7 +4052,7 @@
     </w:p>
     <w:p>
       <w:pPr>
-        <w:pStyle w:val="Titre1"/>
+        <w:pStyle w:val="Heading1"/>
         <w:rPr>
           <w:b w:val="0"/>
           <w:bCs w:val="0"/>
@@ -4047,47 +4060,47 @@
           <w:spacing w:val="5"/>
         </w:rPr>
       </w:pPr>
-      <w:bookmarkStart w:id="4" w:name="_Toc344387184"/>
-      <w:r>
-        <w:rPr>
-          <w:rStyle w:val="Titredulivre"/>
+      <w:bookmarkStart w:id="3" w:name="_Toc344387184"/>
+      <w:r>
+        <w:rPr>
+          <w:rStyle w:val="BookTitle"/>
         </w:rPr>
         <w:t>Activités</w:t>
       </w:r>
       <w:r>
         <w:rPr>
-          <w:rStyle w:val="Titredulivre"/>
+          <w:rStyle w:val="BookTitle"/>
         </w:rPr>
         <w:t xml:space="preserve"> et Fragments</w:t>
       </w:r>
-      <w:bookmarkEnd w:id="4"/>
-    </w:p>
-    <w:p>
-      <w:pPr>
-        <w:pStyle w:val="Titre1"/>
+      <w:bookmarkEnd w:id="3"/>
+    </w:p>
+    <w:p>
+      <w:pPr>
+        <w:pStyle w:val="Heading1"/>
         <w:numPr>
           <w:ilvl w:val="1"/>
           <w:numId w:val="1"/>
         </w:numPr>
         <w:rPr>
-          <w:rStyle w:val="Titredulivre"/>
-        </w:rPr>
-      </w:pPr>
-      <w:bookmarkStart w:id="5" w:name="_Toc344387185"/>
-      <w:r>
-        <w:rPr>
-          <w:rStyle w:val="Titredulivre"/>
+          <w:rStyle w:val="BookTitle"/>
+        </w:rPr>
+      </w:pPr>
+      <w:bookmarkStart w:id="4" w:name="_Toc344387185"/>
+      <w:r>
+        <w:rPr>
+          <w:rStyle w:val="BookTitle"/>
         </w:rPr>
         <w:t>Main Activity </w:t>
       </w:r>
-      <w:bookmarkEnd w:id="5"/>
+      <w:bookmarkEnd w:id="4"/>
     </w:p>
     <w:p>
       <w:pPr>
         <w:spacing w:line="360" w:lineRule="auto"/>
         <w:ind w:left="720" w:firstLine="360"/>
         <w:rPr>
-          <w:rStyle w:val="Titredulivre"/>
+          <w:rStyle w:val="BookTitle"/>
           <w:rFonts w:ascii="Arial" w:hAnsi="Arial" w:cs="Arial"/>
           <w:b w:val="0"/>
           <w:bCs w:val="0"/>
@@ -4116,40 +4129,137 @@
     </w:p>
     <w:p>
       <w:pPr>
-        <w:pStyle w:val="Titre1"/>
+        <w:pStyle w:val="Heading1"/>
         <w:numPr>
           <w:ilvl w:val="2"/>
           <w:numId w:val="1"/>
         </w:numPr>
         <w:rPr>
-          <w:rStyle w:val="Titredulivre"/>
-        </w:rPr>
-      </w:pPr>
-      <w:bookmarkStart w:id="6" w:name="_Toc344387186"/>
-      <w:r>
-        <w:rPr>
-          <w:rStyle w:val="Titredulivre"/>
+          <w:rStyle w:val="BookTitle"/>
+        </w:rPr>
+      </w:pPr>
+      <w:bookmarkStart w:id="5" w:name="_Toc344387186"/>
+      <w:r>
+        <w:rPr>
+          <w:rStyle w:val="BookTitle"/>
         </w:rPr>
         <w:t>Personnaliser</w:t>
       </w:r>
       <w:r>
         <w:rPr>
-          <w:rStyle w:val="Titredulivre"/>
+          <w:rStyle w:val="BookTitle"/>
         </w:rPr>
         <w:t xml:space="preserve"> le </w:t>
       </w:r>
       <w:r>
         <w:rPr>
-          <w:rStyle w:val="Titredulivre"/>
+          <w:rStyle w:val="BookTitle"/>
         </w:rPr>
         <w:t>Navigation Drawer Activity</w:t>
       </w:r>
+      <w:bookmarkEnd w:id="5"/>
+      <w:r>
+        <w:rPr>
+          <w:rStyle w:val="BookTitle"/>
+        </w:rPr>
+        <w:t> </w:t>
+      </w:r>
+    </w:p>
+    <w:p>
+      <w:pPr>
+        <w:spacing w:line="360" w:lineRule="auto"/>
+        <w:ind w:firstLine="360"/>
+        <w:rPr>
+          <w:rFonts w:ascii="Arial" w:hAnsi="Arial" w:cs="Arial"/>
+          <w:sz w:val="22"/>
+          <w:szCs w:val="22"/>
+        </w:rPr>
+      </w:pPr>
+    </w:p>
+    <w:p>
+      <w:pPr>
+        <w:spacing w:line="360" w:lineRule="auto"/>
+        <w:ind w:firstLine="360"/>
+        <w:rPr>
+          <w:rFonts w:ascii="Arial" w:hAnsi="Arial" w:cs="Arial"/>
+          <w:sz w:val="22"/>
+          <w:szCs w:val="22"/>
+        </w:rPr>
+      </w:pPr>
+      <w:r>
+        <w:rPr>
+          <w:rFonts w:ascii="Arial" w:hAnsi="Arial" w:cs="Arial"/>
+          <w:sz w:val="22"/>
+          <w:szCs w:val="22"/>
+        </w:rPr>
+        <w:t>O</w:t>
+      </w:r>
+      <w:r>
+        <w:rPr>
+          <w:rFonts w:ascii="Arial" w:hAnsi="Arial" w:cs="Arial"/>
+          <w:sz w:val="22"/>
+          <w:szCs w:val="22"/>
+        </w:rPr>
+        <w:t xml:space="preserve">n a modifié les éléments du menu </w:t>
+      </w:r>
+      <w:r>
+        <w:rPr>
+          <w:rFonts w:ascii="Arial" w:hAnsi="Arial" w:cs="Arial"/>
+          <w:sz w:val="22"/>
+          <w:szCs w:val="22"/>
+        </w:rPr>
+        <w:t>(images/textes</w:t>
+      </w:r>
+      <w:r>
+        <w:rPr>
+          <w:rFonts w:ascii="Arial" w:hAnsi="Arial" w:cs="Arial"/>
+          <w:sz w:val="22"/>
+          <w:szCs w:val="22"/>
+        </w:rPr>
+        <w:t>/id</w:t>
+      </w:r>
+      <w:bookmarkStart w:id="6" w:name="_GoBack"/>
       <w:bookmarkEnd w:id="6"/>
       <w:r>
         <w:rPr>
-          <w:rStyle w:val="Titredulivre"/>
-        </w:rPr>
-        <w:t> </w:t>
+          <w:rFonts w:ascii="Arial" w:hAnsi="Arial" w:cs="Arial"/>
+          <w:sz w:val="22"/>
+          <w:szCs w:val="22"/>
+        </w:rPr>
+        <w:t>) dans les fichiers « act</w:t>
+      </w:r>
+      <w:r>
+        <w:rPr>
+          <w:rFonts w:ascii="Arial" w:hAnsi="Arial" w:cs="Arial"/>
+          <w:i/>
+          <w:sz w:val="22"/>
+          <w:szCs w:val="22"/>
+        </w:rPr>
+        <w:t>ivity_main_drawer.xml, nav_header_main.xml</w:t>
+      </w:r>
+      <w:r>
+        <w:rPr>
+          <w:rFonts w:ascii="Arial" w:hAnsi="Arial" w:cs="Arial"/>
+          <w:sz w:val="22"/>
+          <w:szCs w:val="22"/>
+        </w:rPr>
+        <w:t xml:space="preserve"> » </w:t>
+      </w:r>
+      <w:r>
+        <w:rPr>
+          <w:rFonts w:ascii="Arial" w:hAnsi="Arial" w:cs="Arial"/>
+          <w:sz w:val="22"/>
+          <w:szCs w:val="22"/>
+        </w:rPr>
+        <w:t xml:space="preserve">afin d’avoir le menu </w:t>
+      </w:r>
+      <w:r>
+        <w:rPr>
+          <w:rFonts w:ascii="Arial" w:hAnsi="Arial" w:cs="Arial"/>
+          <w:sz w:val="22"/>
+          <w:szCs w:val="22"/>
+        </w:rPr>
+        <w:t xml:space="preserve">de notre application </w:t>
       </w:r>
     </w:p>
     <w:p>
@@ -4162,85 +4272,6 @@
           <w:szCs w:val="22"/>
         </w:rPr>
       </w:pPr>
-    </w:p>
-    <w:p>
-      <w:pPr>
-        <w:spacing w:line="360" w:lineRule="auto"/>
-        <w:ind w:firstLine="360"/>
-        <w:rPr>
-          <w:rFonts w:ascii="Arial" w:hAnsi="Arial" w:cs="Arial"/>
-          <w:sz w:val="22"/>
-          <w:szCs w:val="22"/>
-        </w:rPr>
-      </w:pPr>
-      <w:r>
-        <w:rPr>
-          <w:rFonts w:ascii="Arial" w:hAnsi="Arial" w:cs="Arial"/>
-          <w:sz w:val="22"/>
-          <w:szCs w:val="22"/>
-        </w:rPr>
-        <w:t>O</w:t>
-      </w:r>
-      <w:r>
-        <w:rPr>
-          <w:rFonts w:ascii="Arial" w:hAnsi="Arial" w:cs="Arial"/>
-          <w:sz w:val="22"/>
-          <w:szCs w:val="22"/>
-        </w:rPr>
-        <w:t xml:space="preserve">n a modifié les éléments du menu </w:t>
-      </w:r>
-      <w:r>
-        <w:rPr>
-          <w:rFonts w:ascii="Arial" w:hAnsi="Arial" w:cs="Arial"/>
-          <w:sz w:val="22"/>
-          <w:szCs w:val="22"/>
-        </w:rPr>
-        <w:t>(images/textes) dans les fichiers « act</w:t>
-      </w:r>
-      <w:r>
-        <w:rPr>
-          <w:rFonts w:ascii="Arial" w:hAnsi="Arial" w:cs="Arial"/>
-          <w:i/>
-          <w:sz w:val="22"/>
-          <w:szCs w:val="22"/>
-        </w:rPr>
-        <w:t>ivity_main_drawer.xml, nav_header_main.xml</w:t>
-      </w:r>
-      <w:r>
-        <w:rPr>
-          <w:rFonts w:ascii="Arial" w:hAnsi="Arial" w:cs="Arial"/>
-          <w:sz w:val="22"/>
-          <w:szCs w:val="22"/>
-        </w:rPr>
-        <w:t xml:space="preserve"> »  et </w:t>
-      </w:r>
-      <w:r>
-        <w:rPr>
-          <w:rFonts w:ascii="Arial" w:hAnsi="Arial" w:cs="Arial"/>
-          <w:sz w:val="22"/>
-          <w:szCs w:val="22"/>
-        </w:rPr>
-        <w:t xml:space="preserve">afin d’avoir le menu </w:t>
-      </w:r>
-      <w:r>
-        <w:rPr>
-          <w:rFonts w:ascii="Arial" w:hAnsi="Arial" w:cs="Arial"/>
-          <w:sz w:val="22"/>
-          <w:szCs w:val="22"/>
-        </w:rPr>
-        <w:t xml:space="preserve">de notre application </w:t>
-      </w:r>
-    </w:p>
-    <w:p>
-      <w:pPr>
-        <w:spacing w:line="360" w:lineRule="auto"/>
-        <w:ind w:firstLine="360"/>
-        <w:rPr>
-          <w:rFonts w:ascii="Arial" w:hAnsi="Arial" w:cs="Arial"/>
-          <w:sz w:val="22"/>
-          <w:szCs w:val="22"/>
-        </w:rPr>
-      </w:pPr>
       <w:r>
         <w:rPr>
           <w:rFonts w:ascii="Arial" w:hAnsi="Arial" w:cs="Arial"/>
@@ -4248,7 +4279,7 @@
           <w:noProof/>
           <w:sz w:val="22"/>
           <w:szCs w:val="22"/>
-          <w:lang w:eastAsia="fr-FR"/>
+          <w:lang w:val="en-US"/>
         </w:rPr>
         <w:drawing>
           <wp:anchor distT="0" distB="0" distL="114300" distR="114300" simplePos="0" relativeHeight="251658240" behindDoc="1" locked="0" layoutInCell="1" allowOverlap="1" wp14:anchorId="6795F172" wp14:editId="0FD8E875">
@@ -4626,39 +4657,33 @@
     </w:p>
     <w:p>
       <w:pPr>
-        <w:pStyle w:val="Titre1"/>
+        <w:pStyle w:val="Heading1"/>
         <w:numPr>
           <w:ilvl w:val="1"/>
           <w:numId w:val="1"/>
         </w:numPr>
         <w:rPr>
-          <w:rStyle w:val="Titredulivre"/>
+          <w:rStyle w:val="BookTitle"/>
         </w:rPr>
       </w:pPr>
       <w:bookmarkStart w:id="7" w:name="_Toc344387187"/>
       <w:r>
         <w:rPr>
-          <w:rStyle w:val="Titredulivre"/>
+          <w:rStyle w:val="BookTitle"/>
         </w:rPr>
         <w:t>MyDayFragment</w:t>
       </w:r>
       <w:r>
         <w:rPr>
-          <w:rStyle w:val="Titredulivre"/>
+          <w:rStyle w:val="BookTitle"/>
         </w:rPr>
         <w:t xml:space="preserve"> (FragmentList)</w:t>
       </w:r>
-      <w:r>
-        <w:rPr>
-          <w:rStyle w:val="Titredulivre"/>
-        </w:rPr>
-        <w:t>:</w:t>
-      </w:r>
       <w:bookmarkEnd w:id="7"/>
     </w:p>
     <w:p>
       <w:pPr>
-        <w:pStyle w:val="Paragraphedeliste"/>
+        <w:pStyle w:val="ListParagraph"/>
         <w:spacing w:line="360" w:lineRule="auto"/>
         <w:ind w:left="360"/>
         <w:rPr>
@@ -4671,7 +4696,7 @@
     </w:p>
     <w:p>
       <w:pPr>
-        <w:pStyle w:val="Paragraphedeliste"/>
+        <w:pStyle w:val="ListParagraph"/>
         <w:spacing w:line="360" w:lineRule="auto"/>
         <w:ind w:left="360"/>
         <w:rPr>
@@ -4691,7 +4716,7 @@
     </w:p>
     <w:p>
       <w:pPr>
-        <w:pStyle w:val="Paragraphedeliste"/>
+        <w:pStyle w:val="ListParagraph"/>
         <w:spacing w:line="360" w:lineRule="auto"/>
         <w:ind w:left="360"/>
         <w:rPr>
@@ -4798,19 +4823,19 @@
     </w:p>
     <w:p>
       <w:pPr>
-        <w:pStyle w:val="Titre1"/>
+        <w:pStyle w:val="Heading1"/>
         <w:numPr>
           <w:ilvl w:val="1"/>
           <w:numId w:val="1"/>
         </w:numPr>
         <w:rPr>
-          <w:rStyle w:val="Titredulivre"/>
+          <w:rStyle w:val="BookTitle"/>
         </w:rPr>
       </w:pPr>
       <w:bookmarkStart w:id="8" w:name="_Toc344387188"/>
       <w:r>
         <w:rPr>
-          <w:rStyle w:val="Titredulivre"/>
+          <w:rStyle w:val="BookTitle"/>
         </w:rPr>
         <w:t>CriteriaDayActivity (Activity)</w:t>
       </w:r>
@@ -4872,7 +4897,7 @@
     </w:p>
     <w:p>
       <w:pPr>
-        <w:pStyle w:val="Paragraphedeliste"/>
+        <w:pStyle w:val="ListParagraph"/>
         <w:numPr>
           <w:ilvl w:val="0"/>
           <w:numId w:val="2"/>
@@ -4903,7 +4928,7 @@
     </w:p>
     <w:p>
       <w:pPr>
-        <w:pStyle w:val="Paragraphedeliste"/>
+        <w:pStyle w:val="ListParagraph"/>
         <w:numPr>
           <w:ilvl w:val="0"/>
           <w:numId w:val="2"/>
@@ -4934,7 +4959,7 @@
     </w:p>
     <w:p>
       <w:pPr>
-        <w:pStyle w:val="Paragraphedeliste"/>
+        <w:pStyle w:val="ListParagraph"/>
         <w:numPr>
           <w:ilvl w:val="0"/>
           <w:numId w:val="2"/>
@@ -4957,25 +4982,25 @@
     </w:p>
     <w:p>
       <w:pPr>
-        <w:pStyle w:val="Titre1"/>
+        <w:pStyle w:val="Heading1"/>
         <w:numPr>
           <w:ilvl w:val="1"/>
           <w:numId w:val="1"/>
         </w:numPr>
         <w:rPr>
-          <w:rStyle w:val="Titredulivre"/>
+          <w:rStyle w:val="BookTitle"/>
         </w:rPr>
       </w:pPr>
       <w:bookmarkStart w:id="9" w:name="_Toc344387189"/>
       <w:r>
         <w:rPr>
-          <w:rStyle w:val="Titredulivre"/>
+          <w:rStyle w:val="BookTitle"/>
         </w:rPr>
         <w:t>NewCriteriaDayActivity (</w:t>
       </w:r>
       <w:r>
         <w:rPr>
-          <w:rStyle w:val="Titredulivre"/>
+          <w:rStyle w:val="BookTitle"/>
         </w:rPr>
         <w:t>Activity)</w:t>
       </w:r>
@@ -4983,7 +5008,7 @@
     </w:p>
     <w:p>
       <w:pPr>
-        <w:pStyle w:val="Paragraphedeliste"/>
+        <w:pStyle w:val="ListParagraph"/>
         <w:spacing w:line="360" w:lineRule="auto"/>
         <w:ind w:left="360"/>
         <w:rPr>
@@ -5048,7 +5073,7 @@
     </w:p>
     <w:p>
       <w:pPr>
-        <w:pStyle w:val="Paragraphedeliste"/>
+        <w:pStyle w:val="ListParagraph"/>
         <w:numPr>
           <w:ilvl w:val="0"/>
           <w:numId w:val="2"/>
@@ -5095,7 +5120,7 @@
     </w:p>
     <w:p>
       <w:pPr>
-        <w:pStyle w:val="Paragraphedeliste"/>
+        <w:pStyle w:val="ListParagraph"/>
         <w:numPr>
           <w:ilvl w:val="0"/>
           <w:numId w:val="2"/>
@@ -5118,19 +5143,19 @@
     </w:p>
     <w:p>
       <w:pPr>
-        <w:pStyle w:val="Titre1"/>
+        <w:pStyle w:val="Heading1"/>
         <w:numPr>
           <w:ilvl w:val="1"/>
           <w:numId w:val="1"/>
         </w:numPr>
         <w:rPr>
-          <w:rStyle w:val="Titredulivre"/>
+          <w:rStyle w:val="BookTitle"/>
         </w:rPr>
       </w:pPr>
       <w:bookmarkStart w:id="10" w:name="_Toc344387190"/>
       <w:r>
         <w:rPr>
-          <w:rStyle w:val="Titredulivre"/>
+          <w:rStyle w:val="BookTitle"/>
         </w:rPr>
         <w:t>DaysHistoryFragment (FragmentList)</w:t>
       </w:r>
@@ -5139,7 +5164,7 @@
     <w:p/>
     <w:p>
       <w:pPr>
-        <w:pStyle w:val="Paragraphedeliste"/>
+        <w:pStyle w:val="ListParagraph"/>
         <w:spacing w:line="360" w:lineRule="auto"/>
         <w:ind w:left="360"/>
         <w:rPr>
@@ -5175,7 +5200,7 @@
     </w:p>
     <w:p>
       <w:pPr>
-        <w:pStyle w:val="Paragraphedeliste"/>
+        <w:pStyle w:val="ListParagraph"/>
         <w:spacing w:line="360" w:lineRule="auto"/>
         <w:ind w:left="360"/>
         <w:rPr>
@@ -5195,11 +5220,11 @@
     </w:p>
     <w:p>
       <w:pPr>
-        <w:pStyle w:val="Paragraphedeliste"/>
+        <w:pStyle w:val="ListParagraph"/>
         <w:spacing w:line="360" w:lineRule="auto"/>
         <w:ind w:left="360"/>
         <w:rPr>
-          <w:rStyle w:val="Titredulivre"/>
+          <w:rStyle w:val="BookTitle"/>
           <w:rFonts w:ascii="Arial" w:hAnsi="Arial" w:cs="Arial"/>
           <w:b w:val="0"/>
           <w:bCs w:val="0"/>
@@ -5220,19 +5245,19 @@
     </w:p>
     <w:p>
       <w:pPr>
-        <w:pStyle w:val="Titre1"/>
+        <w:pStyle w:val="Heading1"/>
         <w:numPr>
           <w:ilvl w:val="1"/>
           <w:numId w:val="1"/>
         </w:numPr>
         <w:rPr>
-          <w:rStyle w:val="Titredulivre"/>
+          <w:rStyle w:val="BookTitle"/>
         </w:rPr>
       </w:pPr>
       <w:bookmarkStart w:id="11" w:name="_Toc344387191"/>
       <w:r>
         <w:rPr>
-          <w:rStyle w:val="Titredulivre"/>
+          <w:rStyle w:val="BookTitle"/>
           <w:bCs/>
           <w:smallCaps w:val="0"/>
         </w:rPr>
@@ -5240,7 +5265,7 @@
       </w:r>
       <w:r>
         <w:rPr>
-          <w:rStyle w:val="Titredulivre"/>
+          <w:rStyle w:val="BookTitle"/>
         </w:rPr>
         <w:t>istoryActivity (Activity)</w:t>
       </w:r>
@@ -5249,7 +5274,7 @@
     <w:p/>
     <w:p>
       <w:pPr>
-        <w:pStyle w:val="Paragraphedeliste"/>
+        <w:pStyle w:val="ListParagraph"/>
         <w:spacing w:line="360" w:lineRule="auto"/>
         <w:ind w:left="360"/>
         <w:rPr>
@@ -5269,19 +5294,19 @@
     </w:p>
     <w:p>
       <w:pPr>
-        <w:pStyle w:val="Titre1"/>
+        <w:pStyle w:val="Heading1"/>
         <w:numPr>
           <w:ilvl w:val="1"/>
           <w:numId w:val="1"/>
         </w:numPr>
         <w:rPr>
-          <w:rStyle w:val="Titredulivre"/>
+          <w:rStyle w:val="BookTitle"/>
         </w:rPr>
       </w:pPr>
       <w:bookmarkStart w:id="12" w:name="_Toc344387192"/>
       <w:r>
         <w:rPr>
-          <w:rStyle w:val="Titredulivre"/>
+          <w:rStyle w:val="BookTitle"/>
         </w:rPr>
         <w:t>GrapheFragment (Fragment)</w:t>
       </w:r>
@@ -5289,7 +5314,7 @@
     </w:p>
     <w:p>
       <w:pPr>
-        <w:pStyle w:val="Paragraphedeliste"/>
+        <w:pStyle w:val="ListParagraph"/>
         <w:spacing w:line="360" w:lineRule="auto"/>
         <w:ind w:left="360"/>
         <w:rPr>
@@ -5301,7 +5326,7 @@
     </w:p>
     <w:p>
       <w:pPr>
-        <w:pStyle w:val="Paragraphedeliste"/>
+        <w:pStyle w:val="ListParagraph"/>
         <w:spacing w:line="360" w:lineRule="auto"/>
         <w:ind w:left="360"/>
         <w:rPr>
@@ -5329,7 +5354,7 @@
     </w:p>
     <w:p>
       <w:pPr>
-        <w:pStyle w:val="Paragraphedeliste"/>
+        <w:pStyle w:val="ListParagraph"/>
         <w:spacing w:line="360" w:lineRule="auto"/>
         <w:ind w:left="360"/>
         <w:rPr>
@@ -5367,7 +5392,7 @@
     </w:p>
     <w:p>
       <w:pPr>
-        <w:pStyle w:val="Paragraphedeliste"/>
+        <w:pStyle w:val="ListParagraph"/>
         <w:spacing w:line="360" w:lineRule="auto"/>
         <w:ind w:left="360"/>
         <w:rPr>
@@ -5455,13 +5480,13 @@
     </w:p>
     <w:p>
       <w:pPr>
-        <w:pStyle w:val="Titre1"/>
+        <w:pStyle w:val="Heading1"/>
         <w:numPr>
           <w:ilvl w:val="1"/>
           <w:numId w:val="1"/>
         </w:numPr>
         <w:rPr>
-          <w:rStyle w:val="Titredulivre"/>
+          <w:rStyle w:val="BookTitle"/>
           <w:bCs/>
           <w:smallCaps w:val="0"/>
         </w:rPr>
@@ -5469,7 +5494,7 @@
       <w:bookmarkStart w:id="13" w:name="_Toc344387193"/>
       <w:r>
         <w:rPr>
-          <w:rStyle w:val="Titredulivre"/>
+          <w:rStyle w:val="BookTitle"/>
           <w:bCs/>
           <w:smallCaps w:val="0"/>
         </w:rPr>
@@ -5480,7 +5505,7 @@
     <w:p/>
     <w:p>
       <w:pPr>
-        <w:pStyle w:val="Paragraphedeliste"/>
+        <w:pStyle w:val="ListParagraph"/>
         <w:spacing w:line="360" w:lineRule="auto"/>
         <w:ind w:left="360"/>
         <w:rPr>
@@ -5564,7 +5589,7 @@
     </w:p>
     <w:p>
       <w:pPr>
-        <w:pStyle w:val="Paragraphedeliste"/>
+        <w:pStyle w:val="ListParagraph"/>
         <w:spacing w:line="360" w:lineRule="auto"/>
         <w:ind w:left="360"/>
         <w:rPr>
@@ -5584,9 +5609,9 @@
     </w:p>
     <w:p>
       <w:pPr>
-        <w:pStyle w:val="Titre1"/>
-        <w:rPr>
-          <w:rStyle w:val="Titredulivre"/>
+        <w:pStyle w:val="Heading1"/>
+        <w:rPr>
+          <w:rStyle w:val="BookTitle"/>
           <w:bCs/>
           <w:smallCaps w:val="0"/>
         </w:rPr>
@@ -5594,7 +5619,7 @@
       <w:bookmarkStart w:id="14" w:name="_Toc344387194"/>
       <w:r>
         <w:rPr>
-          <w:rStyle w:val="Titredulivre"/>
+          <w:rStyle w:val="BookTitle"/>
           <w:bCs/>
           <w:smallCaps w:val="0"/>
         </w:rPr>
@@ -5603,7 +5628,7 @@
       <w:bookmarkEnd w:id="14"/>
       <w:r>
         <w:rPr>
-          <w:rStyle w:val="Titredulivre"/>
+          <w:rStyle w:val="BookTitle"/>
           <w:bCs/>
           <w:smallCaps w:val="0"/>
         </w:rPr>
@@ -5655,7 +5680,7 @@
     </w:p>
     <w:p>
       <w:pPr>
-        <w:pStyle w:val="Paragraphedeliste"/>
+        <w:pStyle w:val="ListParagraph"/>
         <w:numPr>
           <w:ilvl w:val="0"/>
           <w:numId w:val="3"/>
@@ -5678,7 +5703,7 @@
     </w:p>
     <w:p>
       <w:pPr>
-        <w:pStyle w:val="Paragraphedeliste"/>
+        <w:pStyle w:val="ListParagraph"/>
         <w:numPr>
           <w:ilvl w:val="0"/>
           <w:numId w:val="3"/>
@@ -5794,7 +5819,7 @@
           <w:noProof/>
           <w:sz w:val="22"/>
           <w:szCs w:val="22"/>
-          <w:lang w:eastAsia="fr-FR"/>
+          <w:lang w:val="en-US"/>
         </w:rPr>
         <w:drawing>
           <wp:anchor distT="0" distB="0" distL="114300" distR="114300" simplePos="0" relativeHeight="251660288" behindDoc="1" locked="0" layoutInCell="1" allowOverlap="1" wp14:anchorId="27E6E99F" wp14:editId="2268EDD9">
@@ -5867,7 +5892,7 @@
     </w:p>
     <w:p>
       <w:pPr>
-        <w:pStyle w:val="Paragraphedeliste"/>
+        <w:pStyle w:val="ListParagraph"/>
         <w:spacing w:line="360" w:lineRule="auto"/>
         <w:ind w:left="360"/>
         <w:rPr>
@@ -5950,9 +5975,9 @@
     </w:p>
     <w:p>
       <w:pPr>
-        <w:pStyle w:val="Titre1"/>
-        <w:rPr>
-          <w:rStyle w:val="Titredulivre"/>
+        <w:pStyle w:val="Heading1"/>
+        <w:rPr>
+          <w:rStyle w:val="BookTitle"/>
           <w:bCs/>
           <w:smallCaps w:val="0"/>
         </w:rPr>
@@ -5960,7 +5985,7 @@
       <w:bookmarkStart w:id="15" w:name="_Toc344387195"/>
       <w:r>
         <w:rPr>
-          <w:rStyle w:val="Titredulivre"/>
+          <w:rStyle w:val="BookTitle"/>
           <w:bCs/>
           <w:smallCaps w:val="0"/>
         </w:rPr>
@@ -5968,7 +5993,7 @@
       </w:r>
       <w:r>
         <w:rPr>
-          <w:rStyle w:val="Titredulivre"/>
+          <w:rStyle w:val="BookTitle"/>
           <w:bCs/>
           <w:smallCaps w:val="0"/>
         </w:rPr>
@@ -5976,11 +6001,11 @@
       </w:r>
       <w:r>
         <w:rPr>
-          <w:rStyle w:val="Titredulivre"/>
+          <w:rStyle w:val="BookTitle"/>
           <w:bCs/>
           <w:smallCaps w:val="0"/>
         </w:rPr>
-        <w:t>) :</w:t>
+        <w:t>) </w:t>
       </w:r>
       <w:bookmarkEnd w:id="15"/>
     </w:p>
@@ -6040,7 +6065,7 @@
     </w:p>
     <w:p>
       <w:pPr>
-        <w:pStyle w:val="Paragraphedeliste"/>
+        <w:pStyle w:val="ListParagraph"/>
         <w:numPr>
           <w:ilvl w:val="0"/>
           <w:numId w:val="4"/>
@@ -6156,7 +6181,7 @@
     </w:p>
     <w:p>
       <w:pPr>
-        <w:pStyle w:val="Paragraphedeliste"/>
+        <w:pStyle w:val="ListParagraph"/>
         <w:spacing w:line="360" w:lineRule="auto"/>
         <w:rPr>
           <w:rFonts w:ascii="Arial" w:hAnsi="Arial" w:cs="Arial"/>
@@ -6192,18 +6217,18 @@
     </w:p>
     <w:p>
       <w:pPr>
-        <w:pStyle w:val="Paragraphedeliste"/>
-        <w:spacing w:line="360" w:lineRule="auto"/>
-        <w:rPr>
-          <w:rFonts w:ascii="Arial" w:hAnsi="Arial" w:cs="Arial"/>
-          <w:sz w:val="22"/>
-          <w:szCs w:val="22"/>
-        </w:rPr>
-      </w:pPr>
-    </w:p>
-    <w:p>
-      <w:pPr>
-        <w:pStyle w:val="Paragraphedeliste"/>
+        <w:pStyle w:val="ListParagraph"/>
+        <w:spacing w:line="360" w:lineRule="auto"/>
+        <w:rPr>
+          <w:rFonts w:ascii="Arial" w:hAnsi="Arial" w:cs="Arial"/>
+          <w:sz w:val="22"/>
+          <w:szCs w:val="22"/>
+        </w:rPr>
+      </w:pPr>
+    </w:p>
+    <w:p>
+      <w:pPr>
+        <w:pStyle w:val="ListParagraph"/>
         <w:numPr>
           <w:ilvl w:val="0"/>
           <w:numId w:val="4"/>
@@ -6312,19 +6337,19 @@
     </w:p>
     <w:p>
       <w:pPr>
-        <w:pStyle w:val="Paragraphedeliste"/>
-        <w:spacing w:line="360" w:lineRule="auto"/>
-        <w:rPr>
-          <w:rFonts w:ascii="Arial" w:hAnsi="Arial" w:cs="Arial"/>
-          <w:b/>
-          <w:sz w:val="22"/>
-          <w:szCs w:val="22"/>
-        </w:rPr>
-      </w:pPr>
-    </w:p>
-    <w:p>
-      <w:pPr>
-        <w:pStyle w:val="Paragraphedeliste"/>
+        <w:pStyle w:val="ListParagraph"/>
+        <w:spacing w:line="360" w:lineRule="auto"/>
+        <w:rPr>
+          <w:rFonts w:ascii="Arial" w:hAnsi="Arial" w:cs="Arial"/>
+          <w:b/>
+          <w:sz w:val="22"/>
+          <w:szCs w:val="22"/>
+        </w:rPr>
+      </w:pPr>
+    </w:p>
+    <w:p>
+      <w:pPr>
+        <w:pStyle w:val="ListParagraph"/>
         <w:numPr>
           <w:ilvl w:val="1"/>
           <w:numId w:val="4"/>
@@ -6383,7 +6408,7 @@
     </w:p>
     <w:p>
       <w:pPr>
-        <w:pStyle w:val="Paragraphedeliste"/>
+        <w:pStyle w:val="ListParagraph"/>
         <w:numPr>
           <w:ilvl w:val="1"/>
           <w:numId w:val="4"/>
@@ -6433,7 +6458,7 @@
     </w:p>
     <w:p>
       <w:pPr>
-        <w:pStyle w:val="Paragraphedeliste"/>
+        <w:pStyle w:val="ListParagraph"/>
         <w:numPr>
           <w:ilvl w:val="1"/>
           <w:numId w:val="4"/>
@@ -6475,7 +6500,7 @@
     </w:p>
     <w:p>
       <w:pPr>
-        <w:pStyle w:val="Paragraphedeliste"/>
+        <w:pStyle w:val="ListParagraph"/>
         <w:numPr>
           <w:ilvl w:val="1"/>
           <w:numId w:val="4"/>
@@ -6533,7 +6558,7 @@
     </w:p>
     <w:p>
       <w:pPr>
-        <w:pStyle w:val="Paragraphedeliste"/>
+        <w:pStyle w:val="ListParagraph"/>
         <w:numPr>
           <w:ilvl w:val="1"/>
           <w:numId w:val="4"/>
@@ -6606,7 +6631,7 @@
     </w:p>
     <w:p>
       <w:pPr>
-        <w:pStyle w:val="Paragraphedeliste"/>
+        <w:pStyle w:val="ListParagraph"/>
         <w:spacing w:line="360" w:lineRule="auto"/>
         <w:ind w:left="1440"/>
         <w:rPr>
@@ -6618,7 +6643,7 @@
     </w:p>
     <w:p>
       <w:pPr>
-        <w:pStyle w:val="Paragraphedeliste"/>
+        <w:pStyle w:val="ListParagraph"/>
         <w:numPr>
           <w:ilvl w:val="0"/>
           <w:numId w:val="4"/>
@@ -6763,7 +6788,7 @@
     </w:p>
     <w:p>
       <w:pPr>
-        <w:pStyle w:val="Paragraphedeliste"/>
+        <w:pStyle w:val="ListParagraph"/>
         <w:numPr>
           <w:ilvl w:val="1"/>
           <w:numId w:val="4"/>
@@ -6822,7 +6847,7 @@
     </w:p>
     <w:p>
       <w:pPr>
-        <w:pStyle w:val="Paragraphedeliste"/>
+        <w:pStyle w:val="ListParagraph"/>
         <w:numPr>
           <w:ilvl w:val="1"/>
           <w:numId w:val="4"/>
@@ -6904,7 +6929,7 @@
     </w:p>
     <w:p>
       <w:pPr>
-        <w:pStyle w:val="Paragraphedeliste"/>
+        <w:pStyle w:val="ListParagraph"/>
         <w:numPr>
           <w:ilvl w:val="1"/>
           <w:numId w:val="4"/>
@@ -6987,7 +7012,7 @@
     </w:p>
     <w:p>
       <w:pPr>
-        <w:pStyle w:val="Paragraphedeliste"/>
+        <w:pStyle w:val="ListParagraph"/>
         <w:numPr>
           <w:ilvl w:val="1"/>
           <w:numId w:val="4"/>
@@ -7062,7 +7087,7 @@
     </w:p>
     <w:p>
       <w:pPr>
-        <w:pStyle w:val="Paragraphedeliste"/>
+        <w:pStyle w:val="ListParagraph"/>
         <w:numPr>
           <w:ilvl w:val="1"/>
           <w:numId w:val="4"/>
@@ -7137,7 +7162,7 @@
     </w:p>
     <w:p>
       <w:pPr>
-        <w:pStyle w:val="Paragraphedeliste"/>
+        <w:pStyle w:val="ListParagraph"/>
         <w:numPr>
           <w:ilvl w:val="1"/>
           <w:numId w:val="4"/>
@@ -7187,9 +7212,9 @@
     </w:p>
     <w:p>
       <w:pPr>
-        <w:pStyle w:val="Titre1"/>
-        <w:rPr>
-          <w:rStyle w:val="Titredulivre"/>
+        <w:pStyle w:val="Heading1"/>
+        <w:rPr>
+          <w:rStyle w:val="BookTitle"/>
           <w:bCs/>
           <w:smallCaps w:val="0"/>
         </w:rPr>
@@ -7197,17 +7222,17 @@
       <w:bookmarkStart w:id="16" w:name="_Toc344387196"/>
       <w:r>
         <w:rPr>
-          <w:rStyle w:val="Titredulivre"/>
+          <w:rStyle w:val="BookTitle"/>
           <w:bCs/>
           <w:smallCaps w:val="0"/>
         </w:rPr>
-        <w:t>Personnalisation de la ListView :</w:t>
+        <w:t>Personnalisation de la ListView </w:t>
       </w:r>
       <w:bookmarkEnd w:id="16"/>
     </w:p>
     <w:p>
       <w:pPr>
-        <w:pStyle w:val="Paragraphedeliste"/>
+        <w:pStyle w:val="ListParagraph"/>
         <w:spacing w:line="360" w:lineRule="auto"/>
         <w:ind w:left="360"/>
         <w:rPr>
@@ -7316,7 +7341,7 @@
     </w:p>
     <w:p>
       <w:pPr>
-        <w:pStyle w:val="Paragraphedeliste"/>
+        <w:pStyle w:val="ListParagraph"/>
         <w:numPr>
           <w:ilvl w:val="0"/>
           <w:numId w:val="5"/>
@@ -7389,7 +7414,7 @@
     </w:p>
     <w:p>
       <w:pPr>
-        <w:pStyle w:val="Paragraphedeliste"/>
+        <w:pStyle w:val="ListParagraph"/>
         <w:numPr>
           <w:ilvl w:val="0"/>
           <w:numId w:val="5"/>
@@ -7455,7 +7480,7 @@
     </w:p>
     <w:p>
       <w:pPr>
-        <w:pStyle w:val="Paragraphedeliste"/>
+        <w:pStyle w:val="ListParagraph"/>
         <w:numPr>
           <w:ilvl w:val="0"/>
           <w:numId w:val="5"/>
@@ -7549,7 +7574,7 @@
     </w:p>
     <w:p>
       <w:pPr>
-        <w:pStyle w:val="Paragraphedeliste"/>
+        <w:pStyle w:val="ListParagraph"/>
         <w:numPr>
           <w:ilvl w:val="0"/>
           <w:numId w:val="6"/>
@@ -7572,7 +7597,7 @@
     </w:p>
     <w:p>
       <w:pPr>
-        <w:pStyle w:val="Paragraphedeliste"/>
+        <w:pStyle w:val="ListParagraph"/>
         <w:numPr>
           <w:ilvl w:val="1"/>
           <w:numId w:val="6"/>
@@ -7590,7 +7615,7 @@
           <w:noProof/>
           <w:sz w:val="22"/>
           <w:szCs w:val="22"/>
-          <w:lang w:eastAsia="fr-FR"/>
+          <w:lang w:val="en-US"/>
         </w:rPr>
         <w:drawing>
           <wp:inline distT="0" distB="0" distL="0" distR="0" wp14:anchorId="29470D3F" wp14:editId="35A412CE">
@@ -7652,7 +7677,7 @@
     </w:p>
     <w:p>
       <w:pPr>
-        <w:pStyle w:val="Paragraphedeliste"/>
+        <w:pStyle w:val="ListParagraph"/>
         <w:numPr>
           <w:ilvl w:val="1"/>
           <w:numId w:val="6"/>
@@ -7670,7 +7695,7 @@
           <w:noProof/>
           <w:sz w:val="22"/>
           <w:szCs w:val="22"/>
-          <w:lang w:eastAsia="fr-FR"/>
+          <w:lang w:val="en-US"/>
         </w:rPr>
         <w:drawing>
           <wp:inline distT="0" distB="0" distL="0" distR="0" wp14:anchorId="7A36C3B6" wp14:editId="21FF1BC0">
@@ -7732,7 +7757,7 @@
     </w:p>
     <w:p>
       <w:pPr>
-        <w:pStyle w:val="Paragraphedeliste"/>
+        <w:pStyle w:val="ListParagraph"/>
         <w:numPr>
           <w:ilvl w:val="1"/>
           <w:numId w:val="6"/>
@@ -7750,7 +7775,7 @@
           <w:noProof/>
           <w:sz w:val="22"/>
           <w:szCs w:val="22"/>
-          <w:lang w:eastAsia="fr-FR"/>
+          <w:lang w:val="en-US"/>
         </w:rPr>
         <w:drawing>
           <wp:inline distT="0" distB="0" distL="0" distR="0" wp14:anchorId="07BF0B74" wp14:editId="472724E0">
@@ -7812,7 +7837,7 @@
     </w:p>
     <w:p>
       <w:pPr>
-        <w:pStyle w:val="Paragraphedeliste"/>
+        <w:pStyle w:val="ListParagraph"/>
         <w:numPr>
           <w:ilvl w:val="1"/>
           <w:numId w:val="6"/>
@@ -7830,7 +7855,7 @@
           <w:noProof/>
           <w:sz w:val="22"/>
           <w:szCs w:val="22"/>
-          <w:lang w:eastAsia="fr-FR"/>
+          <w:lang w:val="en-US"/>
         </w:rPr>
         <w:drawing>
           <wp:inline distT="0" distB="0" distL="0" distR="0" wp14:anchorId="5C9CD8C6" wp14:editId="551CE74A">
@@ -7900,7 +7925,7 @@
     </w:p>
     <w:p>
       <w:pPr>
-        <w:pStyle w:val="Paragraphedeliste"/>
+        <w:pStyle w:val="ListParagraph"/>
         <w:numPr>
           <w:ilvl w:val="1"/>
           <w:numId w:val="6"/>
@@ -7918,7 +7943,7 @@
           <w:noProof/>
           <w:sz w:val="22"/>
           <w:szCs w:val="22"/>
-          <w:lang w:eastAsia="fr-FR"/>
+          <w:lang w:val="en-US"/>
         </w:rPr>
         <w:drawing>
           <wp:inline distT="0" distB="0" distL="0" distR="0" wp14:anchorId="5AAEC2EE" wp14:editId="6D9849A4">
@@ -7988,7 +8013,7 @@
     </w:p>
     <w:p>
       <w:pPr>
-        <w:pStyle w:val="Paragraphedeliste"/>
+        <w:pStyle w:val="ListParagraph"/>
         <w:spacing w:line="360" w:lineRule="auto"/>
         <w:ind w:left="1440"/>
         <w:rPr>
@@ -8000,7 +8025,7 @@
     </w:p>
     <w:p>
       <w:pPr>
-        <w:pStyle w:val="Paragraphedeliste"/>
+        <w:pStyle w:val="ListParagraph"/>
         <w:numPr>
           <w:ilvl w:val="0"/>
           <w:numId w:val="6"/>
@@ -8025,63 +8050,63 @@
       <w:pPr>
         <w:spacing w:line="360" w:lineRule="auto"/>
         <w:rPr>
-          <w:rStyle w:val="Titredulivre"/>
-        </w:rPr>
-      </w:pPr>
-    </w:p>
-    <w:p>
-      <w:pPr>
-        <w:spacing w:line="360" w:lineRule="auto"/>
-        <w:rPr>
-          <w:rStyle w:val="Titredulivre"/>
-        </w:rPr>
-      </w:pPr>
-    </w:p>
-    <w:p>
-      <w:pPr>
-        <w:spacing w:line="360" w:lineRule="auto"/>
-        <w:rPr>
-          <w:rStyle w:val="Titredulivre"/>
-        </w:rPr>
-      </w:pPr>
-    </w:p>
-    <w:p>
-      <w:pPr>
-        <w:spacing w:line="360" w:lineRule="auto"/>
-        <w:rPr>
-          <w:rStyle w:val="Titredulivre"/>
-        </w:rPr>
-      </w:pPr>
-    </w:p>
-    <w:p>
-      <w:pPr>
-        <w:spacing w:line="360" w:lineRule="auto"/>
-        <w:rPr>
-          <w:rStyle w:val="Titredulivre"/>
-        </w:rPr>
-      </w:pPr>
-    </w:p>
-    <w:p>
-      <w:pPr>
-        <w:spacing w:line="360" w:lineRule="auto"/>
-        <w:rPr>
-          <w:rStyle w:val="Titredulivre"/>
-        </w:rPr>
-      </w:pPr>
-    </w:p>
-    <w:p>
-      <w:pPr>
-        <w:spacing w:line="360" w:lineRule="auto"/>
-        <w:rPr>
-          <w:rStyle w:val="Titredulivre"/>
-        </w:rPr>
-      </w:pPr>
-    </w:p>
-    <w:p>
-      <w:pPr>
-        <w:pStyle w:val="Titre1"/>
-        <w:rPr>
-          <w:rStyle w:val="Titredulivre"/>
+          <w:rStyle w:val="BookTitle"/>
+        </w:rPr>
+      </w:pPr>
+    </w:p>
+    <w:p>
+      <w:pPr>
+        <w:spacing w:line="360" w:lineRule="auto"/>
+        <w:rPr>
+          <w:rStyle w:val="BookTitle"/>
+        </w:rPr>
+      </w:pPr>
+    </w:p>
+    <w:p>
+      <w:pPr>
+        <w:spacing w:line="360" w:lineRule="auto"/>
+        <w:rPr>
+          <w:rStyle w:val="BookTitle"/>
+        </w:rPr>
+      </w:pPr>
+    </w:p>
+    <w:p>
+      <w:pPr>
+        <w:spacing w:line="360" w:lineRule="auto"/>
+        <w:rPr>
+          <w:rStyle w:val="BookTitle"/>
+        </w:rPr>
+      </w:pPr>
+    </w:p>
+    <w:p>
+      <w:pPr>
+        <w:spacing w:line="360" w:lineRule="auto"/>
+        <w:rPr>
+          <w:rStyle w:val="BookTitle"/>
+        </w:rPr>
+      </w:pPr>
+    </w:p>
+    <w:p>
+      <w:pPr>
+        <w:spacing w:line="360" w:lineRule="auto"/>
+        <w:rPr>
+          <w:rStyle w:val="BookTitle"/>
+        </w:rPr>
+      </w:pPr>
+    </w:p>
+    <w:p>
+      <w:pPr>
+        <w:spacing w:line="360" w:lineRule="auto"/>
+        <w:rPr>
+          <w:rStyle w:val="BookTitle"/>
+        </w:rPr>
+      </w:pPr>
+    </w:p>
+    <w:p>
+      <w:pPr>
+        <w:pStyle w:val="Heading1"/>
+        <w:rPr>
+          <w:rStyle w:val="BookTitle"/>
           <w:bCs/>
           <w:smallCaps w:val="0"/>
         </w:rPr>
@@ -8089,17 +8114,17 @@
       <w:bookmarkStart w:id="17" w:name="_Toc344387197"/>
       <w:r>
         <w:rPr>
-          <w:rStyle w:val="Titredulivre"/>
+          <w:rStyle w:val="BookTitle"/>
           <w:bCs/>
           <w:smallCaps w:val="0"/>
         </w:rPr>
-        <w:t>Test et correction de bugs :</w:t>
+        <w:t xml:space="preserve">Test et correction de bugs </w:t>
       </w:r>
       <w:bookmarkEnd w:id="17"/>
     </w:p>
     <w:p>
       <w:pPr>
-        <w:pStyle w:val="Paragraphedeliste"/>
+        <w:pStyle w:val="ListParagraph"/>
         <w:spacing w:line="360" w:lineRule="auto"/>
         <w:ind w:left="360"/>
         <w:rPr>
@@ -8182,7 +8207,7 @@
     </w:p>
     <w:p>
       <w:pPr>
-        <w:pStyle w:val="Paragraphedeliste"/>
+        <w:pStyle w:val="ListParagraph"/>
         <w:numPr>
           <w:ilvl w:val="0"/>
           <w:numId w:val="7"/>
@@ -8214,7 +8239,7 @@
     </w:p>
     <w:p>
       <w:pPr>
-        <w:pStyle w:val="Paragraphedeliste"/>
+        <w:pStyle w:val="ListParagraph"/>
         <w:numPr>
           <w:ilvl w:val="1"/>
           <w:numId w:val="7"/>
@@ -8237,7 +8262,7 @@
     </w:p>
     <w:p>
       <w:pPr>
-        <w:pStyle w:val="Paragraphedeliste"/>
+        <w:pStyle w:val="ListParagraph"/>
         <w:numPr>
           <w:ilvl w:val="0"/>
           <w:numId w:val="7"/>
@@ -8262,7 +8287,7 @@
     </w:p>
     <w:p>
       <w:pPr>
-        <w:pStyle w:val="Paragraphedeliste"/>
+        <w:pStyle w:val="ListParagraph"/>
         <w:numPr>
           <w:ilvl w:val="1"/>
           <w:numId w:val="7"/>
@@ -8344,7 +8369,7 @@
     </w:p>
     <w:p>
       <w:pPr>
-        <w:pStyle w:val="Paragraphedeliste"/>
+        <w:pStyle w:val="ListParagraph"/>
         <w:spacing w:line="360" w:lineRule="auto"/>
         <w:ind w:left="1440"/>
         <w:rPr>
@@ -8377,7 +8402,7 @@
     </w:p>
     <w:p>
       <w:pPr>
-        <w:pStyle w:val="Paragraphedeliste"/>
+        <w:pStyle w:val="ListParagraph"/>
         <w:spacing w:line="360" w:lineRule="auto"/>
         <w:ind w:left="360"/>
         <w:rPr>
@@ -8390,18 +8415,18 @@
     </w:p>
     <w:p>
       <w:pPr>
-        <w:pStyle w:val="Paragraphedeliste"/>
-        <w:spacing w:line="360" w:lineRule="auto"/>
-        <w:rPr>
-          <w:rFonts w:ascii="Arial" w:hAnsi="Arial" w:cs="Arial"/>
-          <w:sz w:val="22"/>
-          <w:szCs w:val="22"/>
-        </w:rPr>
-      </w:pPr>
-    </w:p>
-    <w:p>
-      <w:pPr>
-        <w:pStyle w:val="Paragraphedeliste"/>
+        <w:pStyle w:val="ListParagraph"/>
+        <w:spacing w:line="360" w:lineRule="auto"/>
+        <w:rPr>
+          <w:rFonts w:ascii="Arial" w:hAnsi="Arial" w:cs="Arial"/>
+          <w:sz w:val="22"/>
+          <w:szCs w:val="22"/>
+        </w:rPr>
+      </w:pPr>
+    </w:p>
+    <w:p>
+      <w:pPr>
+        <w:pStyle w:val="ListParagraph"/>
         <w:spacing w:line="360" w:lineRule="auto"/>
         <w:ind w:left="1440"/>
         <w:rPr>
@@ -8476,34 +8501,34 @@
 <w:ftr xmlns:wpc="http://schemas.microsoft.com/office/word/2010/wordprocessingCanvas" xmlns:mo="http://schemas.microsoft.com/office/mac/office/2008/main" xmlns:mc="http://schemas.openxmlformats.org/markup-compatibility/2006" xmlns:mv="urn:schemas-microsoft-com:mac:vml" xmlns:o="urn:schemas-microsoft-com:office:office" xmlns:r="http://schemas.openxmlformats.org/officeDocument/2006/relationships" xmlns:m="http://schemas.openxmlformats.org/officeDocument/2006/math" xmlns:v="urn:schemas-microsoft-com:vml" xmlns:wp14="http://schemas.microsoft.com/office/word/2010/wordprocessingDrawing" xmlns:wp="http://schemas.openxmlformats.org/drawingml/2006/wordprocessingDrawing" xmlns:w10="urn:schemas-microsoft-com:office:word" xmlns:w="http://schemas.openxmlformats.org/wordprocessingml/2006/main" xmlns:w14="http://schemas.microsoft.com/office/word/2010/wordml" xmlns:wpg="http://schemas.microsoft.com/office/word/2010/wordprocessingGroup" xmlns:wpi="http://schemas.microsoft.com/office/word/2010/wordprocessingInk" xmlns:wne="http://schemas.microsoft.com/office/word/2006/wordml" xmlns:wps="http://schemas.microsoft.com/office/word/2010/wordprocessingShape" mc:Ignorable="w14 wp14">
   <w:p>
     <w:pPr>
-      <w:pStyle w:val="Pieddepage"/>
+      <w:pStyle w:val="Footer"/>
       <w:framePr w:wrap="around" w:vAnchor="text" w:hAnchor="margin" w:xAlign="right" w:y="1"/>
       <w:rPr>
-        <w:rStyle w:val="Numrodepage"/>
+        <w:rStyle w:val="PageNumber"/>
       </w:rPr>
     </w:pPr>
     <w:r>
       <w:rPr>
-        <w:rStyle w:val="Numrodepage"/>
+        <w:rStyle w:val="PageNumber"/>
       </w:rPr>
       <w:fldChar w:fldCharType="begin"/>
     </w:r>
     <w:r>
       <w:rPr>
-        <w:rStyle w:val="Numrodepage"/>
+        <w:rStyle w:val="PageNumber"/>
       </w:rPr>
       <w:instrText xml:space="preserve">PAGE  </w:instrText>
     </w:r>
     <w:r>
       <w:rPr>
-        <w:rStyle w:val="Numrodepage"/>
+        <w:rStyle w:val="PageNumber"/>
       </w:rPr>
       <w:fldChar w:fldCharType="end"/>
     </w:r>
   </w:p>
   <w:p>
     <w:pPr>
-      <w:pStyle w:val="Pieddepage"/>
+      <w:pStyle w:val="Footer"/>
       <w:ind w:right="360" w:firstLine="360"/>
     </w:pPr>
   </w:p>
@@ -8514,47 +8539,47 @@
 <w:ftr xmlns:wpc="http://schemas.microsoft.com/office/word/2010/wordprocessingCanvas" xmlns:mo="http://schemas.microsoft.com/office/mac/office/2008/main" xmlns:mc="http://schemas.openxmlformats.org/markup-compatibility/2006" xmlns:mv="urn:schemas-microsoft-com:mac:vml" xmlns:o="urn:schemas-microsoft-com:office:office" xmlns:r="http://schemas.openxmlformats.org/officeDocument/2006/relationships" xmlns:m="http://schemas.openxmlformats.org/officeDocument/2006/math" xmlns:v="urn:schemas-microsoft-com:vml" xmlns:wp14="http://schemas.microsoft.com/office/word/2010/wordprocessingDrawing" xmlns:wp="http://schemas.openxmlformats.org/drawingml/2006/wordprocessingDrawing" xmlns:w10="urn:schemas-microsoft-com:office:word" xmlns:w="http://schemas.openxmlformats.org/wordprocessingml/2006/main" xmlns:w14="http://schemas.microsoft.com/office/word/2010/wordml" xmlns:wpg="http://schemas.microsoft.com/office/word/2010/wordprocessingGroup" xmlns:wpi="http://schemas.microsoft.com/office/word/2010/wordprocessingInk" xmlns:wne="http://schemas.microsoft.com/office/word/2006/wordml" xmlns:wps="http://schemas.microsoft.com/office/word/2010/wordprocessingShape" mc:Ignorable="w14 wp14">
   <w:p>
     <w:pPr>
-      <w:pStyle w:val="Pieddepage"/>
+      <w:pStyle w:val="Footer"/>
       <w:framePr w:wrap="around" w:vAnchor="text" w:hAnchor="margin" w:xAlign="right" w:y="1"/>
       <w:rPr>
-        <w:rStyle w:val="Numrodepage"/>
+        <w:rStyle w:val="PageNumber"/>
       </w:rPr>
     </w:pPr>
     <w:r>
       <w:rPr>
-        <w:rStyle w:val="Numrodepage"/>
+        <w:rStyle w:val="PageNumber"/>
       </w:rPr>
       <w:fldChar w:fldCharType="begin"/>
     </w:r>
     <w:r>
       <w:rPr>
-        <w:rStyle w:val="Numrodepage"/>
+        <w:rStyle w:val="PageNumber"/>
       </w:rPr>
       <w:instrText xml:space="preserve">PAGE  </w:instrText>
     </w:r>
     <w:r>
       <w:rPr>
-        <w:rStyle w:val="Numrodepage"/>
+        <w:rStyle w:val="PageNumber"/>
       </w:rPr>
       <w:fldChar w:fldCharType="separate"/>
     </w:r>
     <w:r>
       <w:rPr>
-        <w:rStyle w:val="Numrodepage"/>
+        <w:rStyle w:val="PageNumber"/>
         <w:noProof/>
       </w:rPr>
-      <w:t>2</w:t>
+      <w:t>5</w:t>
     </w:r>
     <w:r>
       <w:rPr>
-        <w:rStyle w:val="Numrodepage"/>
+        <w:rStyle w:val="PageNumber"/>
       </w:rPr>
       <w:fldChar w:fldCharType="end"/>
     </w:r>
   </w:p>
   <w:p>
     <w:pPr>
-      <w:pStyle w:val="Pieddepage"/>
+      <w:pStyle w:val="Footer"/>
       <w:ind w:right="360" w:firstLine="360"/>
     </w:pPr>
   </w:p>
@@ -9267,7 +9292,7 @@
     <w:lvl w:ilvl="0">
       <w:start w:val="1"/>
       <w:numFmt w:val="decimal"/>
-      <w:pStyle w:val="Titre1"/>
+      <w:pStyle w:val="Heading1"/>
       <w:lvlText w:val="%1."/>
       <w:lvlJc w:val="left"/>
       <w:pPr>
@@ -9555,11 +9580,11 @@
     <w:name w:val="Normal"/>
     <w:qFormat/>
   </w:style>
-  <w:style w:type="paragraph" w:styleId="Titre1">
+  <w:style w:type="paragraph" w:styleId="Heading1">
     <w:name w:val="heading 1"/>
     <w:basedOn w:val="Normal"/>
     <w:next w:val="Normal"/>
-    <w:link w:val="Titre1Car"/>
+    <w:link w:val="Heading1Char"/>
     <w:autoRedefine/>
     <w:uiPriority w:val="9"/>
     <w:qFormat/>
@@ -9582,11 +9607,11 @@
       <w:szCs w:val="32"/>
     </w:rPr>
   </w:style>
-  <w:style w:type="paragraph" w:styleId="Titre2">
+  <w:style w:type="paragraph" w:styleId="Heading2">
     <w:name w:val="heading 2"/>
     <w:basedOn w:val="Normal"/>
     <w:next w:val="Normal"/>
-    <w:link w:val="Titre2Car"/>
+    <w:link w:val="Heading2Char"/>
     <w:uiPriority w:val="9"/>
     <w:semiHidden/>
     <w:unhideWhenUsed/>
@@ -9607,11 +9632,11 @@
       <w:szCs w:val="26"/>
     </w:rPr>
   </w:style>
-  <w:style w:type="paragraph" w:styleId="Titre3">
+  <w:style w:type="paragraph" w:styleId="Heading3">
     <w:name w:val="heading 3"/>
     <w:basedOn w:val="Normal"/>
     <w:next w:val="Normal"/>
-    <w:link w:val="Titre3Car"/>
+    <w:link w:val="Heading3Char"/>
     <w:uiPriority w:val="9"/>
     <w:semiHidden/>
     <w:unhideWhenUsed/>
@@ -9630,11 +9655,11 @@
       <w:color w:val="4F81BD" w:themeColor="accent1"/>
     </w:rPr>
   </w:style>
-  <w:style w:type="paragraph" w:styleId="Titre4">
+  <w:style w:type="paragraph" w:styleId="Heading4">
     <w:name w:val="heading 4"/>
     <w:basedOn w:val="Normal"/>
     <w:next w:val="Normal"/>
-    <w:link w:val="Titre4Car"/>
+    <w:link w:val="Heading4Char"/>
     <w:uiPriority w:val="9"/>
     <w:semiHidden/>
     <w:unhideWhenUsed/>
@@ -9655,11 +9680,11 @@
       <w:color w:val="4F81BD" w:themeColor="accent1"/>
     </w:rPr>
   </w:style>
-  <w:style w:type="paragraph" w:styleId="Titre5">
+  <w:style w:type="paragraph" w:styleId="Heading5">
     <w:name w:val="heading 5"/>
     <w:basedOn w:val="Normal"/>
     <w:next w:val="Normal"/>
-    <w:link w:val="Titre5Car"/>
+    <w:link w:val="Heading5Char"/>
     <w:uiPriority w:val="9"/>
     <w:semiHidden/>
     <w:unhideWhenUsed/>
@@ -9676,11 +9701,11 @@
       <w:color w:val="243F60" w:themeColor="accent1" w:themeShade="7F"/>
     </w:rPr>
   </w:style>
-  <w:style w:type="paragraph" w:styleId="Titre6">
+  <w:style w:type="paragraph" w:styleId="Heading6">
     <w:name w:val="heading 6"/>
     <w:basedOn w:val="Normal"/>
     <w:next w:val="Normal"/>
-    <w:link w:val="Titre6Car"/>
+    <w:link w:val="Heading6Char"/>
     <w:uiPriority w:val="9"/>
     <w:semiHidden/>
     <w:unhideWhenUsed/>
@@ -9699,11 +9724,11 @@
       <w:color w:val="243F60" w:themeColor="accent1" w:themeShade="7F"/>
     </w:rPr>
   </w:style>
-  <w:style w:type="paragraph" w:styleId="Titre7">
+  <w:style w:type="paragraph" w:styleId="Heading7">
     <w:name w:val="heading 7"/>
     <w:basedOn w:val="Normal"/>
     <w:next w:val="Normal"/>
-    <w:link w:val="Titre7Car"/>
+    <w:link w:val="Heading7Char"/>
     <w:uiPriority w:val="9"/>
     <w:semiHidden/>
     <w:unhideWhenUsed/>
@@ -9722,11 +9747,11 @@
       <w:color w:val="404040" w:themeColor="text1" w:themeTint="BF"/>
     </w:rPr>
   </w:style>
-  <w:style w:type="paragraph" w:styleId="Titre8">
+  <w:style w:type="paragraph" w:styleId="Heading8">
     <w:name w:val="heading 8"/>
     <w:basedOn w:val="Normal"/>
     <w:next w:val="Normal"/>
-    <w:link w:val="Titre8Car"/>
+    <w:link w:val="Heading8Char"/>
     <w:uiPriority w:val="9"/>
     <w:semiHidden/>
     <w:unhideWhenUsed/>
@@ -9745,11 +9770,11 @@
       <w:szCs w:val="20"/>
     </w:rPr>
   </w:style>
-  <w:style w:type="paragraph" w:styleId="Titre9">
+  <w:style w:type="paragraph" w:styleId="Heading9">
     <w:name w:val="heading 9"/>
     <w:basedOn w:val="Normal"/>
     <w:next w:val="Normal"/>
-    <w:link w:val="Titre9Car"/>
+    <w:link w:val="Heading9Char"/>
     <w:uiPriority w:val="9"/>
     <w:semiHidden/>
     <w:unhideWhenUsed/>
@@ -9770,13 +9795,13 @@
       <w:szCs w:val="20"/>
     </w:rPr>
   </w:style>
-  <w:style w:type="character" w:default="1" w:styleId="Policepardfaut">
+  <w:style w:type="character" w:default="1" w:styleId="DefaultParagraphFont">
     <w:name w:val="Default Paragraph Font"/>
     <w:uiPriority w:val="1"/>
     <w:semiHidden/>
     <w:unhideWhenUsed/>
   </w:style>
-  <w:style w:type="table" w:default="1" w:styleId="TableauNormal">
+  <w:style w:type="table" w:default="1" w:styleId="TableNormal">
     <w:name w:val="Normal Table"/>
     <w:uiPriority w:val="99"/>
     <w:semiHidden/>
@@ -9791,13 +9816,13 @@
       </w:tblCellMar>
     </w:tblPr>
   </w:style>
-  <w:style w:type="numbering" w:default="1" w:styleId="Aucuneliste">
+  <w:style w:type="numbering" w:default="1" w:styleId="NoList">
     <w:name w:val="No List"/>
     <w:uiPriority w:val="99"/>
     <w:semiHidden/>
     <w:unhideWhenUsed/>
   </w:style>
-  <w:style w:type="paragraph" w:styleId="Paragraphedeliste">
+  <w:style w:type="paragraph" w:styleId="ListParagraph">
     <w:name w:val="List Paragraph"/>
     <w:basedOn w:val="Normal"/>
     <w:uiPriority w:val="34"/>
@@ -9808,10 +9833,10 @@
       <w:contextualSpacing/>
     </w:pPr>
   </w:style>
-  <w:style w:type="paragraph" w:styleId="Textedebulles">
+  <w:style w:type="paragraph" w:styleId="BalloonText">
     <w:name w:val="Balloon Text"/>
     <w:basedOn w:val="Normal"/>
-    <w:link w:val="TextedebullesCar"/>
+    <w:link w:val="BalloonTextChar"/>
     <w:uiPriority w:val="99"/>
     <w:semiHidden/>
     <w:unhideWhenUsed/>
@@ -9822,10 +9847,10 @@
       <w:szCs w:val="18"/>
     </w:rPr>
   </w:style>
-  <w:style w:type="character" w:customStyle="1" w:styleId="TextedebullesCar">
-    <w:name w:val="Texte de bulles Car"/>
-    <w:basedOn w:val="Policepardfaut"/>
-    <w:link w:val="Textedebulles"/>
+  <w:style w:type="character" w:customStyle="1" w:styleId="BalloonTextChar">
+    <w:name w:val="Balloon Text Char"/>
+    <w:basedOn w:val="DefaultParagraphFont"/>
+    <w:link w:val="BalloonText"/>
     <w:uiPriority w:val="99"/>
     <w:semiHidden/>
     <w:rsid w:val="0005609D"/>
@@ -9835,10 +9860,10 @@
       <w:szCs w:val="18"/>
     </w:rPr>
   </w:style>
-  <w:style w:type="paragraph" w:styleId="En-tte">
+  <w:style w:type="paragraph" w:styleId="Header">
     <w:name w:val="header"/>
     <w:basedOn w:val="Normal"/>
-    <w:link w:val="En-tteCar"/>
+    <w:link w:val="HeaderChar"/>
     <w:uiPriority w:val="99"/>
     <w:unhideWhenUsed/>
     <w:rsid w:val="000C6D69"/>
@@ -9849,17 +9874,17 @@
       </w:tabs>
     </w:pPr>
   </w:style>
-  <w:style w:type="character" w:customStyle="1" w:styleId="En-tteCar">
-    <w:name w:val="En-tête Car"/>
-    <w:basedOn w:val="Policepardfaut"/>
-    <w:link w:val="En-tte"/>
+  <w:style w:type="character" w:customStyle="1" w:styleId="HeaderChar">
+    <w:name w:val="Header Char"/>
+    <w:basedOn w:val="DefaultParagraphFont"/>
+    <w:link w:val="Header"/>
     <w:uiPriority w:val="99"/>
     <w:rsid w:val="000C6D69"/>
   </w:style>
-  <w:style w:type="paragraph" w:styleId="Pieddepage">
+  <w:style w:type="paragraph" w:styleId="Footer">
     <w:name w:val="footer"/>
     <w:basedOn w:val="Normal"/>
-    <w:link w:val="PieddepageCar"/>
+    <w:link w:val="FooterChar"/>
     <w:uiPriority w:val="99"/>
     <w:unhideWhenUsed/>
     <w:rsid w:val="000C6D69"/>
@@ -9870,17 +9895,17 @@
       </w:tabs>
     </w:pPr>
   </w:style>
-  <w:style w:type="character" w:customStyle="1" w:styleId="PieddepageCar">
-    <w:name w:val="Pied de page Car"/>
-    <w:basedOn w:val="Policepardfaut"/>
-    <w:link w:val="Pieddepage"/>
+  <w:style w:type="character" w:customStyle="1" w:styleId="FooterChar">
+    <w:name w:val="Footer Char"/>
+    <w:basedOn w:val="DefaultParagraphFont"/>
+    <w:link w:val="Footer"/>
     <w:uiPriority w:val="99"/>
     <w:rsid w:val="000C6D69"/>
   </w:style>
-  <w:style w:type="character" w:customStyle="1" w:styleId="Titre1Car">
-    <w:name w:val="Titre 1 Car"/>
-    <w:basedOn w:val="Policepardfaut"/>
-    <w:link w:val="Titre1"/>
+  <w:style w:type="character" w:customStyle="1" w:styleId="Heading1Char">
+    <w:name w:val="Heading 1 Char"/>
+    <w:basedOn w:val="DefaultParagraphFont"/>
+    <w:link w:val="Heading1"/>
     <w:uiPriority w:val="9"/>
     <w:rsid w:val="008D47A6"/>
     <w:rPr>
@@ -9892,10 +9917,10 @@
       <w:szCs w:val="32"/>
     </w:rPr>
   </w:style>
-  <w:style w:type="character" w:customStyle="1" w:styleId="Titre2Car">
-    <w:name w:val="Titre 2 Car"/>
-    <w:basedOn w:val="Policepardfaut"/>
-    <w:link w:val="Titre2"/>
+  <w:style w:type="character" w:customStyle="1" w:styleId="Heading2Char">
+    <w:name w:val="Heading 2 Char"/>
+    <w:basedOn w:val="DefaultParagraphFont"/>
+    <w:link w:val="Heading2"/>
     <w:uiPriority w:val="9"/>
     <w:semiHidden/>
     <w:rsid w:val="000C6D69"/>
@@ -9908,10 +9933,10 @@
       <w:szCs w:val="26"/>
     </w:rPr>
   </w:style>
-  <w:style w:type="character" w:customStyle="1" w:styleId="Titre3Car">
-    <w:name w:val="Titre 3 Car"/>
-    <w:basedOn w:val="Policepardfaut"/>
-    <w:link w:val="Titre3"/>
+  <w:style w:type="character" w:customStyle="1" w:styleId="Heading3Char">
+    <w:name w:val="Heading 3 Char"/>
+    <w:basedOn w:val="DefaultParagraphFont"/>
+    <w:link w:val="Heading3"/>
     <w:uiPriority w:val="9"/>
     <w:semiHidden/>
     <w:rsid w:val="000C6D69"/>
@@ -9922,10 +9947,10 @@
       <w:color w:val="4F81BD" w:themeColor="accent1"/>
     </w:rPr>
   </w:style>
-  <w:style w:type="character" w:customStyle="1" w:styleId="Titre4Car">
-    <w:name w:val="Titre 4 Car"/>
-    <w:basedOn w:val="Policepardfaut"/>
-    <w:link w:val="Titre4"/>
+  <w:style w:type="character" w:customStyle="1" w:styleId="Heading4Char">
+    <w:name w:val="Heading 4 Char"/>
+    <w:basedOn w:val="DefaultParagraphFont"/>
+    <w:link w:val="Heading4"/>
     <w:uiPriority w:val="9"/>
     <w:semiHidden/>
     <w:rsid w:val="000C6D69"/>
@@ -9938,10 +9963,10 @@
       <w:color w:val="4F81BD" w:themeColor="accent1"/>
     </w:rPr>
   </w:style>
-  <w:style w:type="character" w:customStyle="1" w:styleId="Titre5Car">
-    <w:name w:val="Titre 5 Car"/>
-    <w:basedOn w:val="Policepardfaut"/>
-    <w:link w:val="Titre5"/>
+  <w:style w:type="character" w:customStyle="1" w:styleId="Heading5Char">
+    <w:name w:val="Heading 5 Char"/>
+    <w:basedOn w:val="DefaultParagraphFont"/>
+    <w:link w:val="Heading5"/>
     <w:uiPriority w:val="9"/>
     <w:semiHidden/>
     <w:rsid w:val="000C6D69"/>
@@ -9950,10 +9975,10 @@
       <w:color w:val="243F60" w:themeColor="accent1" w:themeShade="7F"/>
     </w:rPr>
   </w:style>
-  <w:style w:type="character" w:customStyle="1" w:styleId="Titre6Car">
-    <w:name w:val="Titre 6 Car"/>
-    <w:basedOn w:val="Policepardfaut"/>
-    <w:link w:val="Titre6"/>
+  <w:style w:type="character" w:customStyle="1" w:styleId="Heading6Char">
+    <w:name w:val="Heading 6 Char"/>
+    <w:basedOn w:val="DefaultParagraphFont"/>
+    <w:link w:val="Heading6"/>
     <w:uiPriority w:val="9"/>
     <w:semiHidden/>
     <w:rsid w:val="000C6D69"/>
@@ -9964,10 +9989,10 @@
       <w:color w:val="243F60" w:themeColor="accent1" w:themeShade="7F"/>
     </w:rPr>
   </w:style>
-  <w:style w:type="character" w:customStyle="1" w:styleId="Titre7Car">
-    <w:name w:val="Titre 7 Car"/>
-    <w:basedOn w:val="Policepardfaut"/>
-    <w:link w:val="Titre7"/>
+  <w:style w:type="character" w:customStyle="1" w:styleId="Heading7Char">
+    <w:name w:val="Heading 7 Char"/>
+    <w:basedOn w:val="DefaultParagraphFont"/>
+    <w:link w:val="Heading7"/>
     <w:uiPriority w:val="9"/>
     <w:semiHidden/>
     <w:rsid w:val="000C6D69"/>
@@ -9978,10 +10003,10 @@
       <w:color w:val="404040" w:themeColor="text1" w:themeTint="BF"/>
     </w:rPr>
   </w:style>
-  <w:style w:type="character" w:customStyle="1" w:styleId="Titre8Car">
-    <w:name w:val="Titre 8 Car"/>
-    <w:basedOn w:val="Policepardfaut"/>
-    <w:link w:val="Titre8"/>
+  <w:style w:type="character" w:customStyle="1" w:styleId="Heading8Char">
+    <w:name w:val="Heading 8 Char"/>
+    <w:basedOn w:val="DefaultParagraphFont"/>
+    <w:link w:val="Heading8"/>
     <w:uiPriority w:val="9"/>
     <w:semiHidden/>
     <w:rsid w:val="000C6D69"/>
@@ -9992,10 +10017,10 @@
       <w:szCs w:val="20"/>
     </w:rPr>
   </w:style>
-  <w:style w:type="character" w:customStyle="1" w:styleId="Titre9Car">
-    <w:name w:val="Titre 9 Car"/>
-    <w:basedOn w:val="Policepardfaut"/>
-    <w:link w:val="Titre9"/>
+  <w:style w:type="character" w:customStyle="1" w:styleId="Heading9Char">
+    <w:name w:val="Heading 9 Char"/>
+    <w:basedOn w:val="DefaultParagraphFont"/>
+    <w:link w:val="Heading9"/>
     <w:uiPriority w:val="9"/>
     <w:semiHidden/>
     <w:rsid w:val="000C6D69"/>
@@ -10008,10 +10033,10 @@
       <w:szCs w:val="20"/>
     </w:rPr>
   </w:style>
-  <w:style w:type="paragraph" w:styleId="HTMLprformat">
+  <w:style w:type="paragraph" w:styleId="HTMLPreformatted">
     <w:name w:val="HTML Preformatted"/>
     <w:basedOn w:val="Normal"/>
-    <w:link w:val="HTMLprformatCar"/>
+    <w:link w:val="HTMLPreformattedChar"/>
     <w:uiPriority w:val="99"/>
     <w:semiHidden/>
     <w:unhideWhenUsed/>
@@ -10043,10 +10068,10 @@
       <w:lang w:eastAsia="fr-FR"/>
     </w:rPr>
   </w:style>
-  <w:style w:type="character" w:customStyle="1" w:styleId="HTMLprformatCar">
-    <w:name w:val="HTML préformaté Car"/>
-    <w:basedOn w:val="Policepardfaut"/>
-    <w:link w:val="HTMLprformat"/>
+  <w:style w:type="character" w:customStyle="1" w:styleId="HTMLPreformattedChar">
+    <w:name w:val="HTML Preformatted Char"/>
+    <w:basedOn w:val="DefaultParagraphFont"/>
+    <w:link w:val="HTMLPreformatted"/>
     <w:uiPriority w:val="99"/>
     <w:semiHidden/>
     <w:rsid w:val="000C6D69"/>
@@ -10057,9 +10082,9 @@
       <w:lang w:eastAsia="fr-FR"/>
     </w:rPr>
   </w:style>
-  <w:style w:type="paragraph" w:styleId="Sansinterligne">
+  <w:style w:type="paragraph" w:styleId="NoSpacing">
     <w:name w:val="No Spacing"/>
-    <w:link w:val="SansinterligneCar"/>
+    <w:link w:val="NoSpacingChar"/>
     <w:qFormat/>
     <w:rsid w:val="007C6EDB"/>
     <w:rPr>
@@ -10069,10 +10094,10 @@
       <w:lang w:eastAsia="fr-FR"/>
     </w:rPr>
   </w:style>
-  <w:style w:type="character" w:customStyle="1" w:styleId="SansinterligneCar">
-    <w:name w:val="Sans interligne Car"/>
-    <w:basedOn w:val="Policepardfaut"/>
-    <w:link w:val="Sansinterligne"/>
+  <w:style w:type="character" w:customStyle="1" w:styleId="NoSpacingChar">
+    <w:name w:val="No Spacing Char"/>
+    <w:basedOn w:val="DefaultParagraphFont"/>
+    <w:link w:val="NoSpacing"/>
     <w:rsid w:val="007C6EDB"/>
     <w:rPr>
       <w:rFonts w:ascii="PMingLiU" w:hAnsi="PMingLiU"/>
@@ -10081,9 +10106,9 @@
       <w:lang w:eastAsia="fr-FR"/>
     </w:rPr>
   </w:style>
-  <w:style w:type="paragraph" w:styleId="En-ttedetabledesmatires">
+  <w:style w:type="paragraph" w:styleId="TOCHeading">
     <w:name w:val="TOC Heading"/>
-    <w:basedOn w:val="Titre1"/>
+    <w:basedOn w:val="Heading1"/>
     <w:next w:val="Normal"/>
     <w:uiPriority w:val="39"/>
     <w:unhideWhenUsed/>
@@ -10103,7 +10128,7 @@
       <w:lang w:eastAsia="fr-FR"/>
     </w:rPr>
   </w:style>
-  <w:style w:type="paragraph" w:styleId="TM1">
+  <w:style w:type="paragraph" w:styleId="TOC1">
     <w:name w:val="toc 1"/>
     <w:basedOn w:val="Normal"/>
     <w:next w:val="Normal"/>
@@ -10120,7 +10145,7 @@
       <w:caps/>
     </w:rPr>
   </w:style>
-  <w:style w:type="paragraph" w:styleId="TM2">
+  <w:style w:type="paragraph" w:styleId="TOC2">
     <w:name w:val="toc 2"/>
     <w:basedOn w:val="Normal"/>
     <w:next w:val="Normal"/>
@@ -10137,7 +10162,7 @@
       <w:szCs w:val="20"/>
     </w:rPr>
   </w:style>
-  <w:style w:type="paragraph" w:styleId="TM3">
+  <w:style w:type="paragraph" w:styleId="TOC3">
     <w:name w:val="toc 3"/>
     <w:basedOn w:val="Normal"/>
     <w:next w:val="Normal"/>
@@ -10153,7 +10178,7 @@
       <w:szCs w:val="20"/>
     </w:rPr>
   </w:style>
-  <w:style w:type="paragraph" w:styleId="TM4">
+  <w:style w:type="paragraph" w:styleId="TOC4">
     <w:name w:val="toc 4"/>
     <w:basedOn w:val="Normal"/>
     <w:next w:val="Normal"/>
@@ -10169,7 +10194,7 @@
       <w:szCs w:val="20"/>
     </w:rPr>
   </w:style>
-  <w:style w:type="paragraph" w:styleId="TM5">
+  <w:style w:type="paragraph" w:styleId="TOC5">
     <w:name w:val="toc 5"/>
     <w:basedOn w:val="Normal"/>
     <w:next w:val="Normal"/>
@@ -10185,7 +10210,7 @@
       <w:szCs w:val="20"/>
     </w:rPr>
   </w:style>
-  <w:style w:type="paragraph" w:styleId="TM6">
+  <w:style w:type="paragraph" w:styleId="TOC6">
     <w:name w:val="toc 6"/>
     <w:basedOn w:val="Normal"/>
     <w:next w:val="Normal"/>
@@ -10201,7 +10226,7 @@
       <w:szCs w:val="20"/>
     </w:rPr>
   </w:style>
-  <w:style w:type="paragraph" w:styleId="TM7">
+  <w:style w:type="paragraph" w:styleId="TOC7">
     <w:name w:val="toc 7"/>
     <w:basedOn w:val="Normal"/>
     <w:next w:val="Normal"/>
@@ -10217,7 +10242,7 @@
       <w:szCs w:val="20"/>
     </w:rPr>
   </w:style>
-  <w:style w:type="paragraph" w:styleId="TM8">
+  <w:style w:type="paragraph" w:styleId="TOC8">
     <w:name w:val="toc 8"/>
     <w:basedOn w:val="Normal"/>
     <w:next w:val="Normal"/>
@@ -10233,7 +10258,7 @@
       <w:szCs w:val="20"/>
     </w:rPr>
   </w:style>
-  <w:style w:type="paragraph" w:styleId="TM9">
+  <w:style w:type="paragraph" w:styleId="TOC9">
     <w:name w:val="toc 9"/>
     <w:basedOn w:val="Normal"/>
     <w:next w:val="Normal"/>
@@ -10249,17 +10274,17 @@
       <w:szCs w:val="20"/>
     </w:rPr>
   </w:style>
-  <w:style w:type="character" w:styleId="Numrodepage">
+  <w:style w:type="character" w:styleId="PageNumber">
     <w:name w:val="page number"/>
-    <w:basedOn w:val="Policepardfaut"/>
+    <w:basedOn w:val="DefaultParagraphFont"/>
     <w:uiPriority w:val="99"/>
     <w:semiHidden/>
     <w:unhideWhenUsed/>
     <w:rsid w:val="00E96F94"/>
   </w:style>
-  <w:style w:type="character" w:styleId="Titredulivre">
+  <w:style w:type="character" w:styleId="BookTitle">
     <w:name w:val="Book Title"/>
-    <w:basedOn w:val="Policepardfaut"/>
+    <w:basedOn w:val="DefaultParagraphFont"/>
     <w:uiPriority w:val="33"/>
     <w:qFormat/>
     <w:rsid w:val="008D47A6"/>
@@ -10270,9 +10295,9 @@
       <w:spacing w:val="5"/>
     </w:rPr>
   </w:style>
-  <w:style w:type="character" w:styleId="Rfrenceple">
+  <w:style w:type="character" w:styleId="SubtleReference">
     <w:name w:val="Subtle Reference"/>
-    <w:basedOn w:val="Policepardfaut"/>
+    <w:basedOn w:val="DefaultParagraphFont"/>
     <w:uiPriority w:val="31"/>
     <w:qFormat/>
     <w:rsid w:val="00DF71C7"/>
@@ -10441,11 +10466,11 @@
     <w:name w:val="Normal"/>
     <w:qFormat/>
   </w:style>
-  <w:style w:type="paragraph" w:styleId="Titre1">
+  <w:style w:type="paragraph" w:styleId="Heading1">
     <w:name w:val="heading 1"/>
     <w:basedOn w:val="Normal"/>
     <w:next w:val="Normal"/>
-    <w:link w:val="Titre1Car"/>
+    <w:link w:val="Heading1Char"/>
     <w:autoRedefine/>
     <w:uiPriority w:val="9"/>
     <w:qFormat/>
@@ -10468,11 +10493,11 @@
       <w:szCs w:val="32"/>
     </w:rPr>
   </w:style>
-  <w:style w:type="paragraph" w:styleId="Titre2">
+  <w:style w:type="paragraph" w:styleId="Heading2">
     <w:name w:val="heading 2"/>
     <w:basedOn w:val="Normal"/>
     <w:next w:val="Normal"/>
-    <w:link w:val="Titre2Car"/>
+    <w:link w:val="Heading2Char"/>
     <w:uiPriority w:val="9"/>
     <w:semiHidden/>
     <w:unhideWhenUsed/>
@@ -10493,11 +10518,11 @@
       <w:szCs w:val="26"/>
     </w:rPr>
   </w:style>
-  <w:style w:type="paragraph" w:styleId="Titre3">
+  <w:style w:type="paragraph" w:styleId="Heading3">
     <w:name w:val="heading 3"/>
     <w:basedOn w:val="Normal"/>
     <w:next w:val="Normal"/>
-    <w:link w:val="Titre3Car"/>
+    <w:link w:val="Heading3Char"/>
     <w:uiPriority w:val="9"/>
     <w:semiHidden/>
     <w:unhideWhenUsed/>
@@ -10516,11 +10541,11 @@
       <w:color w:val="4F81BD" w:themeColor="accent1"/>
     </w:rPr>
   </w:style>
-  <w:style w:type="paragraph" w:styleId="Titre4">
+  <w:style w:type="paragraph" w:styleId="Heading4">
     <w:name w:val="heading 4"/>
     <w:basedOn w:val="Normal"/>
     <w:next w:val="Normal"/>
-    <w:link w:val="Titre4Car"/>
+    <w:link w:val="Heading4Char"/>
     <w:uiPriority w:val="9"/>
     <w:semiHidden/>
     <w:unhideWhenUsed/>
@@ -10541,11 +10566,11 @@
       <w:color w:val="4F81BD" w:themeColor="accent1"/>
     </w:rPr>
   </w:style>
-  <w:style w:type="paragraph" w:styleId="Titre5">
+  <w:style w:type="paragraph" w:styleId="Heading5">
     <w:name w:val="heading 5"/>
     <w:basedOn w:val="Normal"/>
     <w:next w:val="Normal"/>
-    <w:link w:val="Titre5Car"/>
+    <w:link w:val="Heading5Char"/>
     <w:uiPriority w:val="9"/>
     <w:semiHidden/>
     <w:unhideWhenUsed/>
@@ -10562,11 +10587,11 @@
       <w:color w:val="243F60" w:themeColor="accent1" w:themeShade="7F"/>
     </w:rPr>
   </w:style>
-  <w:style w:type="paragraph" w:styleId="Titre6">
+  <w:style w:type="paragraph" w:styleId="Heading6">
     <w:name w:val="heading 6"/>
     <w:basedOn w:val="Normal"/>
     <w:next w:val="Normal"/>
-    <w:link w:val="Titre6Car"/>
+    <w:link w:val="Heading6Char"/>
     <w:uiPriority w:val="9"/>
     <w:semiHidden/>
     <w:unhideWhenUsed/>
@@ -10585,11 +10610,11 @@
       <w:color w:val="243F60" w:themeColor="accent1" w:themeShade="7F"/>
     </w:rPr>
   </w:style>
-  <w:style w:type="paragraph" w:styleId="Titre7">
+  <w:style w:type="paragraph" w:styleId="Heading7">
     <w:name w:val="heading 7"/>
     <w:basedOn w:val="Normal"/>
     <w:next w:val="Normal"/>
-    <w:link w:val="Titre7Car"/>
+    <w:link w:val="Heading7Char"/>
     <w:uiPriority w:val="9"/>
     <w:semiHidden/>
     <w:unhideWhenUsed/>
@@ -10608,11 +10633,11 @@
       <w:color w:val="404040" w:themeColor="text1" w:themeTint="BF"/>
     </w:rPr>
   </w:style>
-  <w:style w:type="paragraph" w:styleId="Titre8">
+  <w:style w:type="paragraph" w:styleId="Heading8">
     <w:name w:val="heading 8"/>
     <w:basedOn w:val="Normal"/>
     <w:next w:val="Normal"/>
-    <w:link w:val="Titre8Car"/>
+    <w:link w:val="Heading8Char"/>
     <w:uiPriority w:val="9"/>
     <w:semiHidden/>
     <w:unhideWhenUsed/>
@@ -10631,11 +10656,11 @@
       <w:szCs w:val="20"/>
     </w:rPr>
   </w:style>
-  <w:style w:type="paragraph" w:styleId="Titre9">
+  <w:style w:type="paragraph" w:styleId="Heading9">
     <w:name w:val="heading 9"/>
     <w:basedOn w:val="Normal"/>
     <w:next w:val="Normal"/>
-    <w:link w:val="Titre9Car"/>
+    <w:link w:val="Heading9Char"/>
     <w:uiPriority w:val="9"/>
     <w:semiHidden/>
     <w:unhideWhenUsed/>
@@ -10656,13 +10681,13 @@
       <w:szCs w:val="20"/>
     </w:rPr>
   </w:style>
-  <w:style w:type="character" w:default="1" w:styleId="Policepardfaut">
+  <w:style w:type="character" w:default="1" w:styleId="DefaultParagraphFont">
     <w:name w:val="Default Paragraph Font"/>
     <w:uiPriority w:val="1"/>
     <w:semiHidden/>
     <w:unhideWhenUsed/>
   </w:style>
-  <w:style w:type="table" w:default="1" w:styleId="TableauNormal">
+  <w:style w:type="table" w:default="1" w:styleId="TableNormal">
     <w:name w:val="Normal Table"/>
     <w:uiPriority w:val="99"/>
     <w:semiHidden/>
@@ -10677,13 +10702,13 @@
       </w:tblCellMar>
     </w:tblPr>
   </w:style>
-  <w:style w:type="numbering" w:default="1" w:styleId="Aucuneliste">
+  <w:style w:type="numbering" w:default="1" w:styleId="NoList">
     <w:name w:val="No List"/>
     <w:uiPriority w:val="99"/>
     <w:semiHidden/>
     <w:unhideWhenUsed/>
   </w:style>
-  <w:style w:type="paragraph" w:styleId="Paragraphedeliste">
+  <w:style w:type="paragraph" w:styleId="ListParagraph">
     <w:name w:val="List Paragraph"/>
     <w:basedOn w:val="Normal"/>
     <w:uiPriority w:val="34"/>
@@ -10694,10 +10719,10 @@
       <w:contextualSpacing/>
     </w:pPr>
   </w:style>
-  <w:style w:type="paragraph" w:styleId="Textedebulles">
+  <w:style w:type="paragraph" w:styleId="BalloonText">
     <w:name w:val="Balloon Text"/>
     <w:basedOn w:val="Normal"/>
-    <w:link w:val="TextedebullesCar"/>
+    <w:link w:val="BalloonTextChar"/>
     <w:uiPriority w:val="99"/>
     <w:semiHidden/>
     <w:unhideWhenUsed/>
@@ -10708,10 +10733,10 @@
       <w:szCs w:val="18"/>
     </w:rPr>
   </w:style>
-  <w:style w:type="character" w:customStyle="1" w:styleId="TextedebullesCar">
-    <w:name w:val="Texte de bulles Car"/>
-    <w:basedOn w:val="Policepardfaut"/>
-    <w:link w:val="Textedebulles"/>
+  <w:style w:type="character" w:customStyle="1" w:styleId="BalloonTextChar">
+    <w:name w:val="Balloon Text Char"/>
+    <w:basedOn w:val="DefaultParagraphFont"/>
+    <w:link w:val="BalloonText"/>
     <w:uiPriority w:val="99"/>
     <w:semiHidden/>
     <w:rsid w:val="0005609D"/>
@@ -10721,10 +10746,10 @@
       <w:szCs w:val="18"/>
     </w:rPr>
   </w:style>
-  <w:style w:type="paragraph" w:styleId="En-tte">
+  <w:style w:type="paragraph" w:styleId="Header">
     <w:name w:val="header"/>
     <w:basedOn w:val="Normal"/>
-    <w:link w:val="En-tteCar"/>
+    <w:link w:val="HeaderChar"/>
     <w:uiPriority w:val="99"/>
     <w:unhideWhenUsed/>
     <w:rsid w:val="000C6D69"/>
@@ -10735,17 +10760,17 @@
       </w:tabs>
     </w:pPr>
   </w:style>
-  <w:style w:type="character" w:customStyle="1" w:styleId="En-tteCar">
-    <w:name w:val="En-tête Car"/>
-    <w:basedOn w:val="Policepardfaut"/>
-    <w:link w:val="En-tte"/>
+  <w:style w:type="character" w:customStyle="1" w:styleId="HeaderChar">
+    <w:name w:val="Header Char"/>
+    <w:basedOn w:val="DefaultParagraphFont"/>
+    <w:link w:val="Header"/>
     <w:uiPriority w:val="99"/>
     <w:rsid w:val="000C6D69"/>
   </w:style>
-  <w:style w:type="paragraph" w:styleId="Pieddepage">
+  <w:style w:type="paragraph" w:styleId="Footer">
     <w:name w:val="footer"/>
     <w:basedOn w:val="Normal"/>
-    <w:link w:val="PieddepageCar"/>
+    <w:link w:val="FooterChar"/>
     <w:uiPriority w:val="99"/>
     <w:unhideWhenUsed/>
     <w:rsid w:val="000C6D69"/>
@@ -10756,17 +10781,17 @@
       </w:tabs>
     </w:pPr>
   </w:style>
-  <w:style w:type="character" w:customStyle="1" w:styleId="PieddepageCar">
-    <w:name w:val="Pied de page Car"/>
-    <w:basedOn w:val="Policepardfaut"/>
-    <w:link w:val="Pieddepage"/>
+  <w:style w:type="character" w:customStyle="1" w:styleId="FooterChar">
+    <w:name w:val="Footer Char"/>
+    <w:basedOn w:val="DefaultParagraphFont"/>
+    <w:link w:val="Footer"/>
     <w:uiPriority w:val="99"/>
     <w:rsid w:val="000C6D69"/>
   </w:style>
-  <w:style w:type="character" w:customStyle="1" w:styleId="Titre1Car">
-    <w:name w:val="Titre 1 Car"/>
-    <w:basedOn w:val="Policepardfaut"/>
-    <w:link w:val="Titre1"/>
+  <w:style w:type="character" w:customStyle="1" w:styleId="Heading1Char">
+    <w:name w:val="Heading 1 Char"/>
+    <w:basedOn w:val="DefaultParagraphFont"/>
+    <w:link w:val="Heading1"/>
     <w:uiPriority w:val="9"/>
     <w:rsid w:val="008D47A6"/>
     <w:rPr>
@@ -10778,10 +10803,10 @@
       <w:szCs w:val="32"/>
     </w:rPr>
   </w:style>
-  <w:style w:type="character" w:customStyle="1" w:styleId="Titre2Car">
-    <w:name w:val="Titre 2 Car"/>
-    <w:basedOn w:val="Policepardfaut"/>
-    <w:link w:val="Titre2"/>
+  <w:style w:type="character" w:customStyle="1" w:styleId="Heading2Char">
+    <w:name w:val="Heading 2 Char"/>
+    <w:basedOn w:val="DefaultParagraphFont"/>
+    <w:link w:val="Heading2"/>
     <w:uiPriority w:val="9"/>
     <w:semiHidden/>
     <w:rsid w:val="000C6D69"/>
@@ -10794,10 +10819,10 @@
       <w:szCs w:val="26"/>
     </w:rPr>
   </w:style>
-  <w:style w:type="character" w:customStyle="1" w:styleId="Titre3Car">
-    <w:name w:val="Titre 3 Car"/>
-    <w:basedOn w:val="Policepardfaut"/>
-    <w:link w:val="Titre3"/>
+  <w:style w:type="character" w:customStyle="1" w:styleId="Heading3Char">
+    <w:name w:val="Heading 3 Char"/>
+    <w:basedOn w:val="DefaultParagraphFont"/>
+    <w:link w:val="Heading3"/>
     <w:uiPriority w:val="9"/>
     <w:semiHidden/>
     <w:rsid w:val="000C6D69"/>
@@ -10808,10 +10833,10 @@
       <w:color w:val="4F81BD" w:themeColor="accent1"/>
     </w:rPr>
   </w:style>
-  <w:style w:type="character" w:customStyle="1" w:styleId="Titre4Car">
-    <w:name w:val="Titre 4 Car"/>
-    <w:basedOn w:val="Policepardfaut"/>
-    <w:link w:val="Titre4"/>
+  <w:style w:type="character" w:customStyle="1" w:styleId="Heading4Char">
+    <w:name w:val="Heading 4 Char"/>
+    <w:basedOn w:val="DefaultParagraphFont"/>
+    <w:link w:val="Heading4"/>
     <w:uiPriority w:val="9"/>
     <w:semiHidden/>
     <w:rsid w:val="000C6D69"/>
@@ -10824,10 +10849,10 @@
       <w:color w:val="4F81BD" w:themeColor="accent1"/>
     </w:rPr>
   </w:style>
-  <w:style w:type="character" w:customStyle="1" w:styleId="Titre5Car">
-    <w:name w:val="Titre 5 Car"/>
-    <w:basedOn w:val="Policepardfaut"/>
-    <w:link w:val="Titre5"/>
+  <w:style w:type="character" w:customStyle="1" w:styleId="Heading5Char">
+    <w:name w:val="Heading 5 Char"/>
+    <w:basedOn w:val="DefaultParagraphFont"/>
+    <w:link w:val="Heading5"/>
     <w:uiPriority w:val="9"/>
     <w:semiHidden/>
     <w:rsid w:val="000C6D69"/>
@@ -10836,10 +10861,10 @@
       <w:color w:val="243F60" w:themeColor="accent1" w:themeShade="7F"/>
     </w:rPr>
   </w:style>
-  <w:style w:type="character" w:customStyle="1" w:styleId="Titre6Car">
-    <w:name w:val="Titre 6 Car"/>
-    <w:basedOn w:val="Policepardfaut"/>
-    <w:link w:val="Titre6"/>
+  <w:style w:type="character" w:customStyle="1" w:styleId="Heading6Char">
+    <w:name w:val="Heading 6 Char"/>
+    <w:basedOn w:val="DefaultParagraphFont"/>
+    <w:link w:val="Heading6"/>
     <w:uiPriority w:val="9"/>
     <w:semiHidden/>
     <w:rsid w:val="000C6D69"/>
@@ -10850,10 +10875,10 @@
       <w:color w:val="243F60" w:themeColor="accent1" w:themeShade="7F"/>
     </w:rPr>
   </w:style>
-  <w:style w:type="character" w:customStyle="1" w:styleId="Titre7Car">
-    <w:name w:val="Titre 7 Car"/>
-    <w:basedOn w:val="Policepardfaut"/>
-    <w:link w:val="Titre7"/>
+  <w:style w:type="character" w:customStyle="1" w:styleId="Heading7Char">
+    <w:name w:val="Heading 7 Char"/>
+    <w:basedOn w:val="DefaultParagraphFont"/>
+    <w:link w:val="Heading7"/>
     <w:uiPriority w:val="9"/>
     <w:semiHidden/>
     <w:rsid w:val="000C6D69"/>
@@ -10864,10 +10889,10 @@
       <w:color w:val="404040" w:themeColor="text1" w:themeTint="BF"/>
     </w:rPr>
   </w:style>
-  <w:style w:type="character" w:customStyle="1" w:styleId="Titre8Car">
-    <w:name w:val="Titre 8 Car"/>
-    <w:basedOn w:val="Policepardfaut"/>
-    <w:link w:val="Titre8"/>
+  <w:style w:type="character" w:customStyle="1" w:styleId="Heading8Char">
+    <w:name w:val="Heading 8 Char"/>
+    <w:basedOn w:val="DefaultParagraphFont"/>
+    <w:link w:val="Heading8"/>
     <w:uiPriority w:val="9"/>
     <w:semiHidden/>
     <w:rsid w:val="000C6D69"/>
@@ -10878,10 +10903,10 @@
       <w:szCs w:val="20"/>
     </w:rPr>
   </w:style>
-  <w:style w:type="character" w:customStyle="1" w:styleId="Titre9Car">
-    <w:name w:val="Titre 9 Car"/>
-    <w:basedOn w:val="Policepardfaut"/>
-    <w:link w:val="Titre9"/>
+  <w:style w:type="character" w:customStyle="1" w:styleId="Heading9Char">
+    <w:name w:val="Heading 9 Char"/>
+    <w:basedOn w:val="DefaultParagraphFont"/>
+    <w:link w:val="Heading9"/>
     <w:uiPriority w:val="9"/>
     <w:semiHidden/>
     <w:rsid w:val="000C6D69"/>
@@ -10894,10 +10919,10 @@
       <w:szCs w:val="20"/>
     </w:rPr>
   </w:style>
-  <w:style w:type="paragraph" w:styleId="HTMLprformat">
+  <w:style w:type="paragraph" w:styleId="HTMLPreformatted">
     <w:name w:val="HTML Preformatted"/>
     <w:basedOn w:val="Normal"/>
-    <w:link w:val="HTMLprformatCar"/>
+    <w:link w:val="HTMLPreformattedChar"/>
     <w:uiPriority w:val="99"/>
     <w:semiHidden/>
     <w:unhideWhenUsed/>
@@ -10929,10 +10954,10 @@
       <w:lang w:eastAsia="fr-FR"/>
     </w:rPr>
   </w:style>
-  <w:style w:type="character" w:customStyle="1" w:styleId="HTMLprformatCar">
-    <w:name w:val="HTML préformaté Car"/>
-    <w:basedOn w:val="Policepardfaut"/>
-    <w:link w:val="HTMLprformat"/>
+  <w:style w:type="character" w:customStyle="1" w:styleId="HTMLPreformattedChar">
+    <w:name w:val="HTML Preformatted Char"/>
+    <w:basedOn w:val="DefaultParagraphFont"/>
+    <w:link w:val="HTMLPreformatted"/>
     <w:uiPriority w:val="99"/>
     <w:semiHidden/>
     <w:rsid w:val="000C6D69"/>
@@ -10943,9 +10968,9 @@
       <w:lang w:eastAsia="fr-FR"/>
     </w:rPr>
   </w:style>
-  <w:style w:type="paragraph" w:styleId="Sansinterligne">
+  <w:style w:type="paragraph" w:styleId="NoSpacing">
     <w:name w:val="No Spacing"/>
-    <w:link w:val="SansinterligneCar"/>
+    <w:link w:val="NoSpacingChar"/>
     <w:qFormat/>
     <w:rsid w:val="007C6EDB"/>
     <w:rPr>
@@ -10955,10 +10980,10 @@
       <w:lang w:eastAsia="fr-FR"/>
     </w:rPr>
   </w:style>
-  <w:style w:type="character" w:customStyle="1" w:styleId="SansinterligneCar">
-    <w:name w:val="Sans interligne Car"/>
-    <w:basedOn w:val="Policepardfaut"/>
-    <w:link w:val="Sansinterligne"/>
+  <w:style w:type="character" w:customStyle="1" w:styleId="NoSpacingChar">
+    <w:name w:val="No Spacing Char"/>
+    <w:basedOn w:val="DefaultParagraphFont"/>
+    <w:link w:val="NoSpacing"/>
     <w:rsid w:val="007C6EDB"/>
     <w:rPr>
       <w:rFonts w:ascii="PMingLiU" w:hAnsi="PMingLiU"/>
@@ -10967,9 +10992,9 @@
       <w:lang w:eastAsia="fr-FR"/>
     </w:rPr>
   </w:style>
-  <w:style w:type="paragraph" w:styleId="En-ttedetabledesmatires">
+  <w:style w:type="paragraph" w:styleId="TOCHeading">
     <w:name w:val="TOC Heading"/>
-    <w:basedOn w:val="Titre1"/>
+    <w:basedOn w:val="Heading1"/>
     <w:next w:val="Normal"/>
     <w:uiPriority w:val="39"/>
     <w:unhideWhenUsed/>
@@ -10989,7 +11014,7 @@
       <w:lang w:eastAsia="fr-FR"/>
     </w:rPr>
   </w:style>
-  <w:style w:type="paragraph" w:styleId="TM1">
+  <w:style w:type="paragraph" w:styleId="TOC1">
     <w:name w:val="toc 1"/>
     <w:basedOn w:val="Normal"/>
     <w:next w:val="Normal"/>
@@ -11006,7 +11031,7 @@
       <w:caps/>
     </w:rPr>
   </w:style>
-  <w:style w:type="paragraph" w:styleId="TM2">
+  <w:style w:type="paragraph" w:styleId="TOC2">
     <w:name w:val="toc 2"/>
     <w:basedOn w:val="Normal"/>
     <w:next w:val="Normal"/>
@@ -11023,7 +11048,7 @@
       <w:szCs w:val="20"/>
     </w:rPr>
   </w:style>
-  <w:style w:type="paragraph" w:styleId="TM3">
+  <w:style w:type="paragraph" w:styleId="TOC3">
     <w:name w:val="toc 3"/>
     <w:basedOn w:val="Normal"/>
     <w:next w:val="Normal"/>
@@ -11039,7 +11064,7 @@
       <w:szCs w:val="20"/>
     </w:rPr>
   </w:style>
-  <w:style w:type="paragraph" w:styleId="TM4">
+  <w:style w:type="paragraph" w:styleId="TOC4">
     <w:name w:val="toc 4"/>
     <w:basedOn w:val="Normal"/>
     <w:next w:val="Normal"/>
@@ -11055,7 +11080,7 @@
       <w:szCs w:val="20"/>
     </w:rPr>
   </w:style>
-  <w:style w:type="paragraph" w:styleId="TM5">
+  <w:style w:type="paragraph" w:styleId="TOC5">
     <w:name w:val="toc 5"/>
     <w:basedOn w:val="Normal"/>
     <w:next w:val="Normal"/>
@@ -11071,7 +11096,7 @@
       <w:szCs w:val="20"/>
     </w:rPr>
   </w:style>
-  <w:style w:type="paragraph" w:styleId="TM6">
+  <w:style w:type="paragraph" w:styleId="TOC6">
     <w:name w:val="toc 6"/>
     <w:basedOn w:val="Normal"/>
     <w:next w:val="Normal"/>
@@ -11087,7 +11112,7 @@
       <w:szCs w:val="20"/>
     </w:rPr>
   </w:style>
-  <w:style w:type="paragraph" w:styleId="TM7">
+  <w:style w:type="paragraph" w:styleId="TOC7">
     <w:name w:val="toc 7"/>
     <w:basedOn w:val="Normal"/>
     <w:next w:val="Normal"/>
@@ -11103,7 +11128,7 @@
       <w:szCs w:val="20"/>
     </w:rPr>
   </w:style>
-  <w:style w:type="paragraph" w:styleId="TM8">
+  <w:style w:type="paragraph" w:styleId="TOC8">
     <w:name w:val="toc 8"/>
     <w:basedOn w:val="Normal"/>
     <w:next w:val="Normal"/>
@@ -11119,7 +11144,7 @@
       <w:szCs w:val="20"/>
     </w:rPr>
   </w:style>
-  <w:style w:type="paragraph" w:styleId="TM9">
+  <w:style w:type="paragraph" w:styleId="TOC9">
     <w:name w:val="toc 9"/>
     <w:basedOn w:val="Normal"/>
     <w:next w:val="Normal"/>
@@ -11135,17 +11160,17 @@
       <w:szCs w:val="20"/>
     </w:rPr>
   </w:style>
-  <w:style w:type="character" w:styleId="Numrodepage">
+  <w:style w:type="character" w:styleId="PageNumber">
     <w:name w:val="page number"/>
-    <w:basedOn w:val="Policepardfaut"/>
+    <w:basedOn w:val="DefaultParagraphFont"/>
     <w:uiPriority w:val="99"/>
     <w:semiHidden/>
     <w:unhideWhenUsed/>
     <w:rsid w:val="00E96F94"/>
   </w:style>
-  <w:style w:type="character" w:styleId="Titredulivre">
+  <w:style w:type="character" w:styleId="BookTitle">
     <w:name w:val="Book Title"/>
-    <w:basedOn w:val="Policepardfaut"/>
+    <w:basedOn w:val="DefaultParagraphFont"/>
     <w:uiPriority w:val="33"/>
     <w:qFormat/>
     <w:rsid w:val="008D47A6"/>
@@ -11156,9 +11181,9 @@
       <w:spacing w:val="5"/>
     </w:rPr>
   </w:style>
-  <w:style w:type="character" w:styleId="Rfrenceple">
+  <w:style w:type="character" w:styleId="SubtleReference">
     <w:name w:val="Subtle Reference"/>
-    <w:basedOn w:val="Policepardfaut"/>
+    <w:basedOn w:val="DefaultParagraphFont"/>
     <w:uiPriority w:val="31"/>
     <w:qFormat/>
     <w:rsid w:val="00DF71C7"/>
@@ -11172,43 +11197,7 @@
 </file>
 
 <file path=word/glossary/document.xml><?xml version="1.0" encoding="utf-8"?>
-<w:glossaryDocument xmlns:wpc="http://schemas.microsoft.com/office/word/2010/wordprocessingCanvas" xmlns:mo="http://schemas.microsoft.com/office/mac/office/2008/main" xmlns:mc="http://schemas.openxmlformats.org/markup-compatibility/2006" xmlns:mv="urn:schemas-microsoft-com:mac:vml" xmlns:o="urn:schemas-microsoft-com:office:office" xmlns:r="http://schemas.openxmlformats.org/officeDocument/2006/relationships" xmlns:m="http://schemas.openxmlformats.org/officeDocument/2006/math" xmlns:v="urn:schemas-microsoft-com:vml" xmlns:wp14="http://schemas.microsoft.com/office/word/2010/wordprocessingDrawing" xmlns:wp="http://schemas.openxmlformats.org/drawingml/2006/wordprocessingDrawing" xmlns:w10="urn:schemas-microsoft-com:office:word" xmlns:w="http://schemas.openxmlformats.org/wordprocessingml/2006/main" xmlns:w14="http://schemas.microsoft.com/office/word/2010/wordml" xmlns:wpg="http://schemas.microsoft.com/office/word/2010/wordprocessingGroup" xmlns:wpi="http://schemas.microsoft.com/office/word/2010/wordprocessingInk" xmlns:wne="http://schemas.microsoft.com/office/word/2006/wordml" xmlns:wps="http://schemas.microsoft.com/office/word/2010/wordprocessingShape" mc:Ignorable="w14 wp14">
-  <w:docParts>
-    <w:docPart>
-      <w:docPartPr>
-        <w:name w:val="CEECE38741452A44A4281325F66FE44C"/>
-        <w:category>
-          <w:name w:val="Général"/>
-          <w:gallery w:val="placeholder"/>
-        </w:category>
-        <w:types>
-          <w:type w:val="bbPlcHdr"/>
-        </w:types>
-        <w:behaviors>
-          <w:behavior w:val="content"/>
-        </w:behaviors>
-        <w:guid w:val="{695C4A77-EEC9-244C-8E5D-E2E14071B881}"/>
-      </w:docPartPr>
-      <w:docPartBody>
-        <w:p>
-          <w:pPr>
-            <w:pStyle w:val="CEECE38741452A44A4281325F66FE44C"/>
-          </w:pPr>
-          <w:r>
-            <w:rPr>
-              <w:b/>
-              <w:noProof/>
-              <w:color w:val="4F81BD" w:themeColor="accent1"/>
-              <w:sz w:val="40"/>
-              <w:szCs w:val="36"/>
-            </w:rPr>
-            <w:t>[Sous-titre du document]</w:t>
-          </w:r>
-        </w:p>
-      </w:docPartBody>
-    </w:docPart>
-  </w:docParts>
-</w:glossaryDocument>
+<w:glossaryDocument xmlns:wpc="http://schemas.microsoft.com/office/word/2010/wordprocessingCanvas" xmlns:mo="http://schemas.microsoft.com/office/mac/office/2008/main" xmlns:mc="http://schemas.openxmlformats.org/markup-compatibility/2006" xmlns:mv="urn:schemas-microsoft-com:mac:vml" xmlns:o="urn:schemas-microsoft-com:office:office" xmlns:r="http://schemas.openxmlformats.org/officeDocument/2006/relationships" xmlns:m="http://schemas.openxmlformats.org/officeDocument/2006/math" xmlns:v="urn:schemas-microsoft-com:vml" xmlns:wp14="http://schemas.microsoft.com/office/word/2010/wordprocessingDrawing" xmlns:wp="http://schemas.openxmlformats.org/drawingml/2006/wordprocessingDrawing" xmlns:w10="urn:schemas-microsoft-com:office:word" xmlns:w="http://schemas.openxmlformats.org/wordprocessingml/2006/main" xmlns:w14="http://schemas.microsoft.com/office/word/2010/wordml" xmlns:wpg="http://schemas.microsoft.com/office/word/2010/wordprocessingGroup" xmlns:wpi="http://schemas.microsoft.com/office/word/2010/wordprocessingInk" xmlns:wne="http://schemas.microsoft.com/office/word/2006/wordml" xmlns:wps="http://schemas.microsoft.com/office/word/2010/wordprocessingShape" mc:Ignorable="w14 wp14"/>
 </file>
 
 <file path=word/glossary/fontTable.xml><?xml version="1.0" encoding="utf-8"?>
@@ -11493,13 +11482,13 @@
     <w:name w:val="Normal"/>
     <w:qFormat/>
   </w:style>
-  <w:style w:type="character" w:default="1" w:styleId="Policepardfaut">
+  <w:style w:type="character" w:default="1" w:styleId="DefaultParagraphFont">
     <w:name w:val="Default Paragraph Font"/>
     <w:uiPriority w:val="1"/>
     <w:semiHidden/>
     <w:unhideWhenUsed/>
   </w:style>
-  <w:style w:type="table" w:default="1" w:styleId="TableauNormal">
+  <w:style w:type="table" w:default="1" w:styleId="TableNormal">
     <w:name w:val="Normal Table"/>
     <w:uiPriority w:val="99"/>
     <w:semiHidden/>
@@ -11514,7 +11503,7 @@
       </w:tblCellMar>
     </w:tblPr>
   </w:style>
-  <w:style w:type="numbering" w:default="1" w:styleId="Aucuneliste">
+  <w:style w:type="numbering" w:default="1" w:styleId="NoList">
     <w:name w:val="No List"/>
     <w:uiPriority w:val="99"/>
     <w:semiHidden/>
@@ -11995,13 +11984,13 @@
     <w:name w:val="Normal"/>
     <w:qFormat/>
   </w:style>
-  <w:style w:type="character" w:default="1" w:styleId="Policepardfaut">
+  <w:style w:type="character" w:default="1" w:styleId="DefaultParagraphFont">
     <w:name w:val="Default Paragraph Font"/>
     <w:uiPriority w:val="1"/>
     <w:semiHidden/>
     <w:unhideWhenUsed/>
   </w:style>
-  <w:style w:type="table" w:default="1" w:styleId="TableauNormal">
+  <w:style w:type="table" w:default="1" w:styleId="TableNormal">
     <w:name w:val="Normal Table"/>
     <w:uiPriority w:val="99"/>
     <w:semiHidden/>
@@ -12016,7 +12005,7 @@
       </w:tblCellMar>
     </w:tblPr>
   </w:style>
-  <w:style w:type="numbering" w:default="1" w:styleId="Aucuneliste">
+  <w:style w:type="numbering" w:default="1" w:styleId="NoList">
     <w:name w:val="No List"/>
     <w:uiPriority w:val="99"/>
     <w:semiHidden/>
@@ -12673,7 +12662,7 @@
 </file>
 
 <file path=customXml/itemProps1.xml><?xml version="1.0" encoding="utf-8"?>
-<ds:datastoreItem xmlns:ds="http://schemas.openxmlformats.org/officeDocument/2006/customXml" ds:itemID="{880FB8F7-7AEC-5342-8A34-5B568623938B}">
+<ds:datastoreItem xmlns:ds="http://schemas.openxmlformats.org/officeDocument/2006/customXml" ds:itemID="{BBD603B1-E104-E348-95B1-6B530F8B1413}">
   <ds:schemaRefs>
     <ds:schemaRef ds:uri="http://schemas.openxmlformats.org/officeDocument/2006/bibliography"/>
   </ds:schemaRefs>

</xml_diff>